<commit_message>
updated the resume document
</commit_message>
<xml_diff>
--- a/docs/Resume.docx
+++ b/docs/Resume.docx
@@ -31,6 +31,34 @@
           <w:szCs w:val="24"/>
         </w:rPr>
       </w:pPr>
+      <w:hyperlink r:id="rId8" w:history="1">
+        <w:r>
+          <w:rPr>
+            <w:rStyle w:val="Hyperlink"/>
+            <w:rFonts w:ascii="Segoe UI" w:hAnsi="Segoe UI" w:cs="Segoe UI"/>
+            <w:color w:val="0366D6"/>
+            <w:sz w:val="21"/>
+            <w:szCs w:val="21"/>
+          </w:rPr>
+          <w:t>https://srad1292.github.io/Portfolio/</w:t>
+        </w:r>
+      </w:hyperlink>
+      <w:r>
+        <w:rPr>
+          <w:sz w:val="24"/>
+          <w:szCs w:val="24"/>
+        </w:rPr>
+        <w:t xml:space="preserve"> </w:t>
+      </w:r>
+    </w:p>
+    <w:p>
+      <w:pPr>
+        <w:jc w:val="center"/>
+        <w:rPr>
+          <w:sz w:val="24"/>
+          <w:szCs w:val="24"/>
+        </w:rPr>
+      </w:pPr>
       <w:r>
         <w:rPr>
           <w:sz w:val="24"/>
@@ -89,7 +117,7 @@
           <w:szCs w:val="24"/>
         </w:rPr>
       </w:pPr>
-      <w:hyperlink r:id="rId8" w:history="1">
+      <w:hyperlink r:id="rId9" w:history="1">
         <w:r>
           <w:rPr>
             <w:rStyle w:val="Hyperlink"/>
@@ -106,7 +134,7 @@
         </w:rPr>
         <w:t xml:space="preserve"> or </w:t>
       </w:r>
-      <w:hyperlink r:id="rId9" w:history="1">
+      <w:hyperlink r:id="rId10" w:history="1">
         <w:r>
           <w:rPr>
             <w:rStyle w:val="Hyperlink"/>
@@ -454,19 +482,8 @@
           <w:sz w:val="24"/>
           <w:szCs w:val="24"/>
         </w:rPr>
-        <w:t xml:space="preserve"> with a Minor in </w:t>
-      </w:r>
-      <w:proofErr w:type="gramStart"/>
-      <w:r>
-        <w:rPr>
-          <w:b/>
-          <w:bCs/>
-          <w:sz w:val="24"/>
-          <w:szCs w:val="24"/>
-        </w:rPr>
-        <w:t>Mathematics,</w:t>
-      </w:r>
-      <w:proofErr w:type="gramEnd"/>
+        <w:t xml:space="preserve"> with a Minor in Mathematics,</w:t>
+      </w:r>
       <w:r>
         <w:rPr>
           <w:b/>
@@ -649,6 +666,26 @@
           <w:szCs w:val="24"/>
         </w:rPr>
         <w:tab/>
+      </w:r>
+      <w:r>
+        <w:rPr>
+          <w:sz w:val="24"/>
+          <w:szCs w:val="24"/>
+        </w:rPr>
+        <w:t>C/C++ Programming</w:t>
+      </w:r>
+      <w:r>
+        <w:rPr>
+          <w:sz w:val="24"/>
+          <w:szCs w:val="24"/>
+        </w:rPr>
+        <w:tab/>
+      </w:r>
+      <w:r>
+        <w:rPr>
+          <w:sz w:val="24"/>
+          <w:szCs w:val="24"/>
+        </w:rPr>
         <w:t>Client-Side Web Programming</w:t>
       </w:r>
     </w:p>
@@ -672,12 +709,6 @@
           <w:szCs w:val="24"/>
         </w:rPr>
         <w:tab/>
-      </w:r>
-      <w:r>
-        <w:rPr>
-          <w:sz w:val="24"/>
-          <w:szCs w:val="24"/>
-        </w:rPr>
         <w:t>Java Development</w:t>
       </w:r>
       <w:r>
@@ -686,6 +717,33 @@
           <w:szCs w:val="24"/>
         </w:rPr>
         <w:tab/>
+      </w:r>
+      <w:r>
+        <w:rPr>
+          <w:sz w:val="24"/>
+          <w:szCs w:val="24"/>
+        </w:rPr>
+        <w:t>Relational Database Theory</w:t>
+      </w:r>
+      <w:r>
+        <w:rPr>
+          <w:sz w:val="24"/>
+          <w:szCs w:val="24"/>
+        </w:rPr>
+        <w:t xml:space="preserve"> </w:t>
+      </w:r>
+      <w:r>
+        <w:rPr>
+          <w:sz w:val="24"/>
+          <w:szCs w:val="24"/>
+        </w:rPr>
+        <w:tab/>
+      </w:r>
+      <w:r>
+        <w:rPr>
+          <w:sz w:val="24"/>
+          <w:szCs w:val="24"/>
+        </w:rPr>
         <w:t>Server-Side Web Programming</w:t>
       </w:r>
     </w:p>
@@ -715,21 +773,7 @@
           <w:sz w:val="24"/>
           <w:szCs w:val="24"/>
         </w:rPr>
-        <w:t>C/C++ Programming</w:t>
-      </w:r>
-      <w:r>
-        <w:rPr>
-          <w:sz w:val="24"/>
-          <w:szCs w:val="24"/>
-        </w:rPr>
         <w:tab/>
-      </w:r>
-      <w:r>
-        <w:rPr>
-          <w:sz w:val="24"/>
-          <w:szCs w:val="24"/>
-        </w:rPr>
-        <w:t>Relational Database Theory</w:t>
       </w:r>
     </w:p>
     <w:p>
@@ -742,23 +786,25 @@
         <w:ind w:right="-360"/>
         <w:outlineLvl w:val="0"/>
         <w:rPr>
-          <w:sz w:val="24"/>
-          <w:szCs w:val="24"/>
-        </w:rPr>
-      </w:pPr>
-      <w:r>
-        <w:rPr>
-          <w:sz w:val="24"/>
-          <w:szCs w:val="24"/>
-        </w:rPr>
-        <w:tab/>
-      </w:r>
-      <w:r>
-        <w:rPr>
-          <w:sz w:val="24"/>
-          <w:szCs w:val="24"/>
-        </w:rPr>
-        <w:tab/>
+          <w:b/>
+          <w:sz w:val="24"/>
+          <w:szCs w:val="24"/>
+        </w:rPr>
+      </w:pPr>
+      <w:r>
+        <w:rPr>
+          <w:sz w:val="24"/>
+          <w:szCs w:val="24"/>
+        </w:rPr>
+        <w:t xml:space="preserve">     </w:t>
+      </w:r>
+      <w:r>
+        <w:rPr>
+          <w:b/>
+          <w:sz w:val="24"/>
+          <w:szCs w:val="24"/>
+        </w:rPr>
+        <w:t>Wake Tech Community College Web Development Boot Camp, Sept. 5 2017 – December 16 2017</w:t>
       </w:r>
     </w:p>
     <w:p>
@@ -771,25 +817,24 @@
         <w:ind w:right="-360"/>
         <w:outlineLvl w:val="0"/>
         <w:rPr>
-          <w:b/>
-          <w:sz w:val="24"/>
-          <w:szCs w:val="24"/>
-        </w:rPr>
-      </w:pPr>
-      <w:r>
-        <w:rPr>
-          <w:sz w:val="24"/>
-          <w:szCs w:val="24"/>
-        </w:rPr>
-        <w:t xml:space="preserve">     </w:t>
-      </w:r>
-      <w:r>
-        <w:rPr>
-          <w:b/>
-          <w:sz w:val="24"/>
-          <w:szCs w:val="24"/>
-        </w:rPr>
-        <w:t>Wake Tech Community College Web Development Boot Camp, Sept. 5 2017 – December 16 2017</w:t>
+          <w:sz w:val="24"/>
+          <w:szCs w:val="24"/>
+        </w:rPr>
+      </w:pPr>
+      <w:r>
+        <w:rPr>
+          <w:b/>
+          <w:sz w:val="24"/>
+          <w:szCs w:val="24"/>
+        </w:rPr>
+        <w:tab/>
+      </w:r>
+      <w:r>
+        <w:rPr>
+          <w:sz w:val="24"/>
+          <w:szCs w:val="24"/>
+        </w:rPr>
+        <w:t xml:space="preserve">This sixteen week program covers web application development through the use of HTML5, CSS3, </w:t>
       </w:r>
     </w:p>
     <w:p>
@@ -802,24 +847,28 @@
         <w:ind w:right="-360"/>
         <w:outlineLvl w:val="0"/>
         <w:rPr>
-          <w:sz w:val="24"/>
-          <w:szCs w:val="24"/>
-        </w:rPr>
-      </w:pPr>
-      <w:r>
-        <w:rPr>
-          <w:b/>
+          <w:b/>
+          <w:bCs/>
+          <w:sz w:val="24"/>
+          <w:szCs w:val="24"/>
+        </w:rPr>
+      </w:pPr>
+      <w:r>
+        <w:rPr>
           <w:sz w:val="24"/>
           <w:szCs w:val="24"/>
         </w:rPr>
         <w:tab/>
-      </w:r>
-      <w:r>
-        <w:rPr>
-          <w:sz w:val="24"/>
-          <w:szCs w:val="24"/>
-        </w:rPr>
-        <w:t xml:space="preserve">This sixteen week program covers web application development through the use of HTML5, CSS3, </w:t>
+        <w:t xml:space="preserve">JavaScript and jQuery, MySQL, and C#.  The program includes the exams for the </w:t>
+      </w:r>
+      <w:r>
+        <w:rPr>
+          <w:b/>
+          <w:bCs/>
+          <w:sz w:val="24"/>
+          <w:szCs w:val="24"/>
+        </w:rPr>
+        <w:t xml:space="preserve">HTML5 Application </w:t>
       </w:r>
     </w:p>
     <w:p>
@@ -832,7 +881,6 @@
         <w:ind w:right="-360"/>
         <w:outlineLvl w:val="0"/>
         <w:rPr>
-          <w:b/>
           <w:bCs/>
           <w:sz w:val="24"/>
           <w:szCs w:val="24"/>
@@ -840,27 +888,13 @@
       </w:pPr>
       <w:r>
         <w:rPr>
+          <w:b/>
+          <w:bCs/>
           <w:sz w:val="24"/>
           <w:szCs w:val="24"/>
         </w:rPr>
         <w:tab/>
       </w:r>
-      <w:proofErr w:type="gramStart"/>
-      <w:r>
-        <w:rPr>
-          <w:sz w:val="24"/>
-          <w:szCs w:val="24"/>
-        </w:rPr>
-        <w:t>JavaScript and jQuery, MySQL, and C#.</w:t>
-      </w:r>
-      <w:proofErr w:type="gramEnd"/>
-      <w:r>
-        <w:rPr>
-          <w:sz w:val="24"/>
-          <w:szCs w:val="24"/>
-        </w:rPr>
-        <w:t xml:space="preserve">  The program includes the exams for the </w:t>
-      </w:r>
       <w:r>
         <w:rPr>
           <w:b/>
@@ -868,7 +902,41 @@
           <w:sz w:val="24"/>
           <w:szCs w:val="24"/>
         </w:rPr>
-        <w:t xml:space="preserve">HTML5 Application </w:t>
+        <w:t>Development Fundamentals</w:t>
+      </w:r>
+      <w:r>
+        <w:rPr>
+          <w:b/>
+          <w:bCs/>
+          <w:sz w:val="24"/>
+          <w:szCs w:val="24"/>
+        </w:rPr>
+        <w:t xml:space="preserve"> </w:t>
+      </w:r>
+      <w:r>
+        <w:rPr>
+          <w:bCs/>
+          <w:sz w:val="24"/>
+          <w:szCs w:val="24"/>
+        </w:rPr>
+        <w:t xml:space="preserve">certification and the </w:t>
+      </w:r>
+      <w:r>
+        <w:rPr>
+          <w:b/>
+          <w:bCs/>
+          <w:sz w:val="24"/>
+          <w:szCs w:val="24"/>
+        </w:rPr>
+        <w:t xml:space="preserve">Software Development Fundamentals </w:t>
+      </w:r>
+      <w:r>
+        <w:rPr>
+          <w:bCs/>
+          <w:sz w:val="24"/>
+          <w:szCs w:val="24"/>
+        </w:rPr>
+        <w:t>certification.</w:t>
       </w:r>
     </w:p>
     <w:p>
@@ -886,78 +954,6 @@
           <w:szCs w:val="24"/>
         </w:rPr>
       </w:pPr>
-      <w:r>
-        <w:rPr>
-          <w:b/>
-          <w:bCs/>
-          <w:sz w:val="24"/>
-          <w:szCs w:val="24"/>
-        </w:rPr>
-        <w:tab/>
-      </w:r>
-      <w:proofErr w:type="gramStart"/>
-      <w:r>
-        <w:rPr>
-          <w:b/>
-          <w:bCs/>
-          <w:sz w:val="24"/>
-          <w:szCs w:val="24"/>
-        </w:rPr>
-        <w:t>Development Fundamentals</w:t>
-      </w:r>
-      <w:r>
-        <w:rPr>
-          <w:b/>
-          <w:bCs/>
-          <w:sz w:val="24"/>
-          <w:szCs w:val="24"/>
-        </w:rPr>
-        <w:t xml:space="preserve"> </w:t>
-      </w:r>
-      <w:r>
-        <w:rPr>
-          <w:bCs/>
-          <w:sz w:val="24"/>
-          <w:szCs w:val="24"/>
-        </w:rPr>
-        <w:t xml:space="preserve">certification and the </w:t>
-      </w:r>
-      <w:r>
-        <w:rPr>
-          <w:b/>
-          <w:bCs/>
-          <w:sz w:val="24"/>
-          <w:szCs w:val="24"/>
-        </w:rPr>
-        <w:t xml:space="preserve">Software Development Fundamentals </w:t>
-      </w:r>
-      <w:r>
-        <w:rPr>
-          <w:bCs/>
-          <w:sz w:val="24"/>
-          <w:szCs w:val="24"/>
-        </w:rPr>
-        <w:t>certification.</w:t>
-      </w:r>
-      <w:proofErr w:type="gramEnd"/>
-    </w:p>
-    <w:p>
-      <w:pPr>
-        <w:tabs>
-          <w:tab w:val="left" w:pos="540"/>
-          <w:tab w:val="left" w:pos="3960"/>
-          <w:tab w:val="left" w:pos="7380"/>
-        </w:tabs>
-        <w:ind w:right="-360"/>
-        <w:outlineLvl w:val="0"/>
-        <w:rPr>
-          <w:bCs/>
-          <w:sz w:val="24"/>
-          <w:szCs w:val="24"/>
-        </w:rPr>
-      </w:pPr>
-      <w:bookmarkStart w:id="0" w:name="_GoBack"/>
-      <w:bookmarkEnd w:id="0"/>
     </w:p>
     <w:p>
       <w:pPr>
@@ -1073,15 +1069,7 @@
           <w:sz w:val="24"/>
           <w:szCs w:val="24"/>
         </w:rPr>
-        <w:t>Microsoft Technology Associate:</w:t>
-      </w:r>
-      <w:r>
-        <w:rPr>
-          <w:bCs/>
-          <w:sz w:val="24"/>
-          <w:szCs w:val="24"/>
-        </w:rPr>
-        <w:t xml:space="preserve"> </w:t>
+        <w:t xml:space="preserve">Microsoft Technology Associate: </w:t>
       </w:r>
       <w:r>
         <w:rPr>
@@ -1201,7 +1189,6 @@
         </w:rPr>
         <w:t xml:space="preserve">, </w:t>
       </w:r>
-      <w:proofErr w:type="gramStart"/>
       <w:r>
         <w:rPr>
           <w:b/>
@@ -1210,7 +1197,6 @@
         </w:rPr>
         <w:t>Fall</w:t>
       </w:r>
-      <w:proofErr w:type="gramEnd"/>
       <w:r>
         <w:rPr>
           <w:b/>
@@ -1390,23 +1376,7 @@
           <w:sz w:val="24"/>
           <w:szCs w:val="24"/>
         </w:rPr>
-        <w:t xml:space="preserve">Texas </w:t>
-      </w:r>
-      <w:proofErr w:type="spellStart"/>
-      <w:r>
-        <w:rPr>
-          <w:sz w:val="24"/>
-          <w:szCs w:val="24"/>
-        </w:rPr>
-        <w:t>Hold’em</w:t>
-      </w:r>
-      <w:proofErr w:type="spellEnd"/>
-      <w:r>
-        <w:rPr>
-          <w:sz w:val="24"/>
-          <w:szCs w:val="24"/>
-        </w:rPr>
-        <w:t xml:space="preserve"> web game using HTML, </w:t>
+        <w:t xml:space="preserve">Texas Hold’em web game using HTML, </w:t>
       </w:r>
       <w:r>
         <w:rPr>
@@ -1443,6 +1413,34 @@
         </w:rPr>
         <w:t>Website to act as an online resume/portfolio</w:t>
       </w:r>
+      <w:r>
+        <w:rPr>
+          <w:sz w:val="24"/>
+          <w:szCs w:val="24"/>
+        </w:rPr>
+        <w:t xml:space="preserve">: </w:t>
+      </w:r>
+      <w:bookmarkStart w:id="0" w:name="_GoBack"/>
+      <w:bookmarkEnd w:id="0"/>
+      <w:r>
+        <w:rPr>
+          <w:sz w:val="24"/>
+          <w:szCs w:val="24"/>
+        </w:rPr>
+        <w:t xml:space="preserve"> </w:t>
+      </w:r>
+      <w:hyperlink r:id="rId11" w:history="1">
+        <w:r>
+          <w:rPr>
+            <w:rStyle w:val="Hyperlink"/>
+            <w:rFonts w:ascii="Segoe UI" w:hAnsi="Segoe UI" w:cs="Segoe UI"/>
+            <w:color w:val="0366D6"/>
+            <w:sz w:val="21"/>
+            <w:szCs w:val="21"/>
+          </w:rPr>
+          <w:t>https://srad1292.github.io/Portfolio/</w:t>
+        </w:r>
+      </w:hyperlink>
     </w:p>
     <w:p>
       <w:pPr>
@@ -1483,23 +1481,7 @@
           <w:sz w:val="24"/>
           <w:szCs w:val="24"/>
         </w:rPr>
-        <w:t xml:space="preserve">API project using </w:t>
-      </w:r>
-      <w:proofErr w:type="spellStart"/>
-      <w:r>
-        <w:rPr>
-          <w:sz w:val="24"/>
-          <w:szCs w:val="24"/>
-        </w:rPr>
-        <w:t>TheMovieDB</w:t>
-      </w:r>
-      <w:proofErr w:type="spellEnd"/>
-      <w:r>
-        <w:rPr>
-          <w:sz w:val="24"/>
-          <w:szCs w:val="24"/>
-        </w:rPr>
-        <w:t xml:space="preserve"> to sort and compare movies selected by the user</w:t>
+        <w:t>API project using TheMovieDB to sort and compare movies selected by the user</w:t>
       </w:r>
     </w:p>
     <w:p>
@@ -2367,6 +2349,7 @@
   <w:style w:type="character" w:default="1" w:styleId="DefaultParagraphFont">
     <w:name w:val="Default Paragraph Font"/>
     <w:uiPriority w:val="1"/>
+    <w:semiHidden/>
     <w:unhideWhenUsed/>
   </w:style>
   <w:style w:type="table" w:default="1" w:styleId="TableNormal">
@@ -2633,6 +2616,7 @@
   <w:style w:type="character" w:default="1" w:styleId="DefaultParagraphFont">
     <w:name w:val="Default Paragraph Font"/>
     <w:uiPriority w:val="1"/>
+    <w:semiHidden/>
     <w:unhideWhenUsed/>
   </w:style>
   <w:style w:type="table" w:default="1" w:styleId="TableNormal">

</xml_diff>

<commit_message>
Added the most up to date resume document, changed WWE prediction from in progress to complete, organized layout
</commit_message>
<xml_diff>
--- a/docs/Resume.docx
+++ b/docs/Resume.docx
@@ -482,8 +482,19 @@
           <w:sz w:val="24"/>
           <w:szCs w:val="24"/>
         </w:rPr>
-        <w:t xml:space="preserve"> with a Minor in Mathematics,</w:t>
-      </w:r>
+        <w:t xml:space="preserve"> with a Minor in </w:t>
+      </w:r>
+      <w:proofErr w:type="gramStart"/>
+      <w:r>
+        <w:rPr>
+          <w:b/>
+          <w:bCs/>
+          <w:sz w:val="24"/>
+          <w:szCs w:val="24"/>
+        </w:rPr>
+        <w:t>Mathematics,</w:t>
+      </w:r>
+      <w:proofErr w:type="gramEnd"/>
       <w:r>
         <w:rPr>
           <w:b/>
@@ -666,12 +677,6 @@
           <w:szCs w:val="24"/>
         </w:rPr>
         <w:tab/>
-      </w:r>
-      <w:r>
-        <w:rPr>
-          <w:sz w:val="24"/>
-          <w:szCs w:val="24"/>
-        </w:rPr>
         <w:t>C/C++ Programming</w:t>
       </w:r>
       <w:r>
@@ -723,14 +728,7 @@
           <w:sz w:val="24"/>
           <w:szCs w:val="24"/>
         </w:rPr>
-        <w:t>Relational Database Theory</w:t>
-      </w:r>
-      <w:r>
-        <w:rPr>
-          <w:sz w:val="24"/>
-          <w:szCs w:val="24"/>
-        </w:rPr>
-        <w:t xml:space="preserve"> </w:t>
+        <w:t xml:space="preserve">Relational Database Theory </w:t>
       </w:r>
       <w:r>
         <w:rPr>
@@ -859,7 +857,22 @@
           <w:szCs w:val="24"/>
         </w:rPr>
         <w:tab/>
-        <w:t xml:space="preserve">JavaScript and jQuery, MySQL, and C#.  The program includes the exams for the </w:t>
+      </w:r>
+      <w:proofErr w:type="gramStart"/>
+      <w:r>
+        <w:rPr>
+          <w:sz w:val="24"/>
+          <w:szCs w:val="24"/>
+        </w:rPr>
+        <w:t>JavaScript and jQuery, MySQL, and C#.</w:t>
+      </w:r>
+      <w:proofErr w:type="gramEnd"/>
+      <w:r>
+        <w:rPr>
+          <w:sz w:val="24"/>
+          <w:szCs w:val="24"/>
+        </w:rPr>
+        <w:t xml:space="preserve">  The program includes the exams for the </w:t>
       </w:r>
       <w:r>
         <w:rPr>
@@ -895,6 +908,7 @@
         </w:rPr>
         <w:tab/>
       </w:r>
+      <w:proofErr w:type="gramStart"/>
       <w:r>
         <w:rPr>
           <w:b/>
@@ -938,6 +952,7 @@
         </w:rPr>
         <w:t>certification.</w:t>
       </w:r>
+      <w:proofErr w:type="gramEnd"/>
     </w:p>
     <w:p>
       <w:pPr>
@@ -1061,14 +1076,6 @@
           <w:sz w:val="24"/>
           <w:szCs w:val="24"/>
         </w:rPr>
-        <w:t xml:space="preserve">(In Progress) </w:t>
-      </w:r>
-      <w:r>
-        <w:rPr>
-          <w:bCs/>
-          <w:sz w:val="24"/>
-          <w:szCs w:val="24"/>
-        </w:rPr>
         <w:t xml:space="preserve">Microsoft Technology Associate: </w:t>
       </w:r>
       <w:r>
@@ -1189,6 +1196,7 @@
         </w:rPr>
         <w:t xml:space="preserve">, </w:t>
       </w:r>
+      <w:proofErr w:type="gramStart"/>
       <w:r>
         <w:rPr>
           <w:b/>
@@ -1197,6 +1205,7 @@
         </w:rPr>
         <w:t>Fall</w:t>
       </w:r>
+      <w:proofErr w:type="gramEnd"/>
       <w:r>
         <w:rPr>
           <w:b/>
@@ -1346,88 +1355,26 @@
         <w:ind w:left="540" w:right="-360" w:hanging="270"/>
         <w:outlineLvl w:val="0"/>
         <w:rPr>
-          <w:sz w:val="24"/>
-          <w:szCs w:val="24"/>
-        </w:rPr>
-      </w:pPr>
-      <w:r>
-        <w:rPr>
-          <w:sz w:val="24"/>
-          <w:szCs w:val="24"/>
-        </w:rPr>
-        <w:t>Android application that can be used to store, manage, and track finances and spending habits</w:t>
-      </w:r>
-    </w:p>
-    <w:p>
-      <w:pPr>
-        <w:numPr>
-          <w:ilvl w:val="0"/>
-          <w:numId w:val="4"/>
-        </w:numPr>
-        <w:ind w:left="540" w:right="-360" w:hanging="270"/>
-        <w:outlineLvl w:val="0"/>
-        <w:rPr>
-          <w:sz w:val="24"/>
-          <w:szCs w:val="24"/>
-        </w:rPr>
-      </w:pPr>
-      <w:r>
-        <w:rPr>
-          <w:sz w:val="24"/>
-          <w:szCs w:val="24"/>
-        </w:rPr>
-        <w:t xml:space="preserve">Texas Hold’em web game using HTML, </w:t>
-      </w:r>
-      <w:r>
-        <w:rPr>
-          <w:sz w:val="24"/>
-          <w:szCs w:val="24"/>
-        </w:rPr>
-        <w:t>JavaScript</w:t>
-      </w:r>
-      <w:r>
-        <w:rPr>
-          <w:sz w:val="24"/>
-          <w:szCs w:val="24"/>
-        </w:rPr>
-        <w:t>, and CSS</w:t>
-      </w:r>
-    </w:p>
-    <w:p>
-      <w:pPr>
-        <w:numPr>
-          <w:ilvl w:val="0"/>
-          <w:numId w:val="4"/>
-        </w:numPr>
-        <w:ind w:left="540" w:right="-360" w:hanging="270"/>
-        <w:outlineLvl w:val="0"/>
-        <w:rPr>
-          <w:sz w:val="24"/>
-          <w:szCs w:val="24"/>
-        </w:rPr>
-      </w:pPr>
-      <w:r>
-        <w:rPr>
-          <w:sz w:val="24"/>
-          <w:szCs w:val="24"/>
-        </w:rPr>
-        <w:t>Website to act as an online resume/portfolio</w:t>
-      </w:r>
-      <w:r>
-        <w:rPr>
-          <w:sz w:val="24"/>
-          <w:szCs w:val="24"/>
-        </w:rPr>
-        <w:t xml:space="preserve">: </w:t>
-      </w:r>
-      <w:bookmarkStart w:id="0" w:name="_GoBack"/>
-      <w:bookmarkEnd w:id="0"/>
-      <w:r>
-        <w:rPr>
-          <w:sz w:val="24"/>
-          <w:szCs w:val="24"/>
-        </w:rPr>
-        <w:t xml:space="preserve"> </w:t>
+          <w:rStyle w:val="Hyperlink"/>
+          <w:color w:val="auto"/>
+          <w:sz w:val="24"/>
+          <w:szCs w:val="24"/>
+          <w:u w:val="none"/>
+        </w:rPr>
+      </w:pPr>
+      <w:r>
+        <w:rPr>
+          <w:sz w:val="24"/>
+          <w:szCs w:val="24"/>
+        </w:rPr>
+        <w:t>Resume/Portfolio Website to show off all projects</w:t>
+      </w:r>
+      <w:r>
+        <w:rPr>
+          <w:sz w:val="24"/>
+          <w:szCs w:val="24"/>
+        </w:rPr>
+        <w:t xml:space="preserve">:  </w:t>
       </w:r>
       <w:hyperlink r:id="rId11" w:history="1">
         <w:r>
@@ -1460,7 +1407,7 @@
           <w:sz w:val="24"/>
           <w:szCs w:val="24"/>
         </w:rPr>
-        <w:t>Y-86 machine that simulates how a machine reads and executes assembly language commands</w:t>
+        <w:t>Android application that can be used to store, manage, and track finances and spending habits</w:t>
       </w:r>
     </w:p>
     <w:p>
@@ -1481,7 +1428,37 @@
           <w:sz w:val="24"/>
           <w:szCs w:val="24"/>
         </w:rPr>
-        <w:t>API project using TheMovieDB to sort and compare movies selected by the user</w:t>
+        <w:t xml:space="preserve">Texas </w:t>
+      </w:r>
+      <w:proofErr w:type="spellStart"/>
+      <w:r>
+        <w:rPr>
+          <w:sz w:val="24"/>
+          <w:szCs w:val="24"/>
+        </w:rPr>
+        <w:t>Hold’em</w:t>
+      </w:r>
+      <w:proofErr w:type="spellEnd"/>
+      <w:r>
+        <w:rPr>
+          <w:sz w:val="24"/>
+          <w:szCs w:val="24"/>
+        </w:rPr>
+        <w:t xml:space="preserve"> web game using HTML, </w:t>
+      </w:r>
+      <w:r>
+        <w:rPr>
+          <w:sz w:val="24"/>
+          <w:szCs w:val="24"/>
+        </w:rPr>
+        <w:t>JavaScript</w:t>
+      </w:r>
+      <w:r>
+        <w:rPr>
+          <w:sz w:val="24"/>
+          <w:szCs w:val="24"/>
+        </w:rPr>
+        <w:t>, and CSS</w:t>
       </w:r>
     </w:p>
     <w:p>
@@ -1502,7 +1479,7 @@
           <w:sz w:val="24"/>
           <w:szCs w:val="24"/>
         </w:rPr>
-        <w:t xml:space="preserve">Database design for a website for the Appalachian Ultimate Frisbee Club </w:t>
+        <w:t>Y-86 machine that simulates how a machine reads and executes assembly language commands</w:t>
       </w:r>
     </w:p>
     <w:p>
@@ -1523,7 +1500,23 @@
           <w:sz w:val="24"/>
           <w:szCs w:val="24"/>
         </w:rPr>
-        <w:t>Worked through the Eloquent JavaScript textbook, the end of chapter exercises, and the projects</w:t>
+        <w:t xml:space="preserve">API project using </w:t>
+      </w:r>
+      <w:proofErr w:type="spellStart"/>
+      <w:r>
+        <w:rPr>
+          <w:sz w:val="24"/>
+          <w:szCs w:val="24"/>
+        </w:rPr>
+        <w:t>TheMovieDB</w:t>
+      </w:r>
+      <w:proofErr w:type="spellEnd"/>
+      <w:r>
+        <w:rPr>
+          <w:sz w:val="24"/>
+          <w:szCs w:val="24"/>
+        </w:rPr>
+        <w:t xml:space="preserve"> to sort and compare movies selected by the user</w:t>
       </w:r>
     </w:p>
     <w:p>
@@ -1544,7 +1537,58 @@
           <w:sz w:val="24"/>
           <w:szCs w:val="24"/>
         </w:rPr>
-        <w:t>Currently working on an Android application that can be used as a cookbook, meal planner, and shopping list</w:t>
+        <w:t xml:space="preserve">Database design for a website for the Appalachian Ultimate Frisbee Club </w:t>
+      </w:r>
+    </w:p>
+    <w:p>
+      <w:pPr>
+        <w:numPr>
+          <w:ilvl w:val="0"/>
+          <w:numId w:val="4"/>
+        </w:numPr>
+        <w:ind w:left="540" w:right="-360" w:hanging="270"/>
+        <w:outlineLvl w:val="0"/>
+        <w:rPr>
+          <w:sz w:val="24"/>
+          <w:szCs w:val="24"/>
+        </w:rPr>
+      </w:pPr>
+      <w:r>
+        <w:rPr>
+          <w:sz w:val="24"/>
+          <w:szCs w:val="24"/>
+        </w:rPr>
+        <w:t>Worked through the Eloquent JavaScript textbook, the end of chapter exercises, and the projects</w:t>
+      </w:r>
+    </w:p>
+    <w:p>
+      <w:pPr>
+        <w:numPr>
+          <w:ilvl w:val="0"/>
+          <w:numId w:val="4"/>
+        </w:numPr>
+        <w:ind w:left="540" w:right="-360" w:hanging="270"/>
+        <w:outlineLvl w:val="0"/>
+        <w:rPr>
+          <w:sz w:val="24"/>
+          <w:szCs w:val="24"/>
+        </w:rPr>
+      </w:pPr>
+      <w:r>
+        <w:rPr>
+          <w:sz w:val="24"/>
+          <w:szCs w:val="24"/>
+        </w:rPr>
+        <w:t>Currently working on an Android a</w:t>
+      </w:r>
+      <w:bookmarkStart w:id="0" w:name="_GoBack"/>
+      <w:bookmarkEnd w:id="0"/>
+      <w:r>
+        <w:rPr>
+          <w:sz w:val="24"/>
+          <w:szCs w:val="24"/>
+        </w:rPr>
+        <w:t>pplication that can be used as a cookbook, meal planner, and shopping list</w:t>
       </w:r>
     </w:p>
     <w:sectPr>

</xml_diff>

<commit_message>
updated portfolio with att job
</commit_message>
<xml_diff>
--- a/docs/Resume.docx
+++ b/docs/Resume.docx
@@ -1,6 +1,6 @@
 
 <file path=word/document.xml><?xml version="1.0" encoding="utf-8"?>
-<w:document xmlns:wpc="http://schemas.microsoft.com/office/word/2010/wordprocessingCanvas" xmlns:mc="http://schemas.openxmlformats.org/markup-compatibility/2006" xmlns:o="urn:schemas-microsoft-com:office:office" xmlns:r="http://schemas.openxmlformats.org/officeDocument/2006/relationships" xmlns:m="http://schemas.openxmlformats.org/officeDocument/2006/math" xmlns:v="urn:schemas-microsoft-com:vml" xmlns:wp14="http://schemas.microsoft.com/office/word/2010/wordprocessingDrawing" xmlns:wp="http://schemas.openxmlformats.org/drawingml/2006/wordprocessingDrawing" xmlns:w10="urn:schemas-microsoft-com:office:word" xmlns:w="http://schemas.openxmlformats.org/wordprocessingml/2006/main" xmlns:w14="http://schemas.microsoft.com/office/word/2010/wordml" xmlns:wpg="http://schemas.microsoft.com/office/word/2010/wordprocessingGroup" xmlns:wpi="http://schemas.microsoft.com/office/word/2010/wordprocessingInk" xmlns:wne="http://schemas.microsoft.com/office/word/2006/wordml" xmlns:wps="http://schemas.microsoft.com/office/word/2010/wordprocessingShape" mc:Ignorable="w14 wp14">
+<w:document xmlns:wpc="http://schemas.microsoft.com/office/word/2010/wordprocessingCanvas" xmlns:mc="http://schemas.openxmlformats.org/markup-compatibility/2006" xmlns:o="urn:schemas-microsoft-com:office:office" xmlns:r="http://schemas.openxmlformats.org/officeDocument/2006/relationships" xmlns:m="http://schemas.openxmlformats.org/officeDocument/2006/math" xmlns:v="urn:schemas-microsoft-com:vml" xmlns:wp14="http://schemas.microsoft.com/office/word/2010/wordprocessingDrawing" xmlns:wp="http://schemas.openxmlformats.org/drawingml/2006/wordprocessingDrawing" xmlns:w10="urn:schemas-microsoft-com:office:word" xmlns:w="http://schemas.openxmlformats.org/wordprocessingml/2006/main" xmlns:w14="http://schemas.microsoft.com/office/word/2010/wordml" xmlns:w15="http://schemas.microsoft.com/office/word/2012/wordml" xmlns:wpg="http://schemas.microsoft.com/office/word/2010/wordprocessingGroup" xmlns:wpi="http://schemas.microsoft.com/office/word/2010/wordprocessingInk" xmlns:wne="http://schemas.microsoft.com/office/word/2006/wordml" xmlns:wps="http://schemas.microsoft.com/office/word/2010/wordprocessingShape" mc:Ignorable="w14 w15 wp14">
   <w:body>
     <w:p>
       <w:pPr>
@@ -31,7 +31,7 @@
           <w:szCs w:val="24"/>
         </w:rPr>
       </w:pPr>
-      <w:hyperlink r:id="rId8" w:history="1">
+      <w:hyperlink r:id="rId7" w:history="1">
         <w:r>
           <w:rPr>
             <w:rStyle w:val="Hyperlink"/>
@@ -117,7 +117,7 @@
           <w:szCs w:val="24"/>
         </w:rPr>
       </w:pPr>
-      <w:hyperlink r:id="rId9" w:history="1">
+      <w:hyperlink r:id="rId8" w:history="1">
         <w:r>
           <w:rPr>
             <w:rStyle w:val="Hyperlink"/>
@@ -134,7 +134,7 @@
         </w:rPr>
         <w:t xml:space="preserve"> or </w:t>
       </w:r>
-      <w:hyperlink r:id="rId10" w:history="1">
+      <w:hyperlink r:id="rId9" w:history="1">
         <w:r>
           <w:rPr>
             <w:rStyle w:val="Hyperlink"/>
@@ -249,35 +249,7 @@
           <w:sz w:val="24"/>
           <w:szCs w:val="24"/>
         </w:rPr>
-        <w:t>Proficient: Java</w:t>
-      </w:r>
-      <w:r>
-        <w:rPr>
-          <w:sz w:val="24"/>
-          <w:szCs w:val="24"/>
-        </w:rPr>
-        <w:t xml:space="preserve">, </w:t>
-      </w:r>
-      <w:r>
-        <w:rPr>
-          <w:sz w:val="24"/>
-          <w:szCs w:val="24"/>
-        </w:rPr>
-        <w:t>Working In</w:t>
-      </w:r>
-      <w:r>
-        <w:rPr>
-          <w:sz w:val="24"/>
-          <w:szCs w:val="24"/>
-        </w:rPr>
-        <w:t xml:space="preserve"> A Unix Environment</w:t>
-      </w:r>
-      <w:r>
-        <w:rPr>
-          <w:sz w:val="24"/>
-          <w:szCs w:val="24"/>
-        </w:rPr>
-        <w:t xml:space="preserve"> </w:t>
+        <w:t xml:space="preserve">Proficient: Java, Perl, Working In A Unix Environment </w:t>
       </w:r>
     </w:p>
     <w:p>
@@ -300,21 +272,7 @@
           <w:sz w:val="24"/>
           <w:szCs w:val="24"/>
         </w:rPr>
-        <w:t xml:space="preserve">Familiar: Python, </w:t>
-      </w:r>
-      <w:r>
-        <w:rPr>
-          <w:sz w:val="24"/>
-          <w:szCs w:val="24"/>
-        </w:rPr>
-        <w:t xml:space="preserve">C, </w:t>
-      </w:r>
-      <w:r>
-        <w:rPr>
-          <w:sz w:val="24"/>
-          <w:szCs w:val="24"/>
-        </w:rPr>
-        <w:t>C++</w:t>
+        <w:t>Familiar: Python, C</w:t>
       </w:r>
     </w:p>
     <w:p>
@@ -337,7 +295,7 @@
           <w:sz w:val="24"/>
           <w:szCs w:val="24"/>
         </w:rPr>
-        <w:t>Database Design: MySQL, PHPMyAdmin</w:t>
+        <w:t>Database Design: MySQL</w:t>
       </w:r>
     </w:p>
     <w:p>
@@ -360,33 +318,330 @@
           <w:sz w:val="24"/>
           <w:szCs w:val="24"/>
         </w:rPr>
-        <w:t>Web Programm</w:t>
-      </w:r>
-      <w:r>
-        <w:rPr>
-          <w:sz w:val="24"/>
-          <w:szCs w:val="24"/>
-        </w:rPr>
-        <w:t>ing: HTML5, CSS, JavaScript</w:t>
-      </w:r>
-      <w:r>
-        <w:rPr>
-          <w:sz w:val="24"/>
-          <w:szCs w:val="24"/>
-        </w:rPr>
-        <w:t>, jQuery</w:t>
-      </w:r>
-      <w:r>
-        <w:rPr>
-          <w:sz w:val="24"/>
-          <w:szCs w:val="24"/>
-        </w:rPr>
-        <w:t>, Django</w:t>
-      </w:r>
-    </w:p>
-    <w:p>
-      <w:pPr>
-        <w:ind w:left="540" w:right="-360"/>
+        <w:t xml:space="preserve">Web Programming: HTML5, CSS, JavaScript, jQuery, </w:t>
+      </w:r>
+      <w:r>
+        <w:rPr>
+          <w:sz w:val="24"/>
+          <w:szCs w:val="24"/>
+        </w:rPr>
+        <w:t>Ember</w:t>
+      </w:r>
+      <w:r>
+        <w:rPr>
+          <w:sz w:val="24"/>
+          <w:szCs w:val="24"/>
+        </w:rPr>
+        <w:t>.js</w:t>
+      </w:r>
+    </w:p>
+    <w:p>
+      <w:pPr>
+        <w:tabs>
+          <w:tab w:val="left" w:pos="360"/>
+          <w:tab w:val="left" w:pos="540"/>
+          <w:tab w:val="left" w:pos="3240"/>
+          <w:tab w:val="left" w:pos="6120"/>
+          <w:tab w:val="left" w:pos="8460"/>
+        </w:tabs>
+        <w:ind w:right="-360"/>
+        <w:outlineLvl w:val="0"/>
+        <w:rPr>
+          <w:b/>
+          <w:smallCaps/>
+          <w:sz w:val="28"/>
+          <w:szCs w:val="28"/>
+        </w:rPr>
+      </w:pPr>
+    </w:p>
+    <w:p>
+      <w:pPr>
+        <w:tabs>
+          <w:tab w:val="left" w:pos="360"/>
+          <w:tab w:val="left" w:pos="540"/>
+          <w:tab w:val="left" w:pos="3240"/>
+          <w:tab w:val="left" w:pos="6120"/>
+          <w:tab w:val="left" w:pos="8460"/>
+        </w:tabs>
+        <w:ind w:right="-360"/>
+        <w:outlineLvl w:val="0"/>
+        <w:rPr>
+          <w:b/>
+          <w:smallCaps/>
+          <w:sz w:val="28"/>
+          <w:szCs w:val="28"/>
+        </w:rPr>
+      </w:pPr>
+    </w:p>
+    <w:p>
+      <w:pPr>
+        <w:tabs>
+          <w:tab w:val="left" w:pos="360"/>
+          <w:tab w:val="left" w:pos="540"/>
+          <w:tab w:val="left" w:pos="3240"/>
+          <w:tab w:val="left" w:pos="6120"/>
+          <w:tab w:val="left" w:pos="8460"/>
+        </w:tabs>
+        <w:ind w:right="-360"/>
+        <w:outlineLvl w:val="0"/>
+        <w:rPr>
+          <w:b/>
+          <w:smallCaps/>
+          <w:sz w:val="28"/>
+          <w:szCs w:val="28"/>
+        </w:rPr>
+      </w:pPr>
+      <w:r>
+        <w:rPr>
+          <w:b/>
+          <w:smallCaps/>
+          <w:sz w:val="28"/>
+          <w:szCs w:val="28"/>
+        </w:rPr>
+        <w:t>Experience</w:t>
+      </w:r>
+    </w:p>
+    <w:p>
+      <w:pPr>
+        <w:tabs>
+          <w:tab w:val="left" w:pos="180"/>
+          <w:tab w:val="left" w:pos="360"/>
+          <w:tab w:val="right" w:pos="10800"/>
+        </w:tabs>
+        <w:ind w:left="475" w:right="1440" w:hanging="475"/>
+        <w:outlineLvl w:val="0"/>
+        <w:rPr>
+          <w:b/>
+          <w:bCs/>
+          <w:sz w:val="24"/>
+          <w:szCs w:val="24"/>
+        </w:rPr>
+      </w:pPr>
+      <w:r>
+        <w:rPr>
+          <w:b/>
+          <w:sz w:val="24"/>
+          <w:szCs w:val="24"/>
+        </w:rPr>
+        <w:tab/>
+      </w:r>
+      <w:r>
+        <w:rPr>
+          <w:b/>
+          <w:bCs/>
+          <w:sz w:val="24"/>
+          <w:szCs w:val="24"/>
+        </w:rPr>
+        <w:t xml:space="preserve">Tutor, </w:t>
+      </w:r>
+      <w:r>
+        <w:rPr>
+          <w:b/>
+          <w:sz w:val="24"/>
+          <w:szCs w:val="24"/>
+        </w:rPr>
+        <w:t>Fall 2012-Fall</w:t>
+      </w:r>
+      <w:r>
+        <w:rPr>
+          <w:b/>
+          <w:sz w:val="24"/>
+          <w:szCs w:val="24"/>
+        </w:rPr>
+        <w:t xml:space="preserve"> 20</w:t>
+      </w:r>
+      <w:r>
+        <w:rPr>
+          <w:b/>
+          <w:sz w:val="24"/>
+          <w:szCs w:val="24"/>
+        </w:rPr>
+        <w:t>13</w:t>
+      </w:r>
+    </w:p>
+    <w:p>
+      <w:pPr>
+        <w:numPr>
+          <w:ilvl w:val="0"/>
+          <w:numId w:val="2"/>
+        </w:numPr>
+        <w:ind w:left="540" w:right="-360" w:hanging="270"/>
+        <w:outlineLvl w:val="0"/>
+        <w:rPr>
+          <w:b/>
+          <w:smallCaps/>
+          <w:sz w:val="24"/>
+          <w:szCs w:val="24"/>
+        </w:rPr>
+      </w:pPr>
+      <w:r>
+        <w:rPr>
+          <w:sz w:val="24"/>
+          <w:szCs w:val="24"/>
+        </w:rPr>
+        <w:t>Tutored students on the material and lab work for the CS 2440 course</w:t>
+      </w:r>
+      <w:r>
+        <w:rPr>
+          <w:sz w:val="24"/>
+          <w:szCs w:val="24"/>
+        </w:rPr>
+        <w:t xml:space="preserve"> </w:t>
+      </w:r>
+      <w:r>
+        <w:rPr>
+          <w:sz w:val="24"/>
+          <w:szCs w:val="24"/>
+        </w:rPr>
+        <w:t xml:space="preserve">at Appalachian State University. </w:t>
+      </w:r>
+    </w:p>
+    <w:p>
+      <w:pPr>
+        <w:tabs>
+          <w:tab w:val="left" w:pos="180"/>
+          <w:tab w:val="left" w:pos="360"/>
+          <w:tab w:val="left" w:pos="630"/>
+          <w:tab w:val="left" w:pos="900"/>
+          <w:tab w:val="right" w:pos="10800"/>
+        </w:tabs>
+        <w:ind w:right="1620"/>
+        <w:outlineLvl w:val="0"/>
+        <w:rPr>
+          <w:b/>
+          <w:sz w:val="24"/>
+          <w:szCs w:val="24"/>
+        </w:rPr>
+      </w:pPr>
+      <w:r>
+        <w:rPr>
+          <w:sz w:val="24"/>
+          <w:szCs w:val="24"/>
+        </w:rPr>
+        <w:tab/>
+      </w:r>
+      <w:r>
+        <w:rPr>
+          <w:b/>
+          <w:sz w:val="24"/>
+          <w:szCs w:val="24"/>
+        </w:rPr>
+        <w:t>Full-s</w:t>
+      </w:r>
+      <w:bookmarkStart w:id="0" w:name="_GoBack"/>
+      <w:bookmarkEnd w:id="0"/>
+      <w:r>
+        <w:rPr>
+          <w:b/>
+          <w:sz w:val="24"/>
+          <w:szCs w:val="24"/>
+        </w:rPr>
+        <w:t>tack Web Developer at AT&amp;T, April 2018 – May 2019</w:t>
+      </w:r>
+    </w:p>
+    <w:p>
+      <w:pPr>
+        <w:numPr>
+          <w:ilvl w:val="0"/>
+          <w:numId w:val="2"/>
+        </w:numPr>
+        <w:ind w:left="540" w:right="-360" w:hanging="270"/>
+        <w:outlineLvl w:val="0"/>
+        <w:rPr>
+          <w:b/>
+          <w:smallCaps/>
+          <w:sz w:val="24"/>
+          <w:szCs w:val="24"/>
+        </w:rPr>
+      </w:pPr>
+      <w:r>
+        <w:rPr>
+          <w:sz w:val="24"/>
+          <w:szCs w:val="24"/>
+        </w:rPr>
+        <w:t xml:space="preserve">Used </w:t>
+      </w:r>
+      <w:r>
+        <w:rPr>
+          <w:sz w:val="24"/>
+          <w:szCs w:val="24"/>
+        </w:rPr>
+        <w:t>Perl</w:t>
+      </w:r>
+      <w:r>
+        <w:rPr>
+          <w:sz w:val="24"/>
+          <w:szCs w:val="24"/>
+        </w:rPr>
+        <w:t xml:space="preserve">, </w:t>
+      </w:r>
+      <w:r>
+        <w:rPr>
+          <w:sz w:val="24"/>
+          <w:szCs w:val="24"/>
+        </w:rPr>
+        <w:t>HTML</w:t>
+      </w:r>
+      <w:r>
+        <w:rPr>
+          <w:sz w:val="24"/>
+          <w:szCs w:val="24"/>
+        </w:rPr>
+        <w:t xml:space="preserve"> </w:t>
+      </w:r>
+      <w:r>
+        <w:rPr>
+          <w:sz w:val="24"/>
+          <w:szCs w:val="24"/>
+        </w:rPr>
+        <w:t>CSS, JavaScript, and E</w:t>
+      </w:r>
+      <w:r>
+        <w:rPr>
+          <w:sz w:val="24"/>
+          <w:szCs w:val="24"/>
+        </w:rPr>
+        <w:t>mber</w:t>
+      </w:r>
+      <w:r>
+        <w:rPr>
+          <w:sz w:val="24"/>
+          <w:szCs w:val="24"/>
+        </w:rPr>
+        <w:t>.js</w:t>
+      </w:r>
+      <w:r>
+        <w:rPr>
+          <w:sz w:val="24"/>
+          <w:szCs w:val="24"/>
+        </w:rPr>
+        <w:t xml:space="preserve"> to work on a project that brings many apis together to create different workflow systems used by AT&amp;T employees to do their </w:t>
+      </w:r>
+      <w:r>
+        <w:rPr>
+          <w:sz w:val="24"/>
+          <w:szCs w:val="24"/>
+        </w:rPr>
+        <w:t xml:space="preserve">day to day </w:t>
+      </w:r>
+      <w:r>
+        <w:rPr>
+          <w:sz w:val="24"/>
+          <w:szCs w:val="24"/>
+        </w:rPr>
+        <w:t>work</w:t>
+      </w:r>
+      <w:r>
+        <w:rPr>
+          <w:sz w:val="24"/>
+          <w:szCs w:val="24"/>
+        </w:rPr>
+        <w:t>.</w:t>
+      </w:r>
+    </w:p>
+    <w:p>
+      <w:pPr>
+        <w:ind w:right="-360"/>
         <w:outlineLvl w:val="0"/>
         <w:rPr>
           <w:b/>
@@ -482,19 +737,8 @@
           <w:sz w:val="24"/>
           <w:szCs w:val="24"/>
         </w:rPr>
-        <w:t xml:space="preserve"> with a Minor in </w:t>
-      </w:r>
-      <w:proofErr w:type="gramStart"/>
-      <w:r>
-        <w:rPr>
-          <w:b/>
-          <w:bCs/>
-          <w:sz w:val="24"/>
-          <w:szCs w:val="24"/>
-        </w:rPr>
-        <w:t>Mathematics,</w:t>
-      </w:r>
-      <w:proofErr w:type="gramEnd"/>
+        <w:t xml:space="preserve"> with a Minor in Mathematics,</w:t>
+      </w:r>
       <w:r>
         <w:rPr>
           <w:b/>
@@ -606,9 +850,9 @@
     <w:p>
       <w:pPr>
         <w:tabs>
-          <w:tab w:val="left" w:pos="270"/>
           <w:tab w:val="left" w:pos="540"/>
-          <w:tab w:val="right" w:pos="10800"/>
+          <w:tab w:val="left" w:pos="3960"/>
+          <w:tab w:val="left" w:pos="7380"/>
         </w:tabs>
         <w:ind w:right="-360"/>
         <w:outlineLvl w:val="0"/>
@@ -617,22 +861,6 @@
           <w:szCs w:val="24"/>
         </w:rPr>
       </w:pPr>
-    </w:p>
-    <w:p>
-      <w:pPr>
-        <w:tabs>
-          <w:tab w:val="left" w:pos="270"/>
-          <w:tab w:val="left" w:pos="540"/>
-          <w:tab w:val="right" w:pos="10800"/>
-        </w:tabs>
-        <w:ind w:right="-360"/>
-        <w:outlineLvl w:val="0"/>
-        <w:rPr>
-          <w:b/>
-          <w:sz w:val="24"/>
-          <w:szCs w:val="24"/>
-        </w:rPr>
-      </w:pPr>
       <w:r>
         <w:rPr>
           <w:sz w:val="24"/>
@@ -642,11 +870,10 @@
       </w:r>
       <w:r>
         <w:rPr>
-          <w:b/>
-          <w:sz w:val="24"/>
-          <w:szCs w:val="24"/>
-        </w:rPr>
-        <w:t>Courses included:</w:t>
+          <w:sz w:val="24"/>
+          <w:szCs w:val="24"/>
+        </w:rPr>
+        <w:tab/>
       </w:r>
     </w:p>
     <w:p>
@@ -659,39 +886,25 @@
         <w:ind w:right="-360"/>
         <w:outlineLvl w:val="0"/>
         <w:rPr>
-          <w:sz w:val="24"/>
-          <w:szCs w:val="24"/>
-        </w:rPr>
-      </w:pPr>
-      <w:r>
-        <w:rPr>
-          <w:sz w:val="24"/>
-          <w:szCs w:val="24"/>
-        </w:rPr>
-        <w:tab/>
-        <w:t>Software Engineering Design</w:t>
-      </w:r>
-      <w:r>
-        <w:rPr>
-          <w:sz w:val="24"/>
-          <w:szCs w:val="24"/>
-        </w:rPr>
-        <w:tab/>
-        <w:t>C/C++ Programming</w:t>
-      </w:r>
-      <w:r>
-        <w:rPr>
-          <w:sz w:val="24"/>
-          <w:szCs w:val="24"/>
-        </w:rPr>
-        <w:tab/>
-      </w:r>
-      <w:r>
-        <w:rPr>
-          <w:sz w:val="24"/>
-          <w:szCs w:val="24"/>
-        </w:rPr>
-        <w:t>Client-Side Web Programming</w:t>
+          <w:b/>
+          <w:sz w:val="24"/>
+          <w:szCs w:val="24"/>
+        </w:rPr>
+      </w:pPr>
+      <w:r>
+        <w:rPr>
+          <w:sz w:val="24"/>
+          <w:szCs w:val="24"/>
+        </w:rPr>
+        <w:t xml:space="preserve">     </w:t>
+      </w:r>
+      <w:r>
+        <w:rPr>
+          <w:b/>
+          <w:sz w:val="24"/>
+          <w:szCs w:val="24"/>
+        </w:rPr>
+        <w:t>Wake Tech Community College Web Development Boot Camp, Sept. 5 2017 – December 16 2017</w:t>
       </w:r>
     </w:p>
     <w:p>
@@ -710,39 +923,18 @@
       </w:pPr>
       <w:r>
         <w:rPr>
+          <w:b/>
           <w:sz w:val="24"/>
           <w:szCs w:val="24"/>
         </w:rPr>
         <w:tab/>
-        <w:t>Java Development</w:t>
-      </w:r>
-      <w:r>
-        <w:rPr>
-          <w:sz w:val="24"/>
-          <w:szCs w:val="24"/>
-        </w:rPr>
-        <w:tab/>
-      </w:r>
-      <w:r>
-        <w:rPr>
-          <w:sz w:val="24"/>
-          <w:szCs w:val="24"/>
-        </w:rPr>
-        <w:t xml:space="preserve">Relational Database Theory </w:t>
-      </w:r>
-      <w:r>
-        <w:rPr>
-          <w:sz w:val="24"/>
-          <w:szCs w:val="24"/>
-        </w:rPr>
-        <w:tab/>
-      </w:r>
-      <w:r>
-        <w:rPr>
-          <w:sz w:val="24"/>
-          <w:szCs w:val="24"/>
-        </w:rPr>
-        <w:t>Server-Side Web Programming</w:t>
+      </w:r>
+      <w:r>
+        <w:rPr>
+          <w:sz w:val="24"/>
+          <w:szCs w:val="24"/>
+        </w:rPr>
+        <w:t xml:space="preserve">This sixteen week program covers web application development through the use of HTML5, CSS3, </w:t>
       </w:r>
     </w:p>
     <w:p>
@@ -755,6 +947,8 @@
         <w:ind w:right="-360"/>
         <w:outlineLvl w:val="0"/>
         <w:rPr>
+          <w:b/>
+          <w:bCs/>
           <w:sz w:val="24"/>
           <w:szCs w:val="24"/>
         </w:rPr>
@@ -765,13 +959,16 @@
           <w:szCs w:val="24"/>
         </w:rPr>
         <w:tab/>
-      </w:r>
-      <w:r>
-        <w:rPr>
-          <w:sz w:val="24"/>
-          <w:szCs w:val="24"/>
-        </w:rPr>
-        <w:tab/>
+        <w:t xml:space="preserve">JavaScript and jQuery, MySQL, and C#.  The program includes the exams for the </w:t>
+      </w:r>
+      <w:r>
+        <w:rPr>
+          <w:b/>
+          <w:bCs/>
+          <w:sz w:val="24"/>
+          <w:szCs w:val="24"/>
+        </w:rPr>
+        <w:t xml:space="preserve">HTML5 Application </w:t>
       </w:r>
     </w:p>
     <w:p>
@@ -784,44 +981,15 @@
         <w:ind w:right="-360"/>
         <w:outlineLvl w:val="0"/>
         <w:rPr>
-          <w:b/>
-          <w:sz w:val="24"/>
-          <w:szCs w:val="24"/>
-        </w:rPr>
-      </w:pPr>
-      <w:r>
-        <w:rPr>
-          <w:sz w:val="24"/>
-          <w:szCs w:val="24"/>
-        </w:rPr>
-        <w:t xml:space="preserve">     </w:t>
-      </w:r>
-      <w:r>
-        <w:rPr>
-          <w:b/>
-          <w:sz w:val="24"/>
-          <w:szCs w:val="24"/>
-        </w:rPr>
-        <w:t>Wake Tech Community College Web Development Boot Camp, Sept. 5 2017 – December 16 2017</w:t>
-      </w:r>
-    </w:p>
-    <w:p>
-      <w:pPr>
-        <w:tabs>
-          <w:tab w:val="left" w:pos="540"/>
-          <w:tab w:val="left" w:pos="3960"/>
-          <w:tab w:val="left" w:pos="7380"/>
-        </w:tabs>
-        <w:ind w:right="-360"/>
-        <w:outlineLvl w:val="0"/>
-        <w:rPr>
-          <w:sz w:val="24"/>
-          <w:szCs w:val="24"/>
-        </w:rPr>
-      </w:pPr>
-      <w:r>
-        <w:rPr>
-          <w:b/>
+          <w:bCs/>
+          <w:sz w:val="24"/>
+          <w:szCs w:val="24"/>
+        </w:rPr>
+      </w:pPr>
+      <w:r>
+        <w:rPr>
+          <w:b/>
+          <w:bCs/>
           <w:sz w:val="24"/>
           <w:szCs w:val="24"/>
         </w:rPr>
@@ -829,50 +997,12 @@
       </w:r>
       <w:r>
         <w:rPr>
-          <w:sz w:val="24"/>
-          <w:szCs w:val="24"/>
-        </w:rPr>
-        <w:t xml:space="preserve">This sixteen week program covers web application development through the use of HTML5, CSS3, </w:t>
-      </w:r>
-    </w:p>
-    <w:p>
-      <w:pPr>
-        <w:tabs>
-          <w:tab w:val="left" w:pos="540"/>
-          <w:tab w:val="left" w:pos="3960"/>
-          <w:tab w:val="left" w:pos="7380"/>
-        </w:tabs>
-        <w:ind w:right="-360"/>
-        <w:outlineLvl w:val="0"/>
-        <w:rPr>
           <w:b/>
           <w:bCs/>
           <w:sz w:val="24"/>
           <w:szCs w:val="24"/>
         </w:rPr>
-      </w:pPr>
-      <w:r>
-        <w:rPr>
-          <w:sz w:val="24"/>
-          <w:szCs w:val="24"/>
-        </w:rPr>
-        <w:tab/>
-      </w:r>
-      <w:proofErr w:type="gramStart"/>
-      <w:r>
-        <w:rPr>
-          <w:sz w:val="24"/>
-          <w:szCs w:val="24"/>
-        </w:rPr>
-        <w:t>JavaScript and jQuery, MySQL, and C#.</w:t>
-      </w:r>
-      <w:proofErr w:type="gramEnd"/>
-      <w:r>
-        <w:rPr>
-          <w:sz w:val="24"/>
-          <w:szCs w:val="24"/>
-        </w:rPr>
-        <w:t xml:space="preserve">  The program includes the exams for the </w:t>
+        <w:t>Development Fundamentals</w:t>
       </w:r>
       <w:r>
         <w:rPr>
@@ -881,24 +1011,16 @@
           <w:sz w:val="24"/>
           <w:szCs w:val="24"/>
         </w:rPr>
-        <w:t xml:space="preserve">HTML5 Application </w:t>
-      </w:r>
-    </w:p>
-    <w:p>
-      <w:pPr>
-        <w:tabs>
-          <w:tab w:val="left" w:pos="540"/>
-          <w:tab w:val="left" w:pos="3960"/>
-          <w:tab w:val="left" w:pos="7380"/>
-        </w:tabs>
-        <w:ind w:right="-360"/>
-        <w:outlineLvl w:val="0"/>
+        <w:t xml:space="preserve"> </w:t>
+      </w:r>
+      <w:r>
         <w:rPr>
           <w:bCs/>
           <w:sz w:val="24"/>
           <w:szCs w:val="24"/>
         </w:rPr>
-      </w:pPr>
+        <w:t xml:space="preserve">certification and the </w:t>
+      </w:r>
       <w:r>
         <w:rPr>
           <w:b/>
@@ -906,53 +1028,16 @@
           <w:sz w:val="24"/>
           <w:szCs w:val="24"/>
         </w:rPr>
-        <w:tab/>
-      </w:r>
-      <w:proofErr w:type="gramStart"/>
-      <w:r>
-        <w:rPr>
-          <w:b/>
+        <w:t xml:space="preserve">Software Development Fundamentals </w:t>
+      </w:r>
+      <w:r>
+        <w:rPr>
           <w:bCs/>
           <w:sz w:val="24"/>
           <w:szCs w:val="24"/>
         </w:rPr>
-        <w:t>Development Fundamentals</w:t>
-      </w:r>
-      <w:r>
-        <w:rPr>
-          <w:b/>
-          <w:bCs/>
-          <w:sz w:val="24"/>
-          <w:szCs w:val="24"/>
-        </w:rPr>
-        <w:t xml:space="preserve"> </w:t>
-      </w:r>
-      <w:r>
-        <w:rPr>
-          <w:bCs/>
-          <w:sz w:val="24"/>
-          <w:szCs w:val="24"/>
-        </w:rPr>
-        <w:t xml:space="preserve">certification and the </w:t>
-      </w:r>
-      <w:r>
-        <w:rPr>
-          <w:b/>
-          <w:bCs/>
-          <w:sz w:val="24"/>
-          <w:szCs w:val="24"/>
-        </w:rPr>
-        <w:t xml:space="preserve">Software Development Fundamentals </w:t>
-      </w:r>
-      <w:r>
-        <w:rPr>
-          <w:bCs/>
-          <w:sz w:val="24"/>
-          <w:szCs w:val="24"/>
-        </w:rPr>
         <w:t>certification.</w:t>
       </w:r>
-      <w:proofErr w:type="gramEnd"/>
     </w:p>
     <w:p>
       <w:pPr>
@@ -1112,13 +1197,13 @@
     <w:p>
       <w:pPr>
         <w:tabs>
+          <w:tab w:val="left" w:pos="180"/>
           <w:tab w:val="left" w:pos="360"/>
-          <w:tab w:val="left" w:pos="540"/>
-          <w:tab w:val="left" w:pos="3240"/>
-          <w:tab w:val="left" w:pos="6120"/>
-          <w:tab w:val="left" w:pos="8460"/>
+          <w:tab w:val="left" w:pos="630"/>
+          <w:tab w:val="left" w:pos="900"/>
+          <w:tab w:val="right" w:pos="10800"/>
         </w:tabs>
-        <w:ind w:right="-360"/>
+        <w:ind w:right="1620"/>
         <w:outlineLvl w:val="0"/>
         <w:rPr>
           <w:sz w:val="24"/>
@@ -1151,198 +1236,6 @@
           <w:sz w:val="28"/>
           <w:szCs w:val="28"/>
         </w:rPr>
-        <w:t>Experience</w:t>
-      </w:r>
-    </w:p>
-    <w:p>
-      <w:pPr>
-        <w:tabs>
-          <w:tab w:val="left" w:pos="180"/>
-          <w:tab w:val="left" w:pos="360"/>
-          <w:tab w:val="right" w:pos="10800"/>
-        </w:tabs>
-        <w:ind w:left="475" w:right="1440" w:hanging="475"/>
-        <w:outlineLvl w:val="0"/>
-        <w:rPr>
-          <w:b/>
-          <w:bCs/>
-          <w:sz w:val="24"/>
-          <w:szCs w:val="24"/>
-        </w:rPr>
-      </w:pPr>
-      <w:r>
-        <w:rPr>
-          <w:b/>
-          <w:sz w:val="24"/>
-          <w:szCs w:val="24"/>
-        </w:rPr>
-        <w:tab/>
-      </w:r>
-      <w:r>
-        <w:rPr>
-          <w:b/>
-          <w:bCs/>
-          <w:sz w:val="24"/>
-          <w:szCs w:val="24"/>
-        </w:rPr>
-        <w:t>Tutor</w:t>
-      </w:r>
-      <w:r>
-        <w:rPr>
-          <w:b/>
-          <w:bCs/>
-          <w:sz w:val="24"/>
-          <w:szCs w:val="24"/>
-        </w:rPr>
-        <w:t xml:space="preserve">, </w:t>
-      </w:r>
-      <w:proofErr w:type="gramStart"/>
-      <w:r>
-        <w:rPr>
-          <w:b/>
-          <w:sz w:val="24"/>
-          <w:szCs w:val="24"/>
-        </w:rPr>
-        <w:t>Fall</w:t>
-      </w:r>
-      <w:proofErr w:type="gramEnd"/>
-      <w:r>
-        <w:rPr>
-          <w:b/>
-          <w:sz w:val="24"/>
-          <w:szCs w:val="24"/>
-        </w:rPr>
-        <w:t xml:space="preserve"> 201</w:t>
-      </w:r>
-      <w:r>
-        <w:rPr>
-          <w:b/>
-          <w:sz w:val="24"/>
-          <w:szCs w:val="24"/>
-        </w:rPr>
-        <w:t>2-Fall</w:t>
-      </w:r>
-      <w:r>
-        <w:rPr>
-          <w:b/>
-          <w:sz w:val="24"/>
-          <w:szCs w:val="24"/>
-        </w:rPr>
-        <w:t xml:space="preserve"> 20</w:t>
-      </w:r>
-      <w:r>
-        <w:rPr>
-          <w:b/>
-          <w:sz w:val="24"/>
-          <w:szCs w:val="24"/>
-        </w:rPr>
-        <w:t>1</w:t>
-      </w:r>
-      <w:r>
-        <w:rPr>
-          <w:b/>
-          <w:sz w:val="24"/>
-          <w:szCs w:val="24"/>
-        </w:rPr>
-        <w:t>3</w:t>
-      </w:r>
-    </w:p>
-    <w:p>
-      <w:pPr>
-        <w:numPr>
-          <w:ilvl w:val="0"/>
-          <w:numId w:val="2"/>
-        </w:numPr>
-        <w:ind w:left="540" w:right="-360" w:hanging="270"/>
-        <w:outlineLvl w:val="0"/>
-        <w:rPr>
-          <w:b/>
-          <w:smallCaps/>
-          <w:sz w:val="24"/>
-          <w:szCs w:val="24"/>
-        </w:rPr>
-      </w:pPr>
-      <w:r>
-        <w:rPr>
-          <w:sz w:val="24"/>
-          <w:szCs w:val="24"/>
-        </w:rPr>
-        <w:t>Tutored students on the material and lab work for the CS 2440 course</w:t>
-      </w:r>
-      <w:r>
-        <w:rPr>
-          <w:sz w:val="24"/>
-          <w:szCs w:val="24"/>
-        </w:rPr>
-        <w:t xml:space="preserve"> </w:t>
-      </w:r>
-      <w:r>
-        <w:rPr>
-          <w:sz w:val="24"/>
-          <w:szCs w:val="24"/>
-        </w:rPr>
-        <w:t xml:space="preserve">at Appalachian State University. </w:t>
-      </w:r>
-    </w:p>
-    <w:p>
-      <w:pPr>
-        <w:tabs>
-          <w:tab w:val="left" w:pos="180"/>
-          <w:tab w:val="left" w:pos="360"/>
-          <w:tab w:val="left" w:pos="630"/>
-          <w:tab w:val="left" w:pos="900"/>
-          <w:tab w:val="right" w:pos="10800"/>
-        </w:tabs>
-        <w:ind w:right="1620"/>
-        <w:outlineLvl w:val="0"/>
-        <w:rPr>
-          <w:sz w:val="24"/>
-          <w:szCs w:val="24"/>
-        </w:rPr>
-      </w:pPr>
-    </w:p>
-    <w:p>
-      <w:pPr>
-        <w:tabs>
-          <w:tab w:val="left" w:pos="180"/>
-          <w:tab w:val="left" w:pos="360"/>
-          <w:tab w:val="left" w:pos="630"/>
-          <w:tab w:val="left" w:pos="900"/>
-          <w:tab w:val="right" w:pos="10800"/>
-        </w:tabs>
-        <w:ind w:right="1620"/>
-        <w:outlineLvl w:val="0"/>
-        <w:rPr>
-          <w:sz w:val="24"/>
-          <w:szCs w:val="24"/>
-        </w:rPr>
-      </w:pPr>
-    </w:p>
-    <w:p>
-      <w:pPr>
-        <w:tabs>
-          <w:tab w:val="left" w:pos="360"/>
-          <w:tab w:val="left" w:pos="540"/>
-          <w:tab w:val="left" w:pos="3240"/>
-          <w:tab w:val="left" w:pos="6120"/>
-          <w:tab w:val="left" w:pos="8460"/>
-        </w:tabs>
-        <w:ind w:right="-360"/>
-        <w:outlineLvl w:val="0"/>
-        <w:rPr>
-          <w:b/>
-          <w:smallCaps/>
-          <w:sz w:val="28"/>
-          <w:szCs w:val="28"/>
-        </w:rPr>
-      </w:pPr>
-      <w:r>
-        <w:rPr>
-          <w:b/>
-          <w:smallCaps/>
-          <w:sz w:val="28"/>
-          <w:szCs w:val="28"/>
-        </w:rPr>
         <w:t>Projects</w:t>
       </w:r>
     </w:p>
@@ -1367,16 +1260,9 @@
           <w:sz w:val="24"/>
           <w:szCs w:val="24"/>
         </w:rPr>
-        <w:t>Resume/Portfolio Website to show off all projects</w:t>
-      </w:r>
-      <w:r>
-        <w:rPr>
-          <w:sz w:val="24"/>
-          <w:szCs w:val="24"/>
-        </w:rPr>
-        <w:t xml:space="preserve">:  </w:t>
-      </w:r>
-      <w:hyperlink r:id="rId11" w:history="1">
+        <w:t xml:space="preserve">Resume/Portfolio Website to show off all projects:  </w:t>
+      </w:r>
+      <w:hyperlink r:id="rId10" w:history="1">
         <w:r>
           <w:rPr>
             <w:rStyle w:val="Hyperlink"/>
@@ -1428,37 +1314,7 @@
           <w:sz w:val="24"/>
           <w:szCs w:val="24"/>
         </w:rPr>
-        <w:t xml:space="preserve">Texas </w:t>
-      </w:r>
-      <w:proofErr w:type="spellStart"/>
-      <w:r>
-        <w:rPr>
-          <w:sz w:val="24"/>
-          <w:szCs w:val="24"/>
-        </w:rPr>
-        <w:t>Hold’em</w:t>
-      </w:r>
-      <w:proofErr w:type="spellEnd"/>
-      <w:r>
-        <w:rPr>
-          <w:sz w:val="24"/>
-          <w:szCs w:val="24"/>
-        </w:rPr>
-        <w:t xml:space="preserve"> web game using HTML, </w:t>
-      </w:r>
-      <w:r>
-        <w:rPr>
-          <w:sz w:val="24"/>
-          <w:szCs w:val="24"/>
-        </w:rPr>
-        <w:t>JavaScript</w:t>
-      </w:r>
-      <w:r>
-        <w:rPr>
-          <w:sz w:val="24"/>
-          <w:szCs w:val="24"/>
-        </w:rPr>
-        <w:t>, and CSS</w:t>
+        <w:t>Android application that can be used as a cookbook, meal planner, and shopping list</w:t>
       </w:r>
     </w:p>
     <w:p>
@@ -1479,7 +1335,21 @@
           <w:sz w:val="24"/>
           <w:szCs w:val="24"/>
         </w:rPr>
-        <w:t>Y-86 machine that simulates how a machine reads and executes assembly language commands</w:t>
+        <w:t xml:space="preserve">Texas Hold’em web game using HTML, </w:t>
+      </w:r>
+      <w:r>
+        <w:rPr>
+          <w:sz w:val="24"/>
+          <w:szCs w:val="24"/>
+        </w:rPr>
+        <w:t>JavaScript</w:t>
+      </w:r>
+      <w:r>
+        <w:rPr>
+          <w:sz w:val="24"/>
+          <w:szCs w:val="24"/>
+        </w:rPr>
+        <w:t>, and CSS</w:t>
       </w:r>
     </w:p>
     <w:p>
@@ -1500,23 +1370,7 @@
           <w:sz w:val="24"/>
           <w:szCs w:val="24"/>
         </w:rPr>
-        <w:t xml:space="preserve">API project using </w:t>
-      </w:r>
-      <w:proofErr w:type="spellStart"/>
-      <w:r>
-        <w:rPr>
-          <w:sz w:val="24"/>
-          <w:szCs w:val="24"/>
-        </w:rPr>
-        <w:t>TheMovieDB</w:t>
-      </w:r>
-      <w:proofErr w:type="spellEnd"/>
-      <w:r>
-        <w:rPr>
-          <w:sz w:val="24"/>
-          <w:szCs w:val="24"/>
-        </w:rPr>
-        <w:t xml:space="preserve"> to sort and compare movies selected by the user</w:t>
+        <w:t>Y-86 machine that simulates how a machine reads and executes assembly language commands</w:t>
       </w:r>
     </w:p>
     <w:p>
@@ -1537,7 +1391,7 @@
           <w:sz w:val="24"/>
           <w:szCs w:val="24"/>
         </w:rPr>
-        <w:t xml:space="preserve">Database design for a website for the Appalachian Ultimate Frisbee Club </w:t>
+        <w:t>API project using TheMovieDB to sort and compare movies selected by the user</w:t>
       </w:r>
     </w:p>
     <w:p>
@@ -1558,7 +1412,7 @@
           <w:sz w:val="24"/>
           <w:szCs w:val="24"/>
         </w:rPr>
-        <w:t>Worked through the Eloquent JavaScript textbook, the end of chapter exercises, and the projects</w:t>
+        <w:t xml:space="preserve">Database design for a website for the Appalachian Ultimate Frisbee Club </w:t>
       </w:r>
     </w:p>
     <w:p>
@@ -1579,16 +1433,28 @@
           <w:sz w:val="24"/>
           <w:szCs w:val="24"/>
         </w:rPr>
-        <w:t>Currently working on an Android a</w:t>
-      </w:r>
-      <w:bookmarkStart w:id="0" w:name="_GoBack"/>
-      <w:bookmarkEnd w:id="0"/>
-      <w:r>
-        <w:rPr>
-          <w:sz w:val="24"/>
-          <w:szCs w:val="24"/>
-        </w:rPr>
-        <w:t>pplication that can be used as a cookbook, meal planner, and shopping list</w:t>
+        <w:t>Currently working on a project planning system using Angular front end with Python back end</w:t>
+      </w:r>
+    </w:p>
+    <w:p>
+      <w:pPr>
+        <w:numPr>
+          <w:ilvl w:val="0"/>
+          <w:numId w:val="4"/>
+        </w:numPr>
+        <w:ind w:left="540" w:right="-360" w:hanging="270"/>
+        <w:outlineLvl w:val="0"/>
+        <w:rPr>
+          <w:sz w:val="24"/>
+          <w:szCs w:val="24"/>
+        </w:rPr>
+      </w:pPr>
+      <w:r>
+        <w:rPr>
+          <w:sz w:val="24"/>
+          <w:szCs w:val="24"/>
+        </w:rPr>
+        <w:t>Currently working on an android app to track time between breaking personal goals like a diet for example</w:t>
       </w:r>
     </w:p>
     <w:sectPr>
@@ -1604,7 +1470,7 @@
 </file>
 
 <file path=word/endnotes.xml><?xml version="1.0" encoding="utf-8"?>
-<w:endnotes xmlns:wpc="http://schemas.microsoft.com/office/word/2010/wordprocessingCanvas" xmlns:mc="http://schemas.openxmlformats.org/markup-compatibility/2006" xmlns:o="urn:schemas-microsoft-com:office:office" xmlns:r="http://schemas.openxmlformats.org/officeDocument/2006/relationships" xmlns:m="http://schemas.openxmlformats.org/officeDocument/2006/math" xmlns:v="urn:schemas-microsoft-com:vml" xmlns:wp14="http://schemas.microsoft.com/office/word/2010/wordprocessingDrawing" xmlns:wp="http://schemas.openxmlformats.org/drawingml/2006/wordprocessingDrawing" xmlns:w10="urn:schemas-microsoft-com:office:word" xmlns:w="http://schemas.openxmlformats.org/wordprocessingml/2006/main" xmlns:w14="http://schemas.microsoft.com/office/word/2010/wordml" xmlns:wpg="http://schemas.microsoft.com/office/word/2010/wordprocessingGroup" xmlns:wpi="http://schemas.microsoft.com/office/word/2010/wordprocessingInk" xmlns:wne="http://schemas.microsoft.com/office/word/2006/wordml" xmlns:wps="http://schemas.microsoft.com/office/word/2010/wordprocessingShape" mc:Ignorable="w14 wp14">
+<w:endnotes xmlns:wpc="http://schemas.microsoft.com/office/word/2010/wordprocessingCanvas" xmlns:mc="http://schemas.openxmlformats.org/markup-compatibility/2006" xmlns:o="urn:schemas-microsoft-com:office:office" xmlns:r="http://schemas.openxmlformats.org/officeDocument/2006/relationships" xmlns:m="http://schemas.openxmlformats.org/officeDocument/2006/math" xmlns:v="urn:schemas-microsoft-com:vml" xmlns:wp14="http://schemas.microsoft.com/office/word/2010/wordprocessingDrawing" xmlns:wp="http://schemas.openxmlformats.org/drawingml/2006/wordprocessingDrawing" xmlns:w10="urn:schemas-microsoft-com:office:word" xmlns:w="http://schemas.openxmlformats.org/wordprocessingml/2006/main" xmlns:w14="http://schemas.microsoft.com/office/word/2010/wordml" xmlns:w15="http://schemas.microsoft.com/office/word/2012/wordml" xmlns:wpg="http://schemas.microsoft.com/office/word/2010/wordprocessingGroup" xmlns:wpi="http://schemas.microsoft.com/office/word/2010/wordprocessingInk" xmlns:wne="http://schemas.microsoft.com/office/word/2006/wordml" xmlns:wps="http://schemas.microsoft.com/office/word/2010/wordprocessingShape" mc:Ignorable="w14 w15 wp14">
   <w:endnote w:type="separator" w:id="-1">
     <w:p>
       <w:r>
@@ -1623,7 +1489,7 @@
 </file>
 
 <file path=word/footnotes.xml><?xml version="1.0" encoding="utf-8"?>
-<w:footnotes xmlns:wpc="http://schemas.microsoft.com/office/word/2010/wordprocessingCanvas" xmlns:mc="http://schemas.openxmlformats.org/markup-compatibility/2006" xmlns:o="urn:schemas-microsoft-com:office:office" xmlns:r="http://schemas.openxmlformats.org/officeDocument/2006/relationships" xmlns:m="http://schemas.openxmlformats.org/officeDocument/2006/math" xmlns:v="urn:schemas-microsoft-com:vml" xmlns:wp14="http://schemas.microsoft.com/office/word/2010/wordprocessingDrawing" xmlns:wp="http://schemas.openxmlformats.org/drawingml/2006/wordprocessingDrawing" xmlns:w10="urn:schemas-microsoft-com:office:word" xmlns:w="http://schemas.openxmlformats.org/wordprocessingml/2006/main" xmlns:w14="http://schemas.microsoft.com/office/word/2010/wordml" xmlns:wpg="http://schemas.microsoft.com/office/word/2010/wordprocessingGroup" xmlns:wpi="http://schemas.microsoft.com/office/word/2010/wordprocessingInk" xmlns:wne="http://schemas.microsoft.com/office/word/2006/wordml" xmlns:wps="http://schemas.microsoft.com/office/word/2010/wordprocessingShape" mc:Ignorable="w14 wp14">
+<w:footnotes xmlns:wpc="http://schemas.microsoft.com/office/word/2010/wordprocessingCanvas" xmlns:mc="http://schemas.openxmlformats.org/markup-compatibility/2006" xmlns:o="urn:schemas-microsoft-com:office:office" xmlns:r="http://schemas.openxmlformats.org/officeDocument/2006/relationships" xmlns:m="http://schemas.openxmlformats.org/officeDocument/2006/math" xmlns:v="urn:schemas-microsoft-com:vml" xmlns:wp14="http://schemas.microsoft.com/office/word/2010/wordprocessingDrawing" xmlns:wp="http://schemas.openxmlformats.org/drawingml/2006/wordprocessingDrawing" xmlns:w10="urn:schemas-microsoft-com:office:word" xmlns:w="http://schemas.openxmlformats.org/wordprocessingml/2006/main" xmlns:w14="http://schemas.microsoft.com/office/word/2010/wordml" xmlns:w15="http://schemas.microsoft.com/office/word/2012/wordml" xmlns:wpg="http://schemas.microsoft.com/office/word/2010/wordprocessingGroup" xmlns:wpi="http://schemas.microsoft.com/office/word/2010/wordprocessingInk" xmlns:wne="http://schemas.microsoft.com/office/word/2006/wordml" xmlns:wps="http://schemas.microsoft.com/office/word/2010/wordprocessingShape" mc:Ignorable="w14 w15 wp14">
   <w:footnote w:type="separator" w:id="-1">
     <w:p>
       <w:r>
@@ -1642,8 +1508,8 @@
 </file>
 
 <file path=word/numbering.xml><?xml version="1.0" encoding="utf-8"?>
-<w:numbering xmlns:wpc="http://schemas.microsoft.com/office/word/2010/wordprocessingCanvas" xmlns:mc="http://schemas.openxmlformats.org/markup-compatibility/2006" xmlns:o="urn:schemas-microsoft-com:office:office" xmlns:r="http://schemas.openxmlformats.org/officeDocument/2006/relationships" xmlns:m="http://schemas.openxmlformats.org/officeDocument/2006/math" xmlns:v="urn:schemas-microsoft-com:vml" xmlns:wp14="http://schemas.microsoft.com/office/word/2010/wordprocessingDrawing" xmlns:wp="http://schemas.openxmlformats.org/drawingml/2006/wordprocessingDrawing" xmlns:w10="urn:schemas-microsoft-com:office:word" xmlns:w="http://schemas.openxmlformats.org/wordprocessingml/2006/main" xmlns:w14="http://schemas.microsoft.com/office/word/2010/wordml" xmlns:wpg="http://schemas.microsoft.com/office/word/2010/wordprocessingGroup" xmlns:wpi="http://schemas.microsoft.com/office/word/2010/wordprocessingInk" xmlns:wne="http://schemas.microsoft.com/office/word/2006/wordml" xmlns:wps="http://schemas.microsoft.com/office/word/2010/wordprocessingShape" mc:Ignorable="w14 wp14">
-  <w:abstractNum w:abstractNumId="0">
+<w:numbering xmlns:wpc="http://schemas.microsoft.com/office/word/2010/wordprocessingCanvas" xmlns:mc="http://schemas.openxmlformats.org/markup-compatibility/2006" xmlns:o="urn:schemas-microsoft-com:office:office" xmlns:r="http://schemas.openxmlformats.org/officeDocument/2006/relationships" xmlns:m="http://schemas.openxmlformats.org/officeDocument/2006/math" xmlns:v="urn:schemas-microsoft-com:vml" xmlns:wp14="http://schemas.microsoft.com/office/word/2010/wordprocessingDrawing" xmlns:wp="http://schemas.openxmlformats.org/drawingml/2006/wordprocessingDrawing" xmlns:w10="urn:schemas-microsoft-com:office:word" xmlns:w="http://schemas.openxmlformats.org/wordprocessingml/2006/main" xmlns:w14="http://schemas.microsoft.com/office/word/2010/wordml" xmlns:w15="http://schemas.microsoft.com/office/word/2012/wordml" xmlns:wpg="http://schemas.microsoft.com/office/word/2010/wordprocessingGroup" xmlns:wpi="http://schemas.microsoft.com/office/word/2010/wordprocessingInk" xmlns:wne="http://schemas.microsoft.com/office/word/2006/wordml" xmlns:wps="http://schemas.microsoft.com/office/word/2010/wordprocessingShape" mc:Ignorable="w14 w15 wp14">
+  <w:abstractNum w:abstractNumId="0" w15:restartNumberingAfterBreak="0">
     <w:nsid w:val="19FC7CBC"/>
     <w:multiLevelType w:val="hybridMultilevel"/>
     <w:tmpl w:val="F5DA7088"/>
@@ -1756,7 +1622,7 @@
       </w:rPr>
     </w:lvl>
   </w:abstractNum>
-  <w:abstractNum w:abstractNumId="1">
+  <w:abstractNum w:abstractNumId="1" w15:restartNumberingAfterBreak="0">
     <w:nsid w:val="445F3FF8"/>
     <w:multiLevelType w:val="hybridMultilevel"/>
     <w:tmpl w:val="B3DCB51E"/>
@@ -1869,7 +1735,7 @@
       </w:rPr>
     </w:lvl>
   </w:abstractNum>
-  <w:abstractNum w:abstractNumId="2">
+  <w:abstractNum w:abstractNumId="2" w15:restartNumberingAfterBreak="0">
     <w:nsid w:val="5942135C"/>
     <w:multiLevelType w:val="hybridMultilevel"/>
     <w:tmpl w:val="D57C83E6"/>
@@ -1982,7 +1848,7 @@
       </w:rPr>
     </w:lvl>
   </w:abstractNum>
-  <w:abstractNum w:abstractNumId="3">
+  <w:abstractNum w:abstractNumId="3" w15:restartNumberingAfterBreak="0">
     <w:nsid w:val="60C10848"/>
     <w:multiLevelType w:val="hybridMultilevel"/>
     <w:tmpl w:val="B560A812"/>
@@ -2095,10 +1961,10 @@
       </w:rPr>
     </w:lvl>
   </w:abstractNum>
-  <w:abstractNum w:abstractNumId="4">
+  <w:abstractNum w:abstractNumId="4" w15:restartNumberingAfterBreak="0">
     <w:nsid w:val="7DBF6A5C"/>
     <w:multiLevelType w:val="hybridMultilevel"/>
-    <w:tmpl w:val="2A22B498"/>
+    <w:tmpl w:val="8F6E01B4"/>
     <w:lvl w:ilvl="0" w:tplc="04090001">
       <w:start w:val="1"/>
       <w:numFmt w:val="bullet"/>
@@ -2227,7 +2093,7 @@
 </file>
 
 <file path=word/styles.xml><?xml version="1.0" encoding="utf-8"?>
-<w:styles xmlns:mc="http://schemas.openxmlformats.org/markup-compatibility/2006" xmlns:r="http://schemas.openxmlformats.org/officeDocument/2006/relationships" xmlns:w="http://schemas.openxmlformats.org/wordprocessingml/2006/main" xmlns:w14="http://schemas.microsoft.com/office/word/2010/wordml" mc:Ignorable="w14">
+<w:styles xmlns:mc="http://schemas.openxmlformats.org/markup-compatibility/2006" xmlns:r="http://schemas.openxmlformats.org/officeDocument/2006/relationships" xmlns:w="http://schemas.openxmlformats.org/wordprocessingml/2006/main" xmlns:w14="http://schemas.microsoft.com/office/word/2010/wordml" xmlns:w15="http://schemas.microsoft.com/office/word/2012/wordml" mc:Ignorable="w14 w15">
   <w:docDefaults>
     <w:rPrDefault>
       <w:rPr>
@@ -2237,411 +2103,378 @@
     </w:rPrDefault>
     <w:pPrDefault/>
   </w:docDefaults>
-  <w:latentStyles w:defLockedState="0" w:defUIPriority="99" w:defSemiHidden="1" w:defUnhideWhenUsed="1" w:defQFormat="0" w:count="267">
-    <w:lsdException w:name="Normal" w:semiHidden="0" w:uiPriority="0" w:unhideWhenUsed="0" w:qFormat="1"/>
-    <w:lsdException w:name="heading 1" w:semiHidden="0" w:uiPriority="9" w:unhideWhenUsed="0" w:qFormat="1"/>
-    <w:lsdException w:name="heading 2" w:uiPriority="9" w:qFormat="1"/>
-    <w:lsdException w:name="heading 3" w:uiPriority="9" w:qFormat="1"/>
-    <w:lsdException w:name="heading 4" w:uiPriority="9" w:qFormat="1"/>
-    <w:lsdException w:name="heading 5" w:uiPriority="9" w:qFormat="1"/>
-    <w:lsdException w:name="heading 6" w:uiPriority="9" w:qFormat="1"/>
-    <w:lsdException w:name="heading 7" w:uiPriority="9" w:qFormat="1"/>
-    <w:lsdException w:name="heading 8" w:uiPriority="9" w:qFormat="1"/>
-    <w:lsdException w:name="heading 9" w:uiPriority="9" w:qFormat="1"/>
-    <w:lsdException w:name="toc 1" w:uiPriority="39"/>
-    <w:lsdException w:name="toc 2" w:uiPriority="39"/>
-    <w:lsdException w:name="toc 3" w:uiPriority="39"/>
-    <w:lsdException w:name="toc 4" w:uiPriority="39"/>
-    <w:lsdException w:name="toc 5" w:uiPriority="39"/>
-    <w:lsdException w:name="toc 6" w:uiPriority="39"/>
-    <w:lsdException w:name="toc 7" w:uiPriority="39"/>
-    <w:lsdException w:name="toc 8" w:uiPriority="39"/>
-    <w:lsdException w:name="toc 9" w:uiPriority="39"/>
-    <w:lsdException w:name="caption" w:uiPriority="35" w:qFormat="1"/>
-    <w:lsdException w:name="Title" w:semiHidden="0" w:uiPriority="10" w:unhideWhenUsed="0" w:qFormat="1"/>
-    <w:lsdException w:name="Default Paragraph Font" w:uiPriority="1"/>
-    <w:lsdException w:name="Subtitle" w:semiHidden="0" w:uiPriority="11" w:unhideWhenUsed="0" w:qFormat="1"/>
-    <w:lsdException w:name="Strong" w:semiHidden="0" w:uiPriority="22" w:unhideWhenUsed="0" w:qFormat="1"/>
-    <w:lsdException w:name="Emphasis" w:semiHidden="0" w:uiPriority="20" w:unhideWhenUsed="0" w:qFormat="1"/>
-    <w:lsdException w:name="Table Grid" w:semiHidden="0" w:uiPriority="59" w:unhideWhenUsed="0"/>
-    <w:lsdException w:name="Placeholder Text" w:unhideWhenUsed="0"/>
-    <w:lsdException w:name="No Spacing" w:semiHidden="0" w:uiPriority="1" w:unhideWhenUsed="0" w:qFormat="1"/>
-    <w:lsdException w:name="Light Shading" w:semiHidden="0" w:uiPriority="60" w:unhideWhenUsed="0"/>
-    <w:lsdException w:name="Light List" w:semiHidden="0" w:uiPriority="61" w:unhideWhenUsed="0"/>
-    <w:lsdException w:name="Light Grid" w:semiHidden="0" w:uiPriority="62" w:unhideWhenUsed="0"/>
-    <w:lsdException w:name="Medium Shading 1" w:semiHidden="0" w:uiPriority="63" w:unhideWhenUsed="0"/>
-    <w:lsdException w:name="Medium Shading 2" w:semiHidden="0" w:uiPriority="64" w:unhideWhenUsed="0"/>
-    <w:lsdException w:name="Medium List 1" w:semiHidden="0" w:uiPriority="65" w:unhideWhenUsed="0"/>
-    <w:lsdException w:name="Medium List 2" w:semiHidden="0" w:uiPriority="66" w:unhideWhenUsed="0"/>
-    <w:lsdException w:name="Medium Grid 1" w:semiHidden="0" w:uiPriority="67" w:unhideWhenUsed="0"/>
-    <w:lsdException w:name="Medium Grid 2" w:semiHidden="0" w:uiPriority="68" w:unhideWhenUsed="0"/>
-    <w:lsdException w:name="Medium Grid 3" w:semiHidden="0" w:uiPriority="69" w:unhideWhenUsed="0"/>
-    <w:lsdException w:name="Dark List" w:semiHidden="0" w:uiPriority="70" w:unhideWhenUsed="0"/>
-    <w:lsdException w:name="Colorful Shading" w:semiHidden="0" w:uiPriority="71" w:unhideWhenUsed="0"/>
-    <w:lsdException w:name="Colorful List" w:semiHidden="0" w:uiPriority="72" w:unhideWhenUsed="0"/>
-    <w:lsdException w:name="Colorful Grid" w:semiHidden="0" w:uiPriority="73" w:unhideWhenUsed="0"/>
-    <w:lsdException w:name="Light Shading Accent 1" w:semiHidden="0" w:uiPriority="60" w:unhideWhenUsed="0"/>
-    <w:lsdException w:name="Light List Accent 1" w:semiHidden="0" w:uiPriority="61" w:unhideWhenUsed="0"/>
-    <w:lsdException w:name="Light Grid Accent 1" w:semiHidden="0" w:uiPriority="62" w:unhideWhenUsed="0"/>
-    <w:lsdException w:name="Medium Shading 1 Accent 1" w:semiHidden="0" w:uiPriority="63" w:unhideWhenUsed="0"/>
-    <w:lsdException w:name="Medium Shading 2 Accent 1" w:semiHidden="0" w:uiPriority="64" w:unhideWhenUsed="0"/>
-    <w:lsdException w:name="Medium List 1 Accent 1" w:semiHidden="0" w:uiPriority="65" w:unhideWhenUsed="0"/>
-    <w:lsdException w:name="Revision" w:unhideWhenUsed="0"/>
-    <w:lsdException w:name="List Paragraph" w:semiHidden="0" w:uiPriority="34" w:unhideWhenUsed="0" w:qFormat="1"/>
-    <w:lsdException w:name="Quote" w:semiHidden="0" w:uiPriority="29" w:unhideWhenUsed="0" w:qFormat="1"/>
-    <w:lsdException w:name="Intense Quote" w:semiHidden="0" w:uiPriority="30" w:unhideWhenUsed="0" w:qFormat="1"/>
-    <w:lsdException w:name="Medium List 2 Accent 1" w:semiHidden="0" w:uiPriority="66" w:unhideWhenUsed="0"/>
-    <w:lsdException w:name="Medium Grid 1 Accent 1" w:semiHidden="0" w:uiPriority="67" w:unhideWhenUsed="0"/>
-    <w:lsdException w:name="Medium Grid 2 Accent 1" w:semiHidden="0" w:uiPriority="68" w:unhideWhenUsed="0"/>
-    <w:lsdException w:name="Medium Grid 3 Accent 1" w:semiHidden="0" w:uiPriority="69" w:unhideWhenUsed="0"/>
-    <w:lsdException w:name="Dark List Accent 1" w:semiHidden="0" w:uiPriority="70" w:unhideWhenUsed="0"/>
-    <w:lsdException w:name="Colorful Shading Accent 1" w:semiHidden="0" w:uiPriority="71" w:unhideWhenUsed="0"/>
-    <w:lsdException w:name="Colorful List Accent 1" w:semiHidden="0" w:uiPriority="72" w:unhideWhenUsed="0"/>
-    <w:lsdException w:name="Colorful Grid Accent 1" w:semiHidden="0" w:uiPriority="73" w:unhideWhenUsed="0"/>
-    <w:lsdException w:name="Light Shading Accent 2" w:semiHidden="0" w:uiPriority="60" w:unhideWhenUsed="0"/>
-    <w:lsdException w:name="Light List Accent 2" w:semiHidden="0" w:uiPriority="61" w:unhideWhenUsed="0"/>
-    <w:lsdException w:name="Light Grid Accent 2" w:semiHidden="0" w:uiPriority="62" w:unhideWhenUsed="0"/>
-    <w:lsdException w:name="Medium Shading 1 Accent 2" w:semiHidden="0" w:uiPriority="63" w:unhideWhenUsed="0"/>
-    <w:lsdException w:name="Medium Shading 2 Accent 2" w:semiHidden="0" w:uiPriority="64" w:unhideWhenUsed="0"/>
-    <w:lsdException w:name="Medium List 1 Accent 2" w:semiHidden="0" w:uiPriority="65" w:unhideWhenUsed="0"/>
-    <w:lsdException w:name="Medium List 2 Accent 2" w:semiHidden="0" w:uiPriority="66" w:unhideWhenUsed="0"/>
-    <w:lsdException w:name="Medium Grid 1 Accent 2" w:semiHidden="0" w:uiPriority="67" w:unhideWhenUsed="0"/>
-    <w:lsdException w:name="Medium Grid 2 Accent 2" w:semiHidden="0" w:uiPriority="68" w:unhideWhenUsed="0"/>
-    <w:lsdException w:name="Medium Grid 3 Accent 2" w:semiHidden="0" w:uiPriority="69" w:unhideWhenUsed="0"/>
-    <w:lsdException w:name="Dark List Accent 2" w:semiHidden="0" w:uiPriority="70" w:unhideWhenUsed="0"/>
-    <w:lsdException w:name="Colorful Shading Accent 2" w:semiHidden="0" w:uiPriority="71" w:unhideWhenUsed="0"/>
-    <w:lsdException w:name="Colorful List Accent 2" w:semiHidden="0" w:uiPriority="72" w:unhideWhenUsed="0"/>
-    <w:lsdException w:name="Colorful Grid Accent 2" w:semiHidden="0" w:uiPriority="73" w:unhideWhenUsed="0"/>
-    <w:lsdException w:name="Light Shading Accent 3" w:semiHidden="0" w:uiPriority="60" w:unhideWhenUsed="0"/>
-    <w:lsdException w:name="Light List Accent 3" w:semiHidden="0" w:uiPriority="61" w:unhideWhenUsed="0"/>
-    <w:lsdException w:name="Light Grid Accent 3" w:semiHidden="0" w:uiPriority="62" w:unhideWhenUsed="0"/>
-    <w:lsdException w:name="Medium Shading 1 Accent 3" w:semiHidden="0" w:uiPriority="63" w:unhideWhenUsed="0"/>
-    <w:lsdException w:name="Medium Shading 2 Accent 3" w:semiHidden="0" w:uiPriority="64" w:unhideWhenUsed="0"/>
-    <w:lsdException w:name="Medium List 1 Accent 3" w:semiHidden="0" w:uiPriority="65" w:unhideWhenUsed="0"/>
-    <w:lsdException w:name="Medium List 2 Accent 3" w:semiHidden="0" w:uiPriority="66" w:unhideWhenUsed="0"/>
-    <w:lsdException w:name="Medium Grid 1 Accent 3" w:semiHidden="0" w:uiPriority="67" w:unhideWhenUsed="0"/>
-    <w:lsdException w:name="Medium Grid 2 Accent 3" w:semiHidden="0" w:uiPriority="68" w:unhideWhenUsed="0"/>
-    <w:lsdException w:name="Medium Grid 3 Accent 3" w:semiHidden="0" w:uiPriority="69" w:unhideWhenUsed="0"/>
-    <w:lsdException w:name="Dark List Accent 3" w:semiHidden="0" w:uiPriority="70" w:unhideWhenUsed="0"/>
-    <w:lsdException w:name="Colorful Shading Accent 3" w:semiHidden="0" w:uiPriority="71" w:unhideWhenUsed="0"/>
-    <w:lsdException w:name="Colorful List Accent 3" w:semiHidden="0" w:uiPriority="72" w:unhideWhenUsed="0"/>
-    <w:lsdException w:name="Colorful Grid Accent 3" w:semiHidden="0" w:uiPriority="73" w:unhideWhenUsed="0"/>
-    <w:lsdException w:name="Light Shading Accent 4" w:semiHidden="0" w:uiPriority="60" w:unhideWhenUsed="0"/>
-    <w:lsdException w:name="Light List Accent 4" w:semiHidden="0" w:uiPriority="61" w:unhideWhenUsed="0"/>
-    <w:lsdException w:name="Light Grid Accent 4" w:semiHidden="0" w:uiPriority="62" w:unhideWhenUsed="0"/>
-    <w:lsdException w:name="Medium Shading 1 Accent 4" w:semiHidden="0" w:uiPriority="63" w:unhideWhenUsed="0"/>
-    <w:lsdException w:name="Medium Shading 2 Accent 4" w:semiHidden="0" w:uiPriority="64" w:unhideWhenUsed="0"/>
-    <w:lsdException w:name="Medium List 1 Accent 4" w:semiHidden="0" w:uiPriority="65" w:unhideWhenUsed="0"/>
-    <w:lsdException w:name="Medium List 2 Accent 4" w:semiHidden="0" w:uiPriority="66" w:unhideWhenUsed="0"/>
-    <w:lsdException w:name="Medium Grid 1 Accent 4" w:semiHidden="0" w:uiPriority="67" w:unhideWhenUsed="0"/>
-    <w:lsdException w:name="Medium Grid 2 Accent 4" w:semiHidden="0" w:uiPriority="68" w:unhideWhenUsed="0"/>
-    <w:lsdException w:name="Medium Grid 3 Accent 4" w:semiHidden="0" w:uiPriority="69" w:unhideWhenUsed="0"/>
-    <w:lsdException w:name="Dark List Accent 4" w:semiHidden="0" w:uiPriority="70" w:unhideWhenUsed="0"/>
-    <w:lsdException w:name="Colorful Shading Accent 4" w:semiHidden="0" w:uiPriority="71" w:unhideWhenUsed="0"/>
-    <w:lsdException w:name="Colorful List Accent 4" w:semiHidden="0" w:uiPriority="72" w:unhideWhenUsed="0"/>
-    <w:lsdException w:name="Colorful Grid Accent 4" w:semiHidden="0" w:uiPriority="73" w:unhideWhenUsed="0"/>
-    <w:lsdException w:name="Light Shading Accent 5" w:semiHidden="0" w:uiPriority="60" w:unhideWhenUsed="0"/>
-    <w:lsdException w:name="Light List Accent 5" w:semiHidden="0" w:uiPriority="61" w:unhideWhenUsed="0"/>
-    <w:lsdException w:name="Light Grid Accent 5" w:semiHidden="0" w:uiPriority="62" w:unhideWhenUsed="0"/>
-    <w:lsdException w:name="Medium Shading 1 Accent 5" w:semiHidden="0" w:uiPriority="63" w:unhideWhenUsed="0"/>
-    <w:lsdException w:name="Medium Shading 2 Accent 5" w:semiHidden="0" w:uiPriority="64" w:unhideWhenUsed="0"/>
-    <w:lsdException w:name="Medium List 1 Accent 5" w:semiHidden="0" w:uiPriority="65" w:unhideWhenUsed="0"/>
-    <w:lsdException w:name="Medium List 2 Accent 5" w:semiHidden="0" w:uiPriority="66" w:unhideWhenUsed="0"/>
-    <w:lsdException w:name="Medium Grid 1 Accent 5" w:semiHidden="0" w:uiPriority="67" w:unhideWhenUsed="0"/>
-    <w:lsdException w:name="Medium Grid 2 Accent 5" w:semiHidden="0" w:uiPriority="68" w:unhideWhenUsed="0"/>
-    <w:lsdException w:name="Medium Grid 3 Accent 5" w:semiHidden="0" w:uiPriority="69" w:unhideWhenUsed="0"/>
-    <w:lsdException w:name="Dark List Accent 5" w:semiHidden="0" w:uiPriority="70" w:unhideWhenUsed="0"/>
-    <w:lsdException w:name="Colorful Shading Accent 5" w:semiHidden="0" w:uiPriority="71" w:unhideWhenUsed="0"/>
-    <w:lsdException w:name="Colorful List Accent 5" w:semiHidden="0" w:uiPriority="72" w:unhideWhenUsed="0"/>
-    <w:lsdException w:name="Colorful Grid Accent 5" w:semiHidden="0" w:uiPriority="73" w:unhideWhenUsed="0"/>
-    <w:lsdException w:name="Light Shading Accent 6" w:semiHidden="0" w:uiPriority="60" w:unhideWhenUsed="0"/>
-    <w:lsdException w:name="Light List Accent 6" w:semiHidden="0" w:uiPriority="61" w:unhideWhenUsed="0"/>
-    <w:lsdException w:name="Light Grid Accent 6" w:semiHidden="0" w:uiPriority="62" w:unhideWhenUsed="0"/>
-    <w:lsdException w:name="Medium Shading 1 Accent 6" w:semiHidden="0" w:uiPriority="63" w:unhideWhenUsed="0"/>
-    <w:lsdException w:name="Medium Shading 2 Accent 6" w:semiHidden="0" w:uiPriority="64" w:unhideWhenUsed="0"/>
-    <w:lsdException w:name="Medium List 1 Accent 6" w:semiHidden="0" w:uiPriority="65" w:unhideWhenUsed="0"/>
-    <w:lsdException w:name="Medium List 2 Accent 6" w:semiHidden="0" w:uiPriority="66" w:unhideWhenUsed="0"/>
-    <w:lsdException w:name="Medium Grid 1 Accent 6" w:semiHidden="0" w:uiPriority="67" w:unhideWhenUsed="0"/>
-    <w:lsdException w:name="Medium Grid 2 Accent 6" w:semiHidden="0" w:uiPriority="68" w:unhideWhenUsed="0"/>
-    <w:lsdException w:name="Medium Grid 3 Accent 6" w:semiHidden="0" w:uiPriority="69" w:unhideWhenUsed="0"/>
-    <w:lsdException w:name="Dark List Accent 6" w:semiHidden="0" w:uiPriority="70" w:unhideWhenUsed="0"/>
-    <w:lsdException w:name="Colorful Shading Accent 6" w:semiHidden="0" w:uiPriority="71" w:unhideWhenUsed="0"/>
-    <w:lsdException w:name="Colorful List Accent 6" w:semiHidden="0" w:uiPriority="72" w:unhideWhenUsed="0"/>
-    <w:lsdException w:name="Colorful Grid Accent 6" w:semiHidden="0" w:uiPriority="73" w:unhideWhenUsed="0"/>
-    <w:lsdException w:name="Subtle Emphasis" w:semiHidden="0" w:uiPriority="19" w:unhideWhenUsed="0" w:qFormat="1"/>
-    <w:lsdException w:name="Intense Emphasis" w:semiHidden="0" w:uiPriority="21" w:unhideWhenUsed="0" w:qFormat="1"/>
-    <w:lsdException w:name="Subtle Reference" w:semiHidden="0" w:uiPriority="31" w:unhideWhenUsed="0" w:qFormat="1"/>
-    <w:lsdException w:name="Intense Reference" w:semiHidden="0" w:uiPriority="32" w:unhideWhenUsed="0" w:qFormat="1"/>
-    <w:lsdException w:name="Book Title" w:semiHidden="0" w:uiPriority="33" w:unhideWhenUsed="0" w:qFormat="1"/>
-    <w:lsdException w:name="Bibliography" w:uiPriority="37"/>
-    <w:lsdException w:name="TOC Heading" w:uiPriority="39" w:qFormat="1"/>
-  </w:latentStyles>
-  <w:style w:type="paragraph" w:default="1" w:styleId="Normal">
-    <w:name w:val="Normal"/>
-    <w:qFormat/>
-    <w:pPr>
-      <w:overflowPunct w:val="0"/>
-      <w:autoSpaceDE w:val="0"/>
-      <w:autoSpaceDN w:val="0"/>
-      <w:adjustRightInd w:val="0"/>
-      <w:textAlignment w:val="baseline"/>
-    </w:pPr>
-    <w:rPr>
-      <w:rFonts w:ascii="Times New Roman" w:hAnsi="Times New Roman" w:cs="Times New Roman"/>
-    </w:rPr>
-  </w:style>
-  <w:style w:type="character" w:default="1" w:styleId="DefaultParagraphFont">
-    <w:name w:val="Default Paragraph Font"/>
-    <w:uiPriority w:val="1"/>
-    <w:semiHidden/>
-    <w:unhideWhenUsed/>
-  </w:style>
-  <w:style w:type="table" w:default="1" w:styleId="TableNormal">
-    <w:name w:val="Normal Table"/>
-    <w:uiPriority w:val="99"/>
-    <w:semiHidden/>
-    <w:unhideWhenUsed/>
-    <w:tblPr>
-      <w:tblInd w:w="0" w:type="dxa"/>
-      <w:tblCellMar>
-        <w:top w:w="0" w:type="dxa"/>
-        <w:left w:w="108" w:type="dxa"/>
-        <w:bottom w:w="0" w:type="dxa"/>
-        <w:right w:w="108" w:type="dxa"/>
-      </w:tblCellMar>
-    </w:tblPr>
-  </w:style>
-  <w:style w:type="numbering" w:default="1" w:styleId="NoList">
-    <w:name w:val="No List"/>
-    <w:uiPriority w:val="99"/>
-    <w:semiHidden/>
-    <w:unhideWhenUsed/>
-  </w:style>
-  <w:style w:type="character" w:styleId="Hyperlink">
-    <w:name w:val="Hyperlink"/>
-    <w:basedOn w:val="DefaultParagraphFont"/>
-    <w:uiPriority w:val="99"/>
-    <w:unhideWhenUsed/>
-    <w:rsid w:val="001E4ACF"/>
-    <w:rPr>
-      <w:rFonts w:cs="Times New Roman"/>
-      <w:color w:val="0000FF"/>
-      <w:u w:val="single"/>
-    </w:rPr>
-  </w:style>
-  <w:style w:type="paragraph" w:styleId="Header">
-    <w:name w:val="header"/>
-    <w:basedOn w:val="Normal"/>
-    <w:link w:val="HeaderChar"/>
-    <w:uiPriority w:val="99"/>
-    <w:unhideWhenUsed/>
-    <w:rsid w:val="00CC7E67"/>
-    <w:pPr>
-      <w:tabs>
-        <w:tab w:val="center" w:pos="4680"/>
-        <w:tab w:val="right" w:pos="9360"/>
-      </w:tabs>
-    </w:pPr>
-  </w:style>
-  <w:style w:type="character" w:customStyle="1" w:styleId="HeaderChar">
-    <w:name w:val="Header Char"/>
-    <w:basedOn w:val="DefaultParagraphFont"/>
-    <w:link w:val="Header"/>
-    <w:uiPriority w:val="99"/>
-    <w:locked/>
-    <w:rsid w:val="00CC7E67"/>
-    <w:rPr>
-      <w:rFonts w:ascii="Times New Roman" w:hAnsi="Times New Roman" w:cs="Times New Roman"/>
-    </w:rPr>
-  </w:style>
-  <w:style w:type="paragraph" w:styleId="Footer">
-    <w:name w:val="footer"/>
-    <w:basedOn w:val="Normal"/>
-    <w:link w:val="FooterChar"/>
-    <w:uiPriority w:val="99"/>
-    <w:unhideWhenUsed/>
-    <w:rsid w:val="00CC7E67"/>
-    <w:pPr>
-      <w:tabs>
-        <w:tab w:val="center" w:pos="4680"/>
-        <w:tab w:val="right" w:pos="9360"/>
-      </w:tabs>
-    </w:pPr>
-  </w:style>
-  <w:style w:type="character" w:customStyle="1" w:styleId="FooterChar">
-    <w:name w:val="Footer Char"/>
-    <w:basedOn w:val="DefaultParagraphFont"/>
-    <w:link w:val="Footer"/>
-    <w:uiPriority w:val="99"/>
-    <w:locked/>
-    <w:rsid w:val="00CC7E67"/>
-    <w:rPr>
-      <w:rFonts w:ascii="Times New Roman" w:hAnsi="Times New Roman" w:cs="Times New Roman"/>
-    </w:rPr>
-  </w:style>
-  <w:style w:type="paragraph" w:styleId="ListParagraph">
-    <w:name w:val="List Paragraph"/>
-    <w:basedOn w:val="Normal"/>
-    <w:uiPriority w:val="34"/>
-    <w:qFormat/>
-    <w:rsid w:val="002D7B1A"/>
-    <w:pPr>
-      <w:ind w:left="720"/>
-      <w:contextualSpacing/>
-    </w:pPr>
-  </w:style>
-</w:styles>
-</file>
-
-<file path=word/stylesWithEffects.xml><?xml version="1.0" encoding="utf-8"?>
-<w:styles xmlns:wpc="http://schemas.microsoft.com/office/word/2010/wordprocessingCanvas" xmlns:mc="http://schemas.openxmlformats.org/markup-compatibility/2006" xmlns:o="urn:schemas-microsoft-com:office:office" xmlns:r="http://schemas.openxmlformats.org/officeDocument/2006/relationships" xmlns:m="http://schemas.openxmlformats.org/officeDocument/2006/math" xmlns:v="urn:schemas-microsoft-com:vml" xmlns:wp14="http://schemas.microsoft.com/office/word/2010/wordprocessingDrawing" xmlns:wp="http://schemas.openxmlformats.org/drawingml/2006/wordprocessingDrawing" xmlns:w10="urn:schemas-microsoft-com:office:word" xmlns:w="http://schemas.openxmlformats.org/wordprocessingml/2006/main" xmlns:w14="http://schemas.microsoft.com/office/word/2010/wordml" xmlns:wpg="http://schemas.microsoft.com/office/word/2010/wordprocessingGroup" xmlns:wpi="http://schemas.microsoft.com/office/word/2010/wordprocessingInk" xmlns:wne="http://schemas.microsoft.com/office/word/2006/wordml" xmlns:wps="http://schemas.microsoft.com/office/word/2010/wordprocessingShape" mc:Ignorable="w14 wp14">
-  <w:docDefaults>
-    <w:rPrDefault>
-      <w:rPr>
-        <w:rFonts w:ascii="Calibri" w:eastAsia="Times New Roman" w:hAnsi="Calibri" w:cs="Calibri"/>
-        <w:lang w:val="en-US" w:eastAsia="en-US" w:bidi="ar-SA"/>
-      </w:rPr>
-    </w:rPrDefault>
-    <w:pPrDefault/>
-  </w:docDefaults>
-  <w:latentStyles w:defLockedState="0" w:defUIPriority="99" w:defSemiHidden="1" w:defUnhideWhenUsed="1" w:defQFormat="0" w:count="267">
-    <w:lsdException w:name="Normal" w:semiHidden="0" w:uiPriority="0" w:unhideWhenUsed="0" w:qFormat="1"/>
-    <w:lsdException w:name="heading 1" w:semiHidden="0" w:uiPriority="9" w:unhideWhenUsed="0" w:qFormat="1"/>
-    <w:lsdException w:name="heading 2" w:uiPriority="9" w:qFormat="1"/>
-    <w:lsdException w:name="heading 3" w:uiPriority="9" w:qFormat="1"/>
-    <w:lsdException w:name="heading 4" w:uiPriority="9" w:qFormat="1"/>
-    <w:lsdException w:name="heading 5" w:uiPriority="9" w:qFormat="1"/>
-    <w:lsdException w:name="heading 6" w:uiPriority="9" w:qFormat="1"/>
-    <w:lsdException w:name="heading 7" w:uiPriority="9" w:qFormat="1"/>
-    <w:lsdException w:name="heading 8" w:uiPriority="9" w:qFormat="1"/>
-    <w:lsdException w:name="heading 9" w:uiPriority="9" w:qFormat="1"/>
-    <w:lsdException w:name="toc 1" w:uiPriority="39"/>
-    <w:lsdException w:name="toc 2" w:uiPriority="39"/>
-    <w:lsdException w:name="toc 3" w:uiPriority="39"/>
-    <w:lsdException w:name="toc 4" w:uiPriority="39"/>
-    <w:lsdException w:name="toc 5" w:uiPriority="39"/>
-    <w:lsdException w:name="toc 6" w:uiPriority="39"/>
-    <w:lsdException w:name="toc 7" w:uiPriority="39"/>
-    <w:lsdException w:name="toc 8" w:uiPriority="39"/>
-    <w:lsdException w:name="toc 9" w:uiPriority="39"/>
-    <w:lsdException w:name="caption" w:uiPriority="35" w:qFormat="1"/>
-    <w:lsdException w:name="Title" w:semiHidden="0" w:uiPriority="10" w:unhideWhenUsed="0" w:qFormat="1"/>
-    <w:lsdException w:name="Default Paragraph Font" w:uiPriority="1"/>
-    <w:lsdException w:name="Subtitle" w:semiHidden="0" w:uiPriority="11" w:unhideWhenUsed="0" w:qFormat="1"/>
-    <w:lsdException w:name="Strong" w:semiHidden="0" w:uiPriority="22" w:unhideWhenUsed="0" w:qFormat="1"/>
-    <w:lsdException w:name="Emphasis" w:semiHidden="0" w:uiPriority="20" w:unhideWhenUsed="0" w:qFormat="1"/>
-    <w:lsdException w:name="Table Grid" w:semiHidden="0" w:uiPriority="59" w:unhideWhenUsed="0"/>
-    <w:lsdException w:name="Placeholder Text" w:unhideWhenUsed="0"/>
-    <w:lsdException w:name="No Spacing" w:semiHidden="0" w:uiPriority="1" w:unhideWhenUsed="0" w:qFormat="1"/>
-    <w:lsdException w:name="Light Shading" w:semiHidden="0" w:uiPriority="60" w:unhideWhenUsed="0"/>
-    <w:lsdException w:name="Light List" w:semiHidden="0" w:uiPriority="61" w:unhideWhenUsed="0"/>
-    <w:lsdException w:name="Light Grid" w:semiHidden="0" w:uiPriority="62" w:unhideWhenUsed="0"/>
-    <w:lsdException w:name="Medium Shading 1" w:semiHidden="0" w:uiPriority="63" w:unhideWhenUsed="0"/>
-    <w:lsdException w:name="Medium Shading 2" w:semiHidden="0" w:uiPriority="64" w:unhideWhenUsed="0"/>
-    <w:lsdException w:name="Medium List 1" w:semiHidden="0" w:uiPriority="65" w:unhideWhenUsed="0"/>
-    <w:lsdException w:name="Medium List 2" w:semiHidden="0" w:uiPriority="66" w:unhideWhenUsed="0"/>
-    <w:lsdException w:name="Medium Grid 1" w:semiHidden="0" w:uiPriority="67" w:unhideWhenUsed="0"/>
-    <w:lsdException w:name="Medium Grid 2" w:semiHidden="0" w:uiPriority="68" w:unhideWhenUsed="0"/>
-    <w:lsdException w:name="Medium Grid 3" w:semiHidden="0" w:uiPriority="69" w:unhideWhenUsed="0"/>
-    <w:lsdException w:name="Dark List" w:semiHidden="0" w:uiPriority="70" w:unhideWhenUsed="0"/>
-    <w:lsdException w:name="Colorful Shading" w:semiHidden="0" w:uiPriority="71" w:unhideWhenUsed="0"/>
-    <w:lsdException w:name="Colorful List" w:semiHidden="0" w:uiPriority="72" w:unhideWhenUsed="0"/>
-    <w:lsdException w:name="Colorful Grid" w:semiHidden="0" w:uiPriority="73" w:unhideWhenUsed="0"/>
-    <w:lsdException w:name="Light Shading Accent 1" w:semiHidden="0" w:uiPriority="60" w:unhideWhenUsed="0"/>
-    <w:lsdException w:name="Light List Accent 1" w:semiHidden="0" w:uiPriority="61" w:unhideWhenUsed="0"/>
-    <w:lsdException w:name="Light Grid Accent 1" w:semiHidden="0" w:uiPriority="62" w:unhideWhenUsed="0"/>
-    <w:lsdException w:name="Medium Shading 1 Accent 1" w:semiHidden="0" w:uiPriority="63" w:unhideWhenUsed="0"/>
-    <w:lsdException w:name="Medium Shading 2 Accent 1" w:semiHidden="0" w:uiPriority="64" w:unhideWhenUsed="0"/>
-    <w:lsdException w:name="Medium List 1 Accent 1" w:semiHidden="0" w:uiPriority="65" w:unhideWhenUsed="0"/>
-    <w:lsdException w:name="Revision" w:unhideWhenUsed="0"/>
-    <w:lsdException w:name="List Paragraph" w:semiHidden="0" w:uiPriority="34" w:unhideWhenUsed="0" w:qFormat="1"/>
-    <w:lsdException w:name="Quote" w:semiHidden="0" w:uiPriority="29" w:unhideWhenUsed="0" w:qFormat="1"/>
-    <w:lsdException w:name="Intense Quote" w:semiHidden="0" w:uiPriority="30" w:unhideWhenUsed="0" w:qFormat="1"/>
-    <w:lsdException w:name="Medium List 2 Accent 1" w:semiHidden="0" w:uiPriority="66" w:unhideWhenUsed="0"/>
-    <w:lsdException w:name="Medium Grid 1 Accent 1" w:semiHidden="0" w:uiPriority="67" w:unhideWhenUsed="0"/>
-    <w:lsdException w:name="Medium Grid 2 Accent 1" w:semiHidden="0" w:uiPriority="68" w:unhideWhenUsed="0"/>
-    <w:lsdException w:name="Medium Grid 3 Accent 1" w:semiHidden="0" w:uiPriority="69" w:unhideWhenUsed="0"/>
-    <w:lsdException w:name="Dark List Accent 1" w:semiHidden="0" w:uiPriority="70" w:unhideWhenUsed="0"/>
-    <w:lsdException w:name="Colorful Shading Accent 1" w:semiHidden="0" w:uiPriority="71" w:unhideWhenUsed="0"/>
-    <w:lsdException w:name="Colorful List Accent 1" w:semiHidden="0" w:uiPriority="72" w:unhideWhenUsed="0"/>
-    <w:lsdException w:name="Colorful Grid Accent 1" w:semiHidden="0" w:uiPriority="73" w:unhideWhenUsed="0"/>
-    <w:lsdException w:name="Light Shading Accent 2" w:semiHidden="0" w:uiPriority="60" w:unhideWhenUsed="0"/>
-    <w:lsdException w:name="Light List Accent 2" w:semiHidden="0" w:uiPriority="61" w:unhideWhenUsed="0"/>
-    <w:lsdException w:name="Light Grid Accent 2" w:semiHidden="0" w:uiPriority="62" w:unhideWhenUsed="0"/>
-    <w:lsdException w:name="Medium Shading 1 Accent 2" w:semiHidden="0" w:uiPriority="63" w:unhideWhenUsed="0"/>
-    <w:lsdException w:name="Medium Shading 2 Accent 2" w:semiHidden="0" w:uiPriority="64" w:unhideWhenUsed="0"/>
-    <w:lsdException w:name="Medium List 1 Accent 2" w:semiHidden="0" w:uiPriority="65" w:unhideWhenUsed="0"/>
-    <w:lsdException w:name="Medium List 2 Accent 2" w:semiHidden="0" w:uiPriority="66" w:unhideWhenUsed="0"/>
-    <w:lsdException w:name="Medium Grid 1 Accent 2" w:semiHidden="0" w:uiPriority="67" w:unhideWhenUsed="0"/>
-    <w:lsdException w:name="Medium Grid 2 Accent 2" w:semiHidden="0" w:uiPriority="68" w:unhideWhenUsed="0"/>
-    <w:lsdException w:name="Medium Grid 3 Accent 2" w:semiHidden="0" w:uiPriority="69" w:unhideWhenUsed="0"/>
-    <w:lsdException w:name="Dark List Accent 2" w:semiHidden="0" w:uiPriority="70" w:unhideWhenUsed="0"/>
-    <w:lsdException w:name="Colorful Shading Accent 2" w:semiHidden="0" w:uiPriority="71" w:unhideWhenUsed="0"/>
-    <w:lsdException w:name="Colorful List Accent 2" w:semiHidden="0" w:uiPriority="72" w:unhideWhenUsed="0"/>
-    <w:lsdException w:name="Colorful Grid Accent 2" w:semiHidden="0" w:uiPriority="73" w:unhideWhenUsed="0"/>
-    <w:lsdException w:name="Light Shading Accent 3" w:semiHidden="0" w:uiPriority="60" w:unhideWhenUsed="0"/>
-    <w:lsdException w:name="Light List Accent 3" w:semiHidden="0" w:uiPriority="61" w:unhideWhenUsed="0"/>
-    <w:lsdException w:name="Light Grid Accent 3" w:semiHidden="0" w:uiPriority="62" w:unhideWhenUsed="0"/>
-    <w:lsdException w:name="Medium Shading 1 Accent 3" w:semiHidden="0" w:uiPriority="63" w:unhideWhenUsed="0"/>
-    <w:lsdException w:name="Medium Shading 2 Accent 3" w:semiHidden="0" w:uiPriority="64" w:unhideWhenUsed="0"/>
-    <w:lsdException w:name="Medium List 1 Accent 3" w:semiHidden="0" w:uiPriority="65" w:unhideWhenUsed="0"/>
-    <w:lsdException w:name="Medium List 2 Accent 3" w:semiHidden="0" w:uiPriority="66" w:unhideWhenUsed="0"/>
-    <w:lsdException w:name="Medium Grid 1 Accent 3" w:semiHidden="0" w:uiPriority="67" w:unhideWhenUsed="0"/>
-    <w:lsdException w:name="Medium Grid 2 Accent 3" w:semiHidden="0" w:uiPriority="68" w:unhideWhenUsed="0"/>
-    <w:lsdException w:name="Medium Grid 3 Accent 3" w:semiHidden="0" w:uiPriority="69" w:unhideWhenUsed="0"/>
-    <w:lsdException w:name="Dark List Accent 3" w:semiHidden="0" w:uiPriority="70" w:unhideWhenUsed="0"/>
-    <w:lsdException w:name="Colorful Shading Accent 3" w:semiHidden="0" w:uiPriority="71" w:unhideWhenUsed="0"/>
-    <w:lsdException w:name="Colorful List Accent 3" w:semiHidden="0" w:uiPriority="72" w:unhideWhenUsed="0"/>
-    <w:lsdException w:name="Colorful Grid Accent 3" w:semiHidden="0" w:uiPriority="73" w:unhideWhenUsed="0"/>
-    <w:lsdException w:name="Light Shading Accent 4" w:semiHidden="0" w:uiPriority="60" w:unhideWhenUsed="0"/>
-    <w:lsdException w:name="Light List Accent 4" w:semiHidden="0" w:uiPriority="61" w:unhideWhenUsed="0"/>
-    <w:lsdException w:name="Light Grid Accent 4" w:semiHidden="0" w:uiPriority="62" w:unhideWhenUsed="0"/>
-    <w:lsdException w:name="Medium Shading 1 Accent 4" w:semiHidden="0" w:uiPriority="63" w:unhideWhenUsed="0"/>
-    <w:lsdException w:name="Medium Shading 2 Accent 4" w:semiHidden="0" w:uiPriority="64" w:unhideWhenUsed="0"/>
-    <w:lsdException w:name="Medium List 1 Accent 4" w:semiHidden="0" w:uiPriority="65" w:unhideWhenUsed="0"/>
-    <w:lsdException w:name="Medium List 2 Accent 4" w:semiHidden="0" w:uiPriority="66" w:unhideWhenUsed="0"/>
-    <w:lsdException w:name="Medium Grid 1 Accent 4" w:semiHidden="0" w:uiPriority="67" w:unhideWhenUsed="0"/>
-    <w:lsdException w:name="Medium Grid 2 Accent 4" w:semiHidden="0" w:uiPriority="68" w:unhideWhenUsed="0"/>
-    <w:lsdException w:name="Medium Grid 3 Accent 4" w:semiHidden="0" w:uiPriority="69" w:unhideWhenUsed="0"/>
-    <w:lsdException w:name="Dark List Accent 4" w:semiHidden="0" w:uiPriority="70" w:unhideWhenUsed="0"/>
-    <w:lsdException w:name="Colorful Shading Accent 4" w:semiHidden="0" w:uiPriority="71" w:unhideWhenUsed="0"/>
-    <w:lsdException w:name="Colorful List Accent 4" w:semiHidden="0" w:uiPriority="72" w:unhideWhenUsed="0"/>
-    <w:lsdException w:name="Colorful Grid Accent 4" w:semiHidden="0" w:uiPriority="73" w:unhideWhenUsed="0"/>
-    <w:lsdException w:name="Light Shading Accent 5" w:semiHidden="0" w:uiPriority="60" w:unhideWhenUsed="0"/>
-    <w:lsdException w:name="Light List Accent 5" w:semiHidden="0" w:uiPriority="61" w:unhideWhenUsed="0"/>
-    <w:lsdException w:name="Light Grid Accent 5" w:semiHidden="0" w:uiPriority="62" w:unhideWhenUsed="0"/>
-    <w:lsdException w:name="Medium Shading 1 Accent 5" w:semiHidden="0" w:uiPriority="63" w:unhideWhenUsed="0"/>
-    <w:lsdException w:name="Medium Shading 2 Accent 5" w:semiHidden="0" w:uiPriority="64" w:unhideWhenUsed="0"/>
-    <w:lsdException w:name="Medium List 1 Accent 5" w:semiHidden="0" w:uiPriority="65" w:unhideWhenUsed="0"/>
-    <w:lsdException w:name="Medium List 2 Accent 5" w:semiHidden="0" w:uiPriority="66" w:unhideWhenUsed="0"/>
-    <w:lsdException w:name="Medium Grid 1 Accent 5" w:semiHidden="0" w:uiPriority="67" w:unhideWhenUsed="0"/>
-    <w:lsdException w:name="Medium Grid 2 Accent 5" w:semiHidden="0" w:uiPriority="68" w:unhideWhenUsed="0"/>
-    <w:lsdException w:name="Medium Grid 3 Accent 5" w:semiHidden="0" w:uiPriority="69" w:unhideWhenUsed="0"/>
-    <w:lsdException w:name="Dark List Accent 5" w:semiHidden="0" w:uiPriority="70" w:unhideWhenUsed="0"/>
-    <w:lsdException w:name="Colorful Shading Accent 5" w:semiHidden="0" w:uiPriority="71" w:unhideWhenUsed="0"/>
-    <w:lsdException w:name="Colorful List Accent 5" w:semiHidden="0" w:uiPriority="72" w:unhideWhenUsed="0"/>
-    <w:lsdException w:name="Colorful Grid Accent 5" w:semiHidden="0" w:uiPriority="73" w:unhideWhenUsed="0"/>
-    <w:lsdException w:name="Light Shading Accent 6" w:semiHidden="0" w:uiPriority="60" w:unhideWhenUsed="0"/>
-    <w:lsdException w:name="Light List Accent 6" w:semiHidden="0" w:uiPriority="61" w:unhideWhenUsed="0"/>
-    <w:lsdException w:name="Light Grid Accent 6" w:semiHidden="0" w:uiPriority="62" w:unhideWhenUsed="0"/>
-    <w:lsdException w:name="Medium Shading 1 Accent 6" w:semiHidden="0" w:uiPriority="63" w:unhideWhenUsed="0"/>
-    <w:lsdException w:name="Medium Shading 2 Accent 6" w:semiHidden="0" w:uiPriority="64" w:unhideWhenUsed="0"/>
-    <w:lsdException w:name="Medium List 1 Accent 6" w:semiHidden="0" w:uiPriority="65" w:unhideWhenUsed="0"/>
-    <w:lsdException w:name="Medium List 2 Accent 6" w:semiHidden="0" w:uiPriority="66" w:unhideWhenUsed="0"/>
-    <w:lsdException w:name="Medium Grid 1 Accent 6" w:semiHidden="0" w:uiPriority="67" w:unhideWhenUsed="0"/>
-    <w:lsdException w:name="Medium Grid 2 Accent 6" w:semiHidden="0" w:uiPriority="68" w:unhideWhenUsed="0"/>
-    <w:lsdException w:name="Medium Grid 3 Accent 6" w:semiHidden="0" w:uiPriority="69" w:unhideWhenUsed="0"/>
-    <w:lsdException w:name="Dark List Accent 6" w:semiHidden="0" w:uiPriority="70" w:unhideWhenUsed="0"/>
-    <w:lsdException w:name="Colorful Shading Accent 6" w:semiHidden="0" w:uiPriority="71" w:unhideWhenUsed="0"/>
-    <w:lsdException w:name="Colorful List Accent 6" w:semiHidden="0" w:uiPriority="72" w:unhideWhenUsed="0"/>
-    <w:lsdException w:name="Colorful Grid Accent 6" w:semiHidden="0" w:uiPriority="73" w:unhideWhenUsed="0"/>
-    <w:lsdException w:name="Subtle Emphasis" w:semiHidden="0" w:uiPriority="19" w:unhideWhenUsed="0" w:qFormat="1"/>
-    <w:lsdException w:name="Intense Emphasis" w:semiHidden="0" w:uiPriority="21" w:unhideWhenUsed="0" w:qFormat="1"/>
-    <w:lsdException w:name="Subtle Reference" w:semiHidden="0" w:uiPriority="31" w:unhideWhenUsed="0" w:qFormat="1"/>
-    <w:lsdException w:name="Intense Reference" w:semiHidden="0" w:uiPriority="32" w:unhideWhenUsed="0" w:qFormat="1"/>
-    <w:lsdException w:name="Book Title" w:semiHidden="0" w:uiPriority="33" w:unhideWhenUsed="0" w:qFormat="1"/>
-    <w:lsdException w:name="Bibliography" w:uiPriority="37"/>
-    <w:lsdException w:name="TOC Heading" w:uiPriority="39" w:qFormat="1"/>
+  <w:latentStyles w:defLockedState="0" w:defUIPriority="99" w:defSemiHidden="0" w:defUnhideWhenUsed="0" w:defQFormat="0" w:count="371">
+    <w:lsdException w:name="Normal" w:uiPriority="0" w:qFormat="1"/>
+    <w:lsdException w:name="heading 1" w:uiPriority="9" w:qFormat="1"/>
+    <w:lsdException w:name="heading 2" w:semiHidden="1" w:uiPriority="9" w:unhideWhenUsed="1" w:qFormat="1"/>
+    <w:lsdException w:name="heading 3" w:semiHidden="1" w:uiPriority="9" w:unhideWhenUsed="1" w:qFormat="1"/>
+    <w:lsdException w:name="heading 4" w:semiHidden="1" w:uiPriority="9" w:unhideWhenUsed="1" w:qFormat="1"/>
+    <w:lsdException w:name="heading 5" w:semiHidden="1" w:uiPriority="9" w:unhideWhenUsed="1" w:qFormat="1"/>
+    <w:lsdException w:name="heading 6" w:semiHidden="1" w:uiPriority="9" w:unhideWhenUsed="1" w:qFormat="1"/>
+    <w:lsdException w:name="heading 7" w:semiHidden="1" w:uiPriority="9" w:unhideWhenUsed="1" w:qFormat="1"/>
+    <w:lsdException w:name="heading 8" w:semiHidden="1" w:uiPriority="9" w:unhideWhenUsed="1" w:qFormat="1"/>
+    <w:lsdException w:name="heading 9" w:semiHidden="1" w:uiPriority="9" w:unhideWhenUsed="1" w:qFormat="1"/>
+    <w:lsdException w:name="index 1" w:semiHidden="1" w:unhideWhenUsed="1"/>
+    <w:lsdException w:name="index 2" w:semiHidden="1" w:unhideWhenUsed="1"/>
+    <w:lsdException w:name="index 3" w:semiHidden="1" w:unhideWhenUsed="1"/>
+    <w:lsdException w:name="index 4" w:semiHidden="1" w:unhideWhenUsed="1"/>
+    <w:lsdException w:name="index 5" w:semiHidden="1" w:unhideWhenUsed="1"/>
+    <w:lsdException w:name="index 6" w:semiHidden="1" w:unhideWhenUsed="1"/>
+    <w:lsdException w:name="index 7" w:semiHidden="1" w:unhideWhenUsed="1"/>
+    <w:lsdException w:name="index 8" w:semiHidden="1" w:unhideWhenUsed="1"/>
+    <w:lsdException w:name="index 9" w:semiHidden="1" w:unhideWhenUsed="1"/>
+    <w:lsdException w:name="toc 1" w:semiHidden="1" w:uiPriority="39" w:unhideWhenUsed="1"/>
+    <w:lsdException w:name="toc 2" w:semiHidden="1" w:uiPriority="39" w:unhideWhenUsed="1"/>
+    <w:lsdException w:name="toc 3" w:semiHidden="1" w:uiPriority="39" w:unhideWhenUsed="1"/>
+    <w:lsdException w:name="toc 4" w:semiHidden="1" w:uiPriority="39" w:unhideWhenUsed="1"/>
+    <w:lsdException w:name="toc 5" w:semiHidden="1" w:uiPriority="39" w:unhideWhenUsed="1"/>
+    <w:lsdException w:name="toc 6" w:semiHidden="1" w:uiPriority="39" w:unhideWhenUsed="1"/>
+    <w:lsdException w:name="toc 7" w:semiHidden="1" w:uiPriority="39" w:unhideWhenUsed="1"/>
+    <w:lsdException w:name="toc 8" w:semiHidden="1" w:uiPriority="39" w:unhideWhenUsed="1"/>
+    <w:lsdException w:name="toc 9" w:semiHidden="1" w:uiPriority="39" w:unhideWhenUsed="1"/>
+    <w:lsdException w:name="Normal Indent" w:semiHidden="1" w:unhideWhenUsed="1"/>
+    <w:lsdException w:name="footnote text" w:semiHidden="1" w:unhideWhenUsed="1"/>
+    <w:lsdException w:name="annotation text" w:semiHidden="1" w:unhideWhenUsed="1"/>
+    <w:lsdException w:name="header" w:semiHidden="1" w:unhideWhenUsed="1"/>
+    <w:lsdException w:name="footer" w:semiHidden="1" w:unhideWhenUsed="1"/>
+    <w:lsdException w:name="index heading" w:semiHidden="1" w:unhideWhenUsed="1"/>
+    <w:lsdException w:name="caption" w:semiHidden="1" w:uiPriority="35" w:unhideWhenUsed="1" w:qFormat="1"/>
+    <w:lsdException w:name="table of figures" w:semiHidden="1" w:unhideWhenUsed="1"/>
+    <w:lsdException w:name="envelope address" w:semiHidden="1" w:unhideWhenUsed="1"/>
+    <w:lsdException w:name="envelope return" w:semiHidden="1" w:unhideWhenUsed="1"/>
+    <w:lsdException w:name="footnote reference" w:semiHidden="1" w:unhideWhenUsed="1"/>
+    <w:lsdException w:name="annotation reference" w:semiHidden="1" w:unhideWhenUsed="1"/>
+    <w:lsdException w:name="line number" w:semiHidden="1" w:unhideWhenUsed="1"/>
+    <w:lsdException w:name="page number" w:semiHidden="1" w:unhideWhenUsed="1"/>
+    <w:lsdException w:name="endnote reference" w:semiHidden="1" w:unhideWhenUsed="1"/>
+    <w:lsdException w:name="endnote text" w:semiHidden="1" w:unhideWhenUsed="1"/>
+    <w:lsdException w:name="table of authorities" w:semiHidden="1" w:unhideWhenUsed="1"/>
+    <w:lsdException w:name="macro" w:semiHidden="1" w:unhideWhenUsed="1"/>
+    <w:lsdException w:name="toa heading" w:semiHidden="1" w:unhideWhenUsed="1"/>
+    <w:lsdException w:name="List" w:semiHidden="1" w:unhideWhenUsed="1"/>
+    <w:lsdException w:name="List Bullet" w:semiHidden="1" w:unhideWhenUsed="1"/>
+    <w:lsdException w:name="List Number" w:semiHidden="1" w:unhideWhenUsed="1"/>
+    <w:lsdException w:name="List 2" w:semiHidden="1" w:unhideWhenUsed="1"/>
+    <w:lsdException w:name="List 3" w:semiHidden="1" w:unhideWhenUsed="1"/>
+    <w:lsdException w:name="List 4" w:semiHidden="1" w:unhideWhenUsed="1"/>
+    <w:lsdException w:name="List 5" w:semiHidden="1" w:unhideWhenUsed="1"/>
+    <w:lsdException w:name="List Bullet 2" w:semiHidden="1" w:unhideWhenUsed="1"/>
+    <w:lsdException w:name="List Bullet 3" w:semiHidden="1" w:unhideWhenUsed="1"/>
+    <w:lsdException w:name="List Bullet 4" w:semiHidden="1" w:unhideWhenUsed="1"/>
+    <w:lsdException w:name="List Bullet 5" w:semiHidden="1" w:unhideWhenUsed="1"/>
+    <w:lsdException w:name="List Number 2" w:semiHidden="1" w:unhideWhenUsed="1"/>
+    <w:lsdException w:name="List Number 3" w:semiHidden="1" w:unhideWhenUsed="1"/>
+    <w:lsdException w:name="List Number 4" w:semiHidden="1" w:unhideWhenUsed="1"/>
+    <w:lsdException w:name="List Number 5" w:semiHidden="1" w:unhideWhenUsed="1"/>
+    <w:lsdException w:name="Title" w:uiPriority="10" w:qFormat="1"/>
+    <w:lsdException w:name="Closing" w:semiHidden="1" w:unhideWhenUsed="1"/>
+    <w:lsdException w:name="Signature" w:semiHidden="1" w:unhideWhenUsed="1"/>
+    <w:lsdException w:name="Default Paragraph Font" w:semiHidden="1" w:uiPriority="1" w:unhideWhenUsed="1"/>
+    <w:lsdException w:name="Body Text" w:semiHidden="1" w:unhideWhenUsed="1"/>
+    <w:lsdException w:name="Body Text Indent" w:semiHidden="1" w:unhideWhenUsed="1"/>
+    <w:lsdException w:name="List Continue" w:semiHidden="1" w:unhideWhenUsed="1"/>
+    <w:lsdException w:name="List Continue 2" w:semiHidden="1" w:unhideWhenUsed="1"/>
+    <w:lsdException w:name="List Continue 3" w:semiHidden="1" w:unhideWhenUsed="1"/>
+    <w:lsdException w:name="List Continue 4" w:semiHidden="1" w:unhideWhenUsed="1"/>
+    <w:lsdException w:name="List Continue 5" w:semiHidden="1" w:unhideWhenUsed="1"/>
+    <w:lsdException w:name="Message Header" w:semiHidden="1" w:unhideWhenUsed="1"/>
+    <w:lsdException w:name="Subtitle" w:uiPriority="11" w:qFormat="1"/>
+    <w:lsdException w:name="Salutation" w:semiHidden="1" w:unhideWhenUsed="1"/>
+    <w:lsdException w:name="Date" w:semiHidden="1" w:unhideWhenUsed="1"/>
+    <w:lsdException w:name="Body Text First Indent" w:semiHidden="1" w:unhideWhenUsed="1"/>
+    <w:lsdException w:name="Body Text First Indent 2" w:semiHidden="1" w:unhideWhenUsed="1"/>
+    <w:lsdException w:name="Note Heading" w:semiHidden="1" w:unhideWhenUsed="1"/>
+    <w:lsdException w:name="Body Text 2" w:semiHidden="1" w:unhideWhenUsed="1"/>
+    <w:lsdException w:name="Body Text 3" w:semiHidden="1" w:unhideWhenUsed="1"/>
+    <w:lsdException w:name="Body Text Indent 2" w:semiHidden="1" w:unhideWhenUsed="1"/>
+    <w:lsdException w:name="Body Text Indent 3" w:semiHidden="1" w:unhideWhenUsed="1"/>
+    <w:lsdException w:name="Block Text" w:semiHidden="1" w:unhideWhenUsed="1"/>
+    <w:lsdException w:name="Hyperlink" w:semiHidden="1" w:unhideWhenUsed="1"/>
+    <w:lsdException w:name="FollowedHyperlink" w:semiHidden="1" w:unhideWhenUsed="1"/>
+    <w:lsdException w:name="Strong" w:uiPriority="22" w:qFormat="1"/>
+    <w:lsdException w:name="Emphasis" w:uiPriority="20" w:qFormat="1"/>
+    <w:lsdException w:name="Document Map" w:semiHidden="1" w:unhideWhenUsed="1"/>
+    <w:lsdException w:name="Plain Text" w:semiHidden="1" w:unhideWhenUsed="1"/>
+    <w:lsdException w:name="E-mail Signature" w:semiHidden="1" w:unhideWhenUsed="1"/>
+    <w:lsdException w:name="HTML Top of Form" w:semiHidden="1" w:unhideWhenUsed="1"/>
+    <w:lsdException w:name="HTML Bottom of Form" w:semiHidden="1" w:unhideWhenUsed="1"/>
+    <w:lsdException w:name="Normal (Web)" w:semiHidden="1" w:unhideWhenUsed="1"/>
+    <w:lsdException w:name="HTML Acronym" w:semiHidden="1" w:unhideWhenUsed="1"/>
+    <w:lsdException w:name="HTML Address" w:semiHidden="1" w:unhideWhenUsed="1"/>
+    <w:lsdException w:name="HTML Cite" w:semiHidden="1" w:unhideWhenUsed="1"/>
+    <w:lsdException w:name="HTML Code" w:semiHidden="1" w:unhideWhenUsed="1"/>
+    <w:lsdException w:name="HTML Definition" w:semiHidden="1" w:unhideWhenUsed="1"/>
+    <w:lsdException w:name="HTML Keyboard" w:semiHidden="1" w:unhideWhenUsed="1"/>
+    <w:lsdException w:name="HTML Preformatted" w:semiHidden="1" w:unhideWhenUsed="1"/>
+    <w:lsdException w:name="HTML Sample" w:semiHidden="1" w:unhideWhenUsed="1"/>
+    <w:lsdException w:name="HTML Typewriter" w:semiHidden="1" w:unhideWhenUsed="1"/>
+    <w:lsdException w:name="HTML Variable" w:semiHidden="1" w:unhideWhenUsed="1"/>
+    <w:lsdException w:name="Normal Table" w:semiHidden="1" w:unhideWhenUsed="1"/>
+    <w:lsdException w:name="annotation subject" w:semiHidden="1" w:unhideWhenUsed="1"/>
+    <w:lsdException w:name="No List" w:semiHidden="1" w:unhideWhenUsed="1"/>
+    <w:lsdException w:name="Outline List 1" w:semiHidden="1" w:unhideWhenUsed="1"/>
+    <w:lsdException w:name="Outline List 2" w:semiHidden="1" w:unhideWhenUsed="1"/>
+    <w:lsdException w:name="Outline List 3" w:semiHidden="1" w:unhideWhenUsed="1"/>
+    <w:lsdException w:name="Table Simple 1" w:semiHidden="1" w:unhideWhenUsed="1"/>
+    <w:lsdException w:name="Table Simple 2" w:semiHidden="1" w:unhideWhenUsed="1"/>
+    <w:lsdException w:name="Table Simple 3" w:semiHidden="1" w:unhideWhenUsed="1"/>
+    <w:lsdException w:name="Table Classic 1" w:semiHidden="1" w:unhideWhenUsed="1"/>
+    <w:lsdException w:name="Table Classic 2" w:semiHidden="1" w:unhideWhenUsed="1"/>
+    <w:lsdException w:name="Table Classic 3" w:semiHidden="1" w:unhideWhenUsed="1"/>
+    <w:lsdException w:name="Table Classic 4" w:semiHidden="1" w:unhideWhenUsed="1"/>
+    <w:lsdException w:name="Table Colorful 1" w:semiHidden="1" w:unhideWhenUsed="1"/>
+    <w:lsdException w:name="Table Colorful 2" w:semiHidden="1" w:unhideWhenUsed="1"/>
+    <w:lsdException w:name="Table Colorful 3" w:semiHidden="1" w:unhideWhenUsed="1"/>
+    <w:lsdException w:name="Table Columns 1" w:semiHidden="1" w:unhideWhenUsed="1"/>
+    <w:lsdException w:name="Table Columns 2" w:semiHidden="1" w:unhideWhenUsed="1"/>
+    <w:lsdException w:name="Table Columns 3" w:semiHidden="1" w:unhideWhenUsed="1"/>
+    <w:lsdException w:name="Table Columns 4" w:semiHidden="1" w:unhideWhenUsed="1"/>
+    <w:lsdException w:name="Table Columns 5" w:semiHidden="1" w:unhideWhenUsed="1"/>
+    <w:lsdException w:name="Table Grid 1" w:semiHidden="1" w:unhideWhenUsed="1"/>
+    <w:lsdException w:name="Table Grid 2" w:semiHidden="1" w:unhideWhenUsed="1"/>
+    <w:lsdException w:name="Table Grid 3" w:semiHidden="1" w:unhideWhenUsed="1"/>
+    <w:lsdException w:name="Table Grid 4" w:semiHidden="1" w:unhideWhenUsed="1"/>
+    <w:lsdException w:name="Table Grid 5" w:semiHidden="1" w:unhideWhenUsed="1"/>
+    <w:lsdException w:name="Table Grid 6" w:semiHidden="1" w:unhideWhenUsed="1"/>
+    <w:lsdException w:name="Table Grid 7" w:semiHidden="1" w:unhideWhenUsed="1"/>
+    <w:lsdException w:name="Table Grid 8" w:semiHidden="1" w:unhideWhenUsed="1"/>
+    <w:lsdException w:name="Table List 1" w:semiHidden="1" w:unhideWhenUsed="1"/>
+    <w:lsdException w:name="Table List 2" w:semiHidden="1" w:unhideWhenUsed="1"/>
+    <w:lsdException w:name="Table List 3" w:semiHidden="1" w:unhideWhenUsed="1"/>
+    <w:lsdException w:name="Table List 4" w:semiHidden="1" w:unhideWhenUsed="1"/>
+    <w:lsdException w:name="Table List 5" w:semiHidden="1" w:unhideWhenUsed="1"/>
+    <w:lsdException w:name="Table List 6" w:semiHidden="1" w:unhideWhenUsed="1"/>
+    <w:lsdException w:name="Table List 7" w:semiHidden="1" w:unhideWhenUsed="1"/>
+    <w:lsdException w:name="Table List 8" w:semiHidden="1" w:unhideWhenUsed="1"/>
+    <w:lsdException w:name="Table 3D effects 1" w:semiHidden="1" w:unhideWhenUsed="1"/>
+    <w:lsdException w:name="Table 3D effects 2" w:semiHidden="1" w:unhideWhenUsed="1"/>
+    <w:lsdException w:name="Table 3D effects 3" w:semiHidden="1" w:unhideWhenUsed="1"/>
+    <w:lsdException w:name="Table Contemporary" w:semiHidden="1" w:unhideWhenUsed="1"/>
+    <w:lsdException w:name="Table Elegant" w:semiHidden="1" w:unhideWhenUsed="1"/>
+    <w:lsdException w:name="Table Professional" w:semiHidden="1" w:unhideWhenUsed="1"/>
+    <w:lsdException w:name="Table Subtle 1" w:semiHidden="1" w:unhideWhenUsed="1"/>
+    <w:lsdException w:name="Table Subtle 2" w:semiHidden="1" w:unhideWhenUsed="1"/>
+    <w:lsdException w:name="Table Web 1" w:semiHidden="1" w:unhideWhenUsed="1"/>
+    <w:lsdException w:name="Table Web 2" w:semiHidden="1" w:unhideWhenUsed="1"/>
+    <w:lsdException w:name="Table Web 3" w:semiHidden="1" w:unhideWhenUsed="1"/>
+    <w:lsdException w:name="Balloon Text" w:semiHidden="1" w:unhideWhenUsed="1"/>
+    <w:lsdException w:name="Table Grid" w:uiPriority="59"/>
+    <w:lsdException w:name="Table Theme" w:semiHidden="1" w:unhideWhenUsed="1"/>
+    <w:lsdException w:name="Placeholder Text" w:semiHidden="1"/>
+    <w:lsdException w:name="No Spacing" w:uiPriority="1" w:qFormat="1"/>
+    <w:lsdException w:name="Light Shading" w:uiPriority="60"/>
+    <w:lsdException w:name="Light List" w:uiPriority="61"/>
+    <w:lsdException w:name="Light Grid" w:uiPriority="62"/>
+    <w:lsdException w:name="Medium Shading 1" w:uiPriority="63"/>
+    <w:lsdException w:name="Medium Shading 2" w:uiPriority="64"/>
+    <w:lsdException w:name="Medium List 1" w:uiPriority="65"/>
+    <w:lsdException w:name="Medium List 2" w:uiPriority="66"/>
+    <w:lsdException w:name="Medium Grid 1" w:uiPriority="67"/>
+    <w:lsdException w:name="Medium Grid 2" w:uiPriority="68"/>
+    <w:lsdException w:name="Medium Grid 3" w:uiPriority="69"/>
+    <w:lsdException w:name="Dark List" w:uiPriority="70"/>
+    <w:lsdException w:name="Colorful Shading" w:uiPriority="71"/>
+    <w:lsdException w:name="Colorful List" w:uiPriority="72"/>
+    <w:lsdException w:name="Colorful Grid" w:uiPriority="73"/>
+    <w:lsdException w:name="Light Shading Accent 1" w:uiPriority="60"/>
+    <w:lsdException w:name="Light List Accent 1" w:uiPriority="61"/>
+    <w:lsdException w:name="Light Grid Accent 1" w:uiPriority="62"/>
+    <w:lsdException w:name="Medium Shading 1 Accent 1" w:uiPriority="63"/>
+    <w:lsdException w:name="Medium Shading 2 Accent 1" w:uiPriority="64"/>
+    <w:lsdException w:name="Medium List 1 Accent 1" w:uiPriority="65"/>
+    <w:lsdException w:name="Revision" w:semiHidden="1"/>
+    <w:lsdException w:name="List Paragraph" w:uiPriority="34" w:qFormat="1"/>
+    <w:lsdException w:name="Quote" w:uiPriority="29" w:qFormat="1"/>
+    <w:lsdException w:name="Intense Quote" w:uiPriority="30" w:qFormat="1"/>
+    <w:lsdException w:name="Medium List 2 Accent 1" w:uiPriority="66"/>
+    <w:lsdException w:name="Medium Grid 1 Accent 1" w:uiPriority="67"/>
+    <w:lsdException w:name="Medium Grid 2 Accent 1" w:uiPriority="68"/>
+    <w:lsdException w:name="Medium Grid 3 Accent 1" w:uiPriority="69"/>
+    <w:lsdException w:name="Dark List Accent 1" w:uiPriority="70"/>
+    <w:lsdException w:name="Colorful Shading Accent 1" w:uiPriority="71"/>
+    <w:lsdException w:name="Colorful List Accent 1" w:uiPriority="72"/>
+    <w:lsdException w:name="Colorful Grid Accent 1" w:uiPriority="73"/>
+    <w:lsdException w:name="Light Shading Accent 2" w:uiPriority="60"/>
+    <w:lsdException w:name="Light List Accent 2" w:uiPriority="61"/>
+    <w:lsdException w:name="Light Grid Accent 2" w:uiPriority="62"/>
+    <w:lsdException w:name="Medium Shading 1 Accent 2" w:uiPriority="63"/>
+    <w:lsdException w:name="Medium Shading 2 Accent 2" w:uiPriority="64"/>
+    <w:lsdException w:name="Medium List 1 Accent 2" w:uiPriority="65"/>
+    <w:lsdException w:name="Medium List 2 Accent 2" w:uiPriority="66"/>
+    <w:lsdException w:name="Medium Grid 1 Accent 2" w:uiPriority="67"/>
+    <w:lsdException w:name="Medium Grid 2 Accent 2" w:uiPriority="68"/>
+    <w:lsdException w:name="Medium Grid 3 Accent 2" w:uiPriority="69"/>
+    <w:lsdException w:name="Dark List Accent 2" w:uiPriority="70"/>
+    <w:lsdException w:name="Colorful Shading Accent 2" w:uiPriority="71"/>
+    <w:lsdException w:name="Colorful List Accent 2" w:uiPriority="72"/>
+    <w:lsdException w:name="Colorful Grid Accent 2" w:uiPriority="73"/>
+    <w:lsdException w:name="Light Shading Accent 3" w:uiPriority="60"/>
+    <w:lsdException w:name="Light List Accent 3" w:uiPriority="61"/>
+    <w:lsdException w:name="Light Grid Accent 3" w:uiPriority="62"/>
+    <w:lsdException w:name="Medium Shading 1 Accent 3" w:uiPriority="63"/>
+    <w:lsdException w:name="Medium Shading 2 Accent 3" w:uiPriority="64"/>
+    <w:lsdException w:name="Medium List 1 Accent 3" w:uiPriority="65"/>
+    <w:lsdException w:name="Medium List 2 Accent 3" w:uiPriority="66"/>
+    <w:lsdException w:name="Medium Grid 1 Accent 3" w:uiPriority="67"/>
+    <w:lsdException w:name="Medium Grid 2 Accent 3" w:uiPriority="68"/>
+    <w:lsdException w:name="Medium Grid 3 Accent 3" w:uiPriority="69"/>
+    <w:lsdException w:name="Dark List Accent 3" w:uiPriority="70"/>
+    <w:lsdException w:name="Colorful Shading Accent 3" w:uiPriority="71"/>
+    <w:lsdException w:name="Colorful List Accent 3" w:uiPriority="72"/>
+    <w:lsdException w:name="Colorful Grid Accent 3" w:uiPriority="73"/>
+    <w:lsdException w:name="Light Shading Accent 4" w:uiPriority="60"/>
+    <w:lsdException w:name="Light List Accent 4" w:uiPriority="61"/>
+    <w:lsdException w:name="Light Grid Accent 4" w:uiPriority="62"/>
+    <w:lsdException w:name="Medium Shading 1 Accent 4" w:uiPriority="63"/>
+    <w:lsdException w:name="Medium Shading 2 Accent 4" w:uiPriority="64"/>
+    <w:lsdException w:name="Medium List 1 Accent 4" w:uiPriority="65"/>
+    <w:lsdException w:name="Medium List 2 Accent 4" w:uiPriority="66"/>
+    <w:lsdException w:name="Medium Grid 1 Accent 4" w:uiPriority="67"/>
+    <w:lsdException w:name="Medium Grid 2 Accent 4" w:uiPriority="68"/>
+    <w:lsdException w:name="Medium Grid 3 Accent 4" w:uiPriority="69"/>
+    <w:lsdException w:name="Dark List Accent 4" w:uiPriority="70"/>
+    <w:lsdException w:name="Colorful Shading Accent 4" w:uiPriority="71"/>
+    <w:lsdException w:name="Colorful List Accent 4" w:uiPriority="72"/>
+    <w:lsdException w:name="Colorful Grid Accent 4" w:uiPriority="73"/>
+    <w:lsdException w:name="Light Shading Accent 5" w:uiPriority="60"/>
+    <w:lsdException w:name="Light List Accent 5" w:uiPriority="61"/>
+    <w:lsdException w:name="Light Grid Accent 5" w:uiPriority="62"/>
+    <w:lsdException w:name="Medium Shading 1 Accent 5" w:uiPriority="63"/>
+    <w:lsdException w:name="Medium Shading 2 Accent 5" w:uiPriority="64"/>
+    <w:lsdException w:name="Medium List 1 Accent 5" w:uiPriority="65"/>
+    <w:lsdException w:name="Medium List 2 Accent 5" w:uiPriority="66"/>
+    <w:lsdException w:name="Medium Grid 1 Accent 5" w:uiPriority="67"/>
+    <w:lsdException w:name="Medium Grid 2 Accent 5" w:uiPriority="68"/>
+    <w:lsdException w:name="Medium Grid 3 Accent 5" w:uiPriority="69"/>
+    <w:lsdException w:name="Dark List Accent 5" w:uiPriority="70"/>
+    <w:lsdException w:name="Colorful Shading Accent 5" w:uiPriority="71"/>
+    <w:lsdException w:name="Colorful List Accent 5" w:uiPriority="72"/>
+    <w:lsdException w:name="Colorful Grid Accent 5" w:uiPriority="73"/>
+    <w:lsdException w:name="Light Shading Accent 6" w:uiPriority="60"/>
+    <w:lsdException w:name="Light List Accent 6" w:uiPriority="61"/>
+    <w:lsdException w:name="Light Grid Accent 6" w:uiPriority="62"/>
+    <w:lsdException w:name="Medium Shading 1 Accent 6" w:uiPriority="63"/>
+    <w:lsdException w:name="Medium Shading 2 Accent 6" w:uiPriority="64"/>
+    <w:lsdException w:name="Medium List 1 Accent 6" w:uiPriority="65"/>
+    <w:lsdException w:name="Medium List 2 Accent 6" w:uiPriority="66"/>
+    <w:lsdException w:name="Medium Grid 1 Accent 6" w:uiPriority="67"/>
+    <w:lsdException w:name="Medium Grid 2 Accent 6" w:uiPriority="68"/>
+    <w:lsdException w:name="Medium Grid 3 Accent 6" w:uiPriority="69"/>
+    <w:lsdException w:name="Dark List Accent 6" w:uiPriority="70"/>
+    <w:lsdException w:name="Colorful Shading Accent 6" w:uiPriority="71"/>
+    <w:lsdException w:name="Colorful List Accent 6" w:uiPriority="72"/>
+    <w:lsdException w:name="Colorful Grid Accent 6" w:uiPriority="73"/>
+    <w:lsdException w:name="Subtle Emphasis" w:uiPriority="19" w:qFormat="1"/>
+    <w:lsdException w:name="Intense Emphasis" w:uiPriority="21" w:qFormat="1"/>
+    <w:lsdException w:name="Subtle Reference" w:uiPriority="31" w:qFormat="1"/>
+    <w:lsdException w:name="Intense Reference" w:uiPriority="32" w:qFormat="1"/>
+    <w:lsdException w:name="Book Title" w:uiPriority="33" w:qFormat="1"/>
+    <w:lsdException w:name="Bibliography" w:semiHidden="1" w:uiPriority="37" w:unhideWhenUsed="1"/>
+    <w:lsdException w:name="TOC Heading" w:semiHidden="1" w:uiPriority="39" w:unhideWhenUsed="1" w:qFormat="1"/>
+    <w:lsdException w:name="Plain Table 1" w:uiPriority="41"/>
+    <w:lsdException w:name="Plain Table 2" w:uiPriority="42"/>
+    <w:lsdException w:name="Plain Table 3" w:uiPriority="43"/>
+    <w:lsdException w:name="Plain Table 4" w:uiPriority="44"/>
+    <w:lsdException w:name="Plain Table 5" w:uiPriority="45"/>
+    <w:lsdException w:name="Grid Table Light" w:uiPriority="40"/>
+    <w:lsdException w:name="Grid Table 1 Light" w:uiPriority="46"/>
+    <w:lsdException w:name="Grid Table 2" w:uiPriority="47"/>
+    <w:lsdException w:name="Grid Table 3" w:uiPriority="48"/>
+    <w:lsdException w:name="Grid Table 4" w:uiPriority="49"/>
+    <w:lsdException w:name="Grid Table 5 Dark" w:uiPriority="50"/>
+    <w:lsdException w:name="Grid Table 6 Colorful" w:uiPriority="51"/>
+    <w:lsdException w:name="Grid Table 7 Colorful" w:uiPriority="52"/>
+    <w:lsdException w:name="Grid Table 1 Light Accent 1" w:uiPriority="46"/>
+    <w:lsdException w:name="Grid Table 2 Accent 1" w:uiPriority="47"/>
+    <w:lsdException w:name="Grid Table 3 Accent 1" w:uiPriority="48"/>
+    <w:lsdException w:name="Grid Table 4 Accent 1" w:uiPriority="49"/>
+    <w:lsdException w:name="Grid Table 5 Dark Accent 1" w:uiPriority="50"/>
+    <w:lsdException w:name="Grid Table 6 Colorful Accent 1" w:uiPriority="51"/>
+    <w:lsdException w:name="Grid Table 7 Colorful Accent 1" w:uiPriority="52"/>
+    <w:lsdException w:name="Grid Table 1 Light Accent 2" w:uiPriority="46"/>
+    <w:lsdException w:name="Grid Table 2 Accent 2" w:uiPriority="47"/>
+    <w:lsdException w:name="Grid Table 3 Accent 2" w:uiPriority="48"/>
+    <w:lsdException w:name="Grid Table 4 Accent 2" w:uiPriority="49"/>
+    <w:lsdException w:name="Grid Table 5 Dark Accent 2" w:uiPriority="50"/>
+    <w:lsdException w:name="Grid Table 6 Colorful Accent 2" w:uiPriority="51"/>
+    <w:lsdException w:name="Grid Table 7 Colorful Accent 2" w:uiPriority="52"/>
+    <w:lsdException w:name="Grid Table 1 Light Accent 3" w:uiPriority="46"/>
+    <w:lsdException w:name="Grid Table 2 Accent 3" w:uiPriority="47"/>
+    <w:lsdException w:name="Grid Table 3 Accent 3" w:uiPriority="48"/>
+    <w:lsdException w:name="Grid Table 4 Accent 3" w:uiPriority="49"/>
+    <w:lsdException w:name="Grid Table 5 Dark Accent 3" w:uiPriority="50"/>
+    <w:lsdException w:name="Grid Table 6 Colorful Accent 3" w:uiPriority="51"/>
+    <w:lsdException w:name="Grid Table 7 Colorful Accent 3" w:uiPriority="52"/>
+    <w:lsdException w:name="Grid Table 1 Light Accent 4" w:uiPriority="46"/>
+    <w:lsdException w:name="Grid Table 2 Accent 4" w:uiPriority="47"/>
+    <w:lsdException w:name="Grid Table 3 Accent 4" w:uiPriority="48"/>
+    <w:lsdException w:name="Grid Table 4 Accent 4" w:uiPriority="49"/>
+    <w:lsdException w:name="Grid Table 5 Dark Accent 4" w:uiPriority="50"/>
+    <w:lsdException w:name="Grid Table 6 Colorful Accent 4" w:uiPriority="51"/>
+    <w:lsdException w:name="Grid Table 7 Colorful Accent 4" w:uiPriority="52"/>
+    <w:lsdException w:name="Grid Table 1 Light Accent 5" w:uiPriority="46"/>
+    <w:lsdException w:name="Grid Table 2 Accent 5" w:uiPriority="47"/>
+    <w:lsdException w:name="Grid Table 3 Accent 5" w:uiPriority="48"/>
+    <w:lsdException w:name="Grid Table 4 Accent 5" w:uiPriority="49"/>
+    <w:lsdException w:name="Grid Table 5 Dark Accent 5" w:uiPriority="50"/>
+    <w:lsdException w:name="Grid Table 6 Colorful Accent 5" w:uiPriority="51"/>
+    <w:lsdException w:name="Grid Table 7 Colorful Accent 5" w:uiPriority="52"/>
+    <w:lsdException w:name="Grid Table 1 Light Accent 6" w:uiPriority="46"/>
+    <w:lsdException w:name="Grid Table 2 Accent 6" w:uiPriority="47"/>
+    <w:lsdException w:name="Grid Table 3 Accent 6" w:uiPriority="48"/>
+    <w:lsdException w:name="Grid Table 4 Accent 6" w:uiPriority="49"/>
+    <w:lsdException w:name="Grid Table 5 Dark Accent 6" w:uiPriority="50"/>
+    <w:lsdException w:name="Grid Table 6 Colorful Accent 6" w:uiPriority="51"/>
+    <w:lsdException w:name="Grid Table 7 Colorful Accent 6" w:uiPriority="52"/>
+    <w:lsdException w:name="List Table 1 Light" w:uiPriority="46"/>
+    <w:lsdException w:name="List Table 2" w:uiPriority="47"/>
+    <w:lsdException w:name="List Table 3" w:uiPriority="48"/>
+    <w:lsdException w:name="List Table 4" w:uiPriority="49"/>
+    <w:lsdException w:name="List Table 5 Dark" w:uiPriority="50"/>
+    <w:lsdException w:name="List Table 6 Colorful" w:uiPriority="51"/>
+    <w:lsdException w:name="List Table 7 Colorful" w:uiPriority="52"/>
+    <w:lsdException w:name="List Table 1 Light Accent 1" w:uiPriority="46"/>
+    <w:lsdException w:name="List Table 2 Accent 1" w:uiPriority="47"/>
+    <w:lsdException w:name="List Table 3 Accent 1" w:uiPriority="48"/>
+    <w:lsdException w:name="List Table 4 Accent 1" w:uiPriority="49"/>
+    <w:lsdException w:name="List Table 5 Dark Accent 1" w:uiPriority="50"/>
+    <w:lsdException w:name="List Table 6 Colorful Accent 1" w:uiPriority="51"/>
+    <w:lsdException w:name="List Table 7 Colorful Accent 1" w:uiPriority="52"/>
+    <w:lsdException w:name="List Table 1 Light Accent 2" w:uiPriority="46"/>
+    <w:lsdException w:name="List Table 2 Accent 2" w:uiPriority="47"/>
+    <w:lsdException w:name="List Table 3 Accent 2" w:uiPriority="48"/>
+    <w:lsdException w:name="List Table 4 Accent 2" w:uiPriority="49"/>
+    <w:lsdException w:name="List Table 5 Dark Accent 2" w:uiPriority="50"/>
+    <w:lsdException w:name="List Table 6 Colorful Accent 2" w:uiPriority="51"/>
+    <w:lsdException w:name="List Table 7 Colorful Accent 2" w:uiPriority="52"/>
+    <w:lsdException w:name="List Table 1 Light Accent 3" w:uiPriority="46"/>
+    <w:lsdException w:name="List Table 2 Accent 3" w:uiPriority="47"/>
+    <w:lsdException w:name="List Table 3 Accent 3" w:uiPriority="48"/>
+    <w:lsdException w:name="List Table 4 Accent 3" w:uiPriority="49"/>
+    <w:lsdException w:name="List Table 5 Dark Accent 3" w:uiPriority="50"/>
+    <w:lsdException w:name="List Table 6 Colorful Accent 3" w:uiPriority="51"/>
+    <w:lsdException w:name="List Table 7 Colorful Accent 3" w:uiPriority="52"/>
+    <w:lsdException w:name="List Table 1 Light Accent 4" w:uiPriority="46"/>
+    <w:lsdException w:name="List Table 2 Accent 4" w:uiPriority="47"/>
+    <w:lsdException w:name="List Table 3 Accent 4" w:uiPriority="48"/>
+    <w:lsdException w:name="List Table 4 Accent 4" w:uiPriority="49"/>
+    <w:lsdException w:name="List Table 5 Dark Accent 4" w:uiPriority="50"/>
+    <w:lsdException w:name="List Table 6 Colorful Accent 4" w:uiPriority="51"/>
+    <w:lsdException w:name="List Table 7 Colorful Accent 4" w:uiPriority="52"/>
+    <w:lsdException w:name="List Table 1 Light Accent 5" w:uiPriority="46"/>
+    <w:lsdException w:name="List Table 2 Accent 5" w:uiPriority="47"/>
+    <w:lsdException w:name="List Table 3 Accent 5" w:uiPriority="48"/>
+    <w:lsdException w:name="List Table 4 Accent 5" w:uiPriority="49"/>
+    <w:lsdException w:name="List Table 5 Dark Accent 5" w:uiPriority="50"/>
+    <w:lsdException w:name="List Table 6 Colorful Accent 5" w:uiPriority="51"/>
+    <w:lsdException w:name="List Table 7 Colorful Accent 5" w:uiPriority="52"/>
+    <w:lsdException w:name="List Table 1 Light Accent 6" w:uiPriority="46"/>
+    <w:lsdException w:name="List Table 2 Accent 6" w:uiPriority="47"/>
+    <w:lsdException w:name="List Table 3 Accent 6" w:uiPriority="48"/>
+    <w:lsdException w:name="List Table 4 Accent 6" w:uiPriority="49"/>
+    <w:lsdException w:name="List Table 5 Dark Accent 6" w:uiPriority="50"/>
+    <w:lsdException w:name="List Table 6 Colorful Accent 6" w:uiPriority="51"/>
+    <w:lsdException w:name="List Table 7 Colorful Accent 6" w:uiPriority="52"/>
   </w:latentStyles>
   <w:style w:type="paragraph" w:default="1" w:styleId="Normal">
     <w:name w:val="Normal"/>

</xml_diff>

<commit_message>
new projects and knowledge added
</commit_message>
<xml_diff>
--- a/docs/Resume.docx
+++ b/docs/Resume.docx
@@ -1,6 +1,6 @@
 
 <file path=word/document.xml><?xml version="1.0" encoding="utf-8"?>
-<w:document xmlns:wpc="http://schemas.microsoft.com/office/word/2010/wordprocessingCanvas" xmlns:mc="http://schemas.openxmlformats.org/markup-compatibility/2006" xmlns:o="urn:schemas-microsoft-com:office:office" xmlns:r="http://schemas.openxmlformats.org/officeDocument/2006/relationships" xmlns:m="http://schemas.openxmlformats.org/officeDocument/2006/math" xmlns:v="urn:schemas-microsoft-com:vml" xmlns:wp14="http://schemas.microsoft.com/office/word/2010/wordprocessingDrawing" xmlns:wp="http://schemas.openxmlformats.org/drawingml/2006/wordprocessingDrawing" xmlns:w10="urn:schemas-microsoft-com:office:word" xmlns:w="http://schemas.openxmlformats.org/wordprocessingml/2006/main" xmlns:w14="http://schemas.microsoft.com/office/word/2010/wordml" xmlns:w15="http://schemas.microsoft.com/office/word/2012/wordml" xmlns:wpg="http://schemas.microsoft.com/office/word/2010/wordprocessingGroup" xmlns:wpi="http://schemas.microsoft.com/office/word/2010/wordprocessingInk" xmlns:wne="http://schemas.microsoft.com/office/word/2006/wordml" xmlns:wps="http://schemas.microsoft.com/office/word/2010/wordprocessingShape" mc:Ignorable="w14 w15 wp14">
+<w:document xmlns:wpc="http://schemas.microsoft.com/office/word/2010/wordprocessingCanvas" xmlns:cx="http://schemas.microsoft.com/office/drawing/2014/chartex" xmlns:cx1="http://schemas.microsoft.com/office/drawing/2015/9/8/chartex" xmlns:cx2="http://schemas.microsoft.com/office/drawing/2015/10/21/chartex" xmlns:cx3="http://schemas.microsoft.com/office/drawing/2016/5/9/chartex" xmlns:cx4="http://schemas.microsoft.com/office/drawing/2016/5/10/chartex" xmlns:cx5="http://schemas.microsoft.com/office/drawing/2016/5/11/chartex" xmlns:cx6="http://schemas.microsoft.com/office/drawing/2016/5/12/chartex" xmlns:cx7="http://schemas.microsoft.com/office/drawing/2016/5/13/chartex" xmlns:cx8="http://schemas.microsoft.com/office/drawing/2016/5/14/chartex" xmlns:mc="http://schemas.openxmlformats.org/markup-compatibility/2006" xmlns:aink="http://schemas.microsoft.com/office/drawing/2016/ink" xmlns:am3d="http://schemas.microsoft.com/office/drawing/2017/model3d" xmlns:o="urn:schemas-microsoft-com:office:office" xmlns:r="http://schemas.openxmlformats.org/officeDocument/2006/relationships" xmlns:m="http://schemas.openxmlformats.org/officeDocument/2006/math" xmlns:v="urn:schemas-microsoft-com:vml" xmlns:wp14="http://schemas.microsoft.com/office/word/2010/wordprocessingDrawing" xmlns:wp="http://schemas.openxmlformats.org/drawingml/2006/wordprocessingDrawing" xmlns:w10="urn:schemas-microsoft-com:office:word" xmlns:w="http://schemas.openxmlformats.org/wordprocessingml/2006/main" xmlns:w14="http://schemas.microsoft.com/office/word/2010/wordml" xmlns:w15="http://schemas.microsoft.com/office/word/2012/wordml" xmlns:w16cid="http://schemas.microsoft.com/office/word/2016/wordml/cid" xmlns:w16se="http://schemas.microsoft.com/office/word/2015/wordml/symex" xmlns:wpg="http://schemas.microsoft.com/office/word/2010/wordprocessingGroup" xmlns:wpi="http://schemas.microsoft.com/office/word/2010/wordprocessingInk" xmlns:wne="http://schemas.microsoft.com/office/word/2006/wordml" xmlns:wps="http://schemas.microsoft.com/office/word/2010/wordprocessingShape" mc:Ignorable="w14 w15 w16se w16cid wp14">
   <w:body>
     <w:p>
       <w:pPr>
@@ -64,7 +64,23 @@
           <w:sz w:val="24"/>
           <w:szCs w:val="24"/>
         </w:rPr>
-        <w:t>2212 Shinnwyck Ct.</w:t>
+        <w:t xml:space="preserve">2212 </w:t>
+      </w:r>
+      <w:proofErr w:type="spellStart"/>
+      <w:r>
+        <w:rPr>
+          <w:sz w:val="24"/>
+          <w:szCs w:val="24"/>
+        </w:rPr>
+        <w:t>Shinnwyck</w:t>
+      </w:r>
+      <w:proofErr w:type="spellEnd"/>
+      <w:r>
+        <w:rPr>
+          <w:sz w:val="24"/>
+          <w:szCs w:val="24"/>
+        </w:rPr>
+        <w:t xml:space="preserve"> Ct.</w:t>
       </w:r>
     </w:p>
     <w:p>
@@ -249,7 +265,28 @@
           <w:sz w:val="24"/>
           <w:szCs w:val="24"/>
         </w:rPr>
-        <w:t xml:space="preserve">Proficient: Java, Perl, Working In A Unix Environment </w:t>
+        <w:t>Languages</w:t>
+      </w:r>
+      <w:r>
+        <w:rPr>
+          <w:sz w:val="24"/>
+          <w:szCs w:val="24"/>
+        </w:rPr>
+        <w:t xml:space="preserve">: Java, Perl, </w:t>
+      </w:r>
+      <w:r>
+        <w:rPr>
+          <w:sz w:val="24"/>
+          <w:szCs w:val="24"/>
+        </w:rPr>
+        <w:t>Python</w:t>
+      </w:r>
+      <w:r>
+        <w:rPr>
+          <w:sz w:val="24"/>
+          <w:szCs w:val="24"/>
+        </w:rPr>
+        <w:t xml:space="preserve"> </w:t>
       </w:r>
     </w:p>
     <w:p>
@@ -272,8 +309,17 @@
           <w:sz w:val="24"/>
           <w:szCs w:val="24"/>
         </w:rPr>
-        <w:t>Familiar: Python, C</w:t>
-      </w:r>
+        <w:t xml:space="preserve">Database Design: MongoDB, MySQL, </w:t>
+      </w:r>
+      <w:proofErr w:type="spellStart"/>
+      <w:r>
+        <w:rPr>
+          <w:sz w:val="24"/>
+          <w:szCs w:val="24"/>
+        </w:rPr>
+        <w:t>sqlite</w:t>
+      </w:r>
+      <w:proofErr w:type="spellEnd"/>
     </w:p>
     <w:p>
       <w:pPr>
@@ -295,7 +341,7 @@
           <w:sz w:val="24"/>
           <w:szCs w:val="24"/>
         </w:rPr>
-        <w:t>Database Design: MySQL</w:t>
+        <w:t>Web Programming: HTML, CSS, JavaScript</w:t>
       </w:r>
     </w:p>
     <w:p>
@@ -318,21 +364,39 @@
           <w:sz w:val="24"/>
           <w:szCs w:val="24"/>
         </w:rPr>
-        <w:t xml:space="preserve">Web Programming: HTML5, CSS, JavaScript, jQuery, </w:t>
-      </w:r>
-      <w:r>
-        <w:rPr>
-          <w:sz w:val="24"/>
-          <w:szCs w:val="24"/>
-        </w:rPr>
-        <w:t>Ember</w:t>
-      </w:r>
-      <w:r>
-        <w:rPr>
-          <w:sz w:val="24"/>
-          <w:szCs w:val="24"/>
-        </w:rPr>
-        <w:t>.js</w:t>
+        <w:t xml:space="preserve">Frameworks/Libraries: Angular (2+), Ember.js, Express.js, </w:t>
+      </w:r>
+      <w:proofErr w:type="spellStart"/>
+      <w:r>
+        <w:rPr>
+          <w:sz w:val="24"/>
+          <w:szCs w:val="24"/>
+        </w:rPr>
+        <w:t>JQuery</w:t>
+      </w:r>
+      <w:proofErr w:type="spellEnd"/>
+    </w:p>
+    <w:p>
+      <w:pPr>
+        <w:numPr>
+          <w:ilvl w:val="0"/>
+          <w:numId w:val="2"/>
+        </w:numPr>
+        <w:ind w:left="540" w:right="-360" w:hanging="270"/>
+        <w:outlineLvl w:val="0"/>
+        <w:rPr>
+          <w:b/>
+          <w:smallCaps/>
+          <w:sz w:val="24"/>
+          <w:szCs w:val="24"/>
+        </w:rPr>
+      </w:pPr>
+      <w:r>
+        <w:rPr>
+          <w:sz w:val="24"/>
+          <w:szCs w:val="24"/>
+        </w:rPr>
+        <w:t>Environments: Node.js, Unix</w:t>
       </w:r>
     </w:p>
     <w:p>
@@ -372,128 +436,14 @@
           <w:szCs w:val="28"/>
         </w:rPr>
       </w:pPr>
-    </w:p>
-    <w:p>
-      <w:pPr>
-        <w:tabs>
-          <w:tab w:val="left" w:pos="360"/>
-          <w:tab w:val="left" w:pos="540"/>
-          <w:tab w:val="left" w:pos="3240"/>
-          <w:tab w:val="left" w:pos="6120"/>
-          <w:tab w:val="left" w:pos="8460"/>
-        </w:tabs>
-        <w:ind w:right="-360"/>
-        <w:outlineLvl w:val="0"/>
+      <w:r>
         <w:rPr>
           <w:b/>
           <w:smallCaps/>
           <w:sz w:val="28"/>
           <w:szCs w:val="28"/>
         </w:rPr>
-      </w:pPr>
-      <w:r>
-        <w:rPr>
-          <w:b/>
-          <w:smallCaps/>
-          <w:sz w:val="28"/>
-          <w:szCs w:val="28"/>
-        </w:rPr>
         <w:t>Experience</w:t>
-      </w:r>
-    </w:p>
-    <w:p>
-      <w:pPr>
-        <w:tabs>
-          <w:tab w:val="left" w:pos="180"/>
-          <w:tab w:val="left" w:pos="360"/>
-          <w:tab w:val="right" w:pos="10800"/>
-        </w:tabs>
-        <w:ind w:left="475" w:right="1440" w:hanging="475"/>
-        <w:outlineLvl w:val="0"/>
-        <w:rPr>
-          <w:b/>
-          <w:bCs/>
-          <w:sz w:val="24"/>
-          <w:szCs w:val="24"/>
-        </w:rPr>
-      </w:pPr>
-      <w:r>
-        <w:rPr>
-          <w:b/>
-          <w:sz w:val="24"/>
-          <w:szCs w:val="24"/>
-        </w:rPr>
-        <w:tab/>
-      </w:r>
-      <w:r>
-        <w:rPr>
-          <w:b/>
-          <w:bCs/>
-          <w:sz w:val="24"/>
-          <w:szCs w:val="24"/>
-        </w:rPr>
-        <w:t xml:space="preserve">Tutor, </w:t>
-      </w:r>
-      <w:r>
-        <w:rPr>
-          <w:b/>
-          <w:sz w:val="24"/>
-          <w:szCs w:val="24"/>
-        </w:rPr>
-        <w:t>Fall 2012-Fall</w:t>
-      </w:r>
-      <w:r>
-        <w:rPr>
-          <w:b/>
-          <w:sz w:val="24"/>
-          <w:szCs w:val="24"/>
-        </w:rPr>
-        <w:t xml:space="preserve"> 20</w:t>
-      </w:r>
-      <w:r>
-        <w:rPr>
-          <w:b/>
-          <w:sz w:val="24"/>
-          <w:szCs w:val="24"/>
-        </w:rPr>
-        <w:t>13</w:t>
-      </w:r>
-    </w:p>
-    <w:p>
-      <w:pPr>
-        <w:numPr>
-          <w:ilvl w:val="0"/>
-          <w:numId w:val="2"/>
-        </w:numPr>
-        <w:ind w:left="540" w:right="-360" w:hanging="270"/>
-        <w:outlineLvl w:val="0"/>
-        <w:rPr>
-          <w:b/>
-          <w:smallCaps/>
-          <w:sz w:val="24"/>
-          <w:szCs w:val="24"/>
-        </w:rPr>
-      </w:pPr>
-      <w:r>
-        <w:rPr>
-          <w:sz w:val="24"/>
-          <w:szCs w:val="24"/>
-        </w:rPr>
-        <w:t>Tutored students on the material and lab work for the CS 2440 course</w:t>
-      </w:r>
-      <w:r>
-        <w:rPr>
-          <w:sz w:val="24"/>
-          <w:szCs w:val="24"/>
-        </w:rPr>
-        <w:t xml:space="preserve"> </w:t>
-      </w:r>
-      <w:r>
-        <w:rPr>
-          <w:sz w:val="24"/>
-          <w:szCs w:val="24"/>
-        </w:rPr>
-        <w:t xml:space="preserve">at Appalachian State University. </w:t>
       </w:r>
     </w:p>
     <w:p>
@@ -515,6 +465,7 @@
       </w:pPr>
       <w:r>
         <w:rPr>
+          <w:b/>
           <w:sz w:val="24"/>
           <w:szCs w:val="24"/>
         </w:rPr>
@@ -526,17 +477,7 @@
           <w:sz w:val="24"/>
           <w:szCs w:val="24"/>
         </w:rPr>
-        <w:t>Full-s</w:t>
-      </w:r>
-      <w:bookmarkStart w:id="0" w:name="_GoBack"/>
-      <w:bookmarkEnd w:id="0"/>
-      <w:r>
-        <w:rPr>
-          <w:b/>
-          <w:sz w:val="24"/>
-          <w:szCs w:val="24"/>
-        </w:rPr>
-        <w:t>tack Web Developer at AT&amp;T, April 2018 – May 2019</w:t>
+        <w:t>Full-stack Web Developer at AT&amp;T, April 2018 – May 2019</w:t>
       </w:r>
     </w:p>
     <w:p>
@@ -559,28 +500,104 @@
           <w:sz w:val="24"/>
           <w:szCs w:val="24"/>
         </w:rPr>
-        <w:t xml:space="preserve">Used </w:t>
-      </w:r>
-      <w:r>
-        <w:rPr>
-          <w:sz w:val="24"/>
-          <w:szCs w:val="24"/>
-        </w:rPr>
-        <w:t>Perl</w:t>
-      </w:r>
-      <w:r>
-        <w:rPr>
-          <w:sz w:val="24"/>
-          <w:szCs w:val="24"/>
-        </w:rPr>
-        <w:t xml:space="preserve">, </w:t>
-      </w:r>
-      <w:r>
-        <w:rPr>
-          <w:sz w:val="24"/>
-          <w:szCs w:val="24"/>
-        </w:rPr>
-        <w:t>HTML</w:t>
+        <w:t xml:space="preserve">Used Perl, HTML CSS, JavaScript, and Ember.js to work on a project that brings many </w:t>
+      </w:r>
+      <w:proofErr w:type="spellStart"/>
+      <w:r>
+        <w:rPr>
+          <w:sz w:val="24"/>
+          <w:szCs w:val="24"/>
+        </w:rPr>
+        <w:t>apis</w:t>
+      </w:r>
+      <w:proofErr w:type="spellEnd"/>
+      <w:r>
+        <w:rPr>
+          <w:sz w:val="24"/>
+          <w:szCs w:val="24"/>
+        </w:rPr>
+        <w:t xml:space="preserve"> together to create different workflow systems used by AT&amp;T employees to do their day to day work.</w:t>
+      </w:r>
+    </w:p>
+    <w:p>
+      <w:pPr>
+        <w:tabs>
+          <w:tab w:val="left" w:pos="180"/>
+          <w:tab w:val="left" w:pos="360"/>
+          <w:tab w:val="right" w:pos="10800"/>
+        </w:tabs>
+        <w:ind w:left="475" w:right="1440" w:hanging="475"/>
+        <w:outlineLvl w:val="0"/>
+        <w:rPr>
+          <w:b/>
+          <w:bCs/>
+          <w:sz w:val="24"/>
+          <w:szCs w:val="24"/>
+        </w:rPr>
+      </w:pPr>
+      <w:r>
+        <w:rPr>
+          <w:b/>
+          <w:sz w:val="24"/>
+          <w:szCs w:val="24"/>
+        </w:rPr>
+        <w:tab/>
+      </w:r>
+      <w:r>
+        <w:rPr>
+          <w:b/>
+          <w:bCs/>
+          <w:sz w:val="24"/>
+          <w:szCs w:val="24"/>
+        </w:rPr>
+        <w:t xml:space="preserve">Tutor, </w:t>
+      </w:r>
+      <w:r>
+        <w:rPr>
+          <w:b/>
+          <w:sz w:val="24"/>
+          <w:szCs w:val="24"/>
+        </w:rPr>
+        <w:t>Fall 2012-Fall</w:t>
+      </w:r>
+      <w:r>
+        <w:rPr>
+          <w:b/>
+          <w:sz w:val="24"/>
+          <w:szCs w:val="24"/>
+        </w:rPr>
+        <w:t xml:space="preserve"> 20</w:t>
+      </w:r>
+      <w:r>
+        <w:rPr>
+          <w:b/>
+          <w:sz w:val="24"/>
+          <w:szCs w:val="24"/>
+        </w:rPr>
+        <w:t>13</w:t>
+      </w:r>
+    </w:p>
+    <w:p>
+      <w:pPr>
+        <w:numPr>
+          <w:ilvl w:val="0"/>
+          <w:numId w:val="2"/>
+        </w:numPr>
+        <w:ind w:left="540" w:right="-360" w:hanging="270"/>
+        <w:outlineLvl w:val="0"/>
+        <w:rPr>
+          <w:b/>
+          <w:smallCaps/>
+          <w:sz w:val="24"/>
+          <w:szCs w:val="24"/>
+        </w:rPr>
+      </w:pPr>
+      <w:r>
+        <w:rPr>
+          <w:sz w:val="24"/>
+          <w:szCs w:val="24"/>
+        </w:rPr>
+        <w:t>Tutored students on the material and lab work for the CS 2440 course</w:t>
       </w:r>
       <w:r>
         <w:rPr>
@@ -594,54 +611,19 @@
           <w:sz w:val="24"/>
           <w:szCs w:val="24"/>
         </w:rPr>
-        <w:t>CSS, JavaScript, and E</w:t>
-      </w:r>
-      <w:r>
-        <w:rPr>
-          <w:sz w:val="24"/>
-          <w:szCs w:val="24"/>
-        </w:rPr>
-        <w:t>mber</w:t>
-      </w:r>
-      <w:r>
-        <w:rPr>
-          <w:sz w:val="24"/>
-          <w:szCs w:val="24"/>
-        </w:rPr>
-        <w:t>.js</w:t>
-      </w:r>
-      <w:r>
-        <w:rPr>
-          <w:sz w:val="24"/>
-          <w:szCs w:val="24"/>
-        </w:rPr>
-        <w:t xml:space="preserve"> to work on a project that brings many apis together to create different workflow systems used by AT&amp;T employees to do their </w:t>
-      </w:r>
-      <w:r>
-        <w:rPr>
-          <w:sz w:val="24"/>
-          <w:szCs w:val="24"/>
-        </w:rPr>
-        <w:t xml:space="preserve">day to day </w:t>
-      </w:r>
-      <w:r>
-        <w:rPr>
-          <w:sz w:val="24"/>
-          <w:szCs w:val="24"/>
-        </w:rPr>
-        <w:t>work</w:t>
-      </w:r>
-      <w:r>
-        <w:rPr>
-          <w:sz w:val="24"/>
-          <w:szCs w:val="24"/>
-        </w:rPr>
-        <w:t>.</w:t>
-      </w:r>
-    </w:p>
-    <w:p>
-      <w:pPr>
-        <w:ind w:right="-360"/>
+        <w:t xml:space="preserve">at Appalachian State University. </w:t>
+      </w:r>
+    </w:p>
+    <w:p>
+      <w:pPr>
+        <w:tabs>
+          <w:tab w:val="left" w:pos="180"/>
+          <w:tab w:val="left" w:pos="360"/>
+          <w:tab w:val="left" w:pos="630"/>
+          <w:tab w:val="left" w:pos="900"/>
+          <w:tab w:val="right" w:pos="10800"/>
+        </w:tabs>
+        <w:ind w:right="1620"/>
         <w:outlineLvl w:val="0"/>
         <w:rPr>
           <w:b/>
@@ -650,6 +632,13 @@
           <w:szCs w:val="24"/>
         </w:rPr>
       </w:pPr>
+      <w:r>
+        <w:rPr>
+          <w:sz w:val="24"/>
+          <w:szCs w:val="24"/>
+        </w:rPr>
+        <w:tab/>
+      </w:r>
     </w:p>
     <w:p>
       <w:pPr>
@@ -665,25 +654,6 @@
         <w:rPr>
           <w:b/>
           <w:smallCaps/>
-          <w:sz w:val="24"/>
-          <w:szCs w:val="24"/>
-        </w:rPr>
-      </w:pPr>
-    </w:p>
-    <w:p>
-      <w:pPr>
-        <w:tabs>
-          <w:tab w:val="left" w:pos="180"/>
-          <w:tab w:val="left" w:pos="360"/>
-          <w:tab w:val="left" w:pos="3060"/>
-          <w:tab w:val="left" w:pos="5760"/>
-          <w:tab w:val="left" w:pos="8460"/>
-        </w:tabs>
-        <w:ind w:right="-360"/>
-        <w:outlineLvl w:val="0"/>
-        <w:rPr>
-          <w:b/>
-          <w:smallCaps/>
           <w:sz w:val="28"/>
           <w:szCs w:val="28"/>
         </w:rPr>
@@ -904,7 +874,25 @@
           <w:sz w:val="24"/>
           <w:szCs w:val="24"/>
         </w:rPr>
-        <w:t>Wake Tech Community College Web Development Boot Camp, Sept. 5 2017 – December 16 2017</w:t>
+        <w:t xml:space="preserve">Wake Tech Community College Web Development Boot Camp, Sept. </w:t>
+      </w:r>
+      <w:proofErr w:type="gramStart"/>
+      <w:r>
+        <w:rPr>
+          <w:b/>
+          <w:sz w:val="24"/>
+          <w:szCs w:val="24"/>
+        </w:rPr>
+        <w:t>5</w:t>
+      </w:r>
+      <w:proofErr w:type="gramEnd"/>
+      <w:r>
+        <w:rPr>
+          <w:b/>
+          <w:sz w:val="24"/>
+          <w:szCs w:val="24"/>
+        </w:rPr>
+        <w:t xml:space="preserve"> 2017 – December 16 2017</w:t>
       </w:r>
     </w:p>
     <w:p>
@@ -934,7 +922,35 @@
           <w:sz w:val="24"/>
           <w:szCs w:val="24"/>
         </w:rPr>
-        <w:t xml:space="preserve">This sixteen week program covers web application development through the use of HTML5, CSS3, </w:t>
+        <w:t>This sixteen</w:t>
+      </w:r>
+      <w:r>
+        <w:rPr>
+          <w:sz w:val="24"/>
+          <w:szCs w:val="24"/>
+        </w:rPr>
+        <w:t>-</w:t>
+      </w:r>
+      <w:r>
+        <w:rPr>
+          <w:sz w:val="24"/>
+          <w:szCs w:val="24"/>
+        </w:rPr>
+        <w:t xml:space="preserve">week program covers web application development </w:t>
+      </w:r>
+      <w:r>
+        <w:rPr>
+          <w:sz w:val="24"/>
+          <w:szCs w:val="24"/>
+        </w:rPr>
+        <w:t>by using</w:t>
+      </w:r>
+      <w:r>
+        <w:rPr>
+          <w:sz w:val="24"/>
+          <w:szCs w:val="24"/>
+        </w:rPr>
+        <w:t xml:space="preserve"> HTML5, CSS3, </w:t>
       </w:r>
     </w:p>
     <w:p>
@@ -959,7 +975,23 @@
           <w:szCs w:val="24"/>
         </w:rPr>
         <w:tab/>
-        <w:t xml:space="preserve">JavaScript and jQuery, MySQL, and C#.  The program includes the exams for the </w:t>
+        <w:t>JavaScript</w:t>
+      </w:r>
+      <w:r>
+        <w:rPr>
+          <w:sz w:val="24"/>
+          <w:szCs w:val="24"/>
+        </w:rPr>
+        <w:t xml:space="preserve">, </w:t>
+      </w:r>
+      <w:bookmarkStart w:id="0" w:name="_GoBack"/>
+      <w:bookmarkEnd w:id="0"/>
+      <w:r>
+        <w:rPr>
+          <w:sz w:val="24"/>
+          <w:szCs w:val="24"/>
+        </w:rPr>
+        <w:t xml:space="preserve">jQuery, MySQL, and C#.  The program includes the exams for the </w:t>
       </w:r>
       <w:r>
         <w:rPr>
@@ -1038,22 +1070,6 @@
         </w:rPr>
         <w:t>certification.</w:t>
       </w:r>
-    </w:p>
-    <w:p>
-      <w:pPr>
-        <w:tabs>
-          <w:tab w:val="left" w:pos="540"/>
-          <w:tab w:val="left" w:pos="3960"/>
-          <w:tab w:val="left" w:pos="7380"/>
-        </w:tabs>
-        <w:ind w:right="-360"/>
-        <w:outlineLvl w:val="0"/>
-        <w:rPr>
-          <w:bCs/>
-          <w:sz w:val="24"/>
-          <w:szCs w:val="24"/>
-        </w:rPr>
-      </w:pPr>
     </w:p>
     <w:p>
       <w:pPr>
@@ -1197,23 +1213,6 @@
     <w:p>
       <w:pPr>
         <w:tabs>
-          <w:tab w:val="left" w:pos="180"/>
-          <w:tab w:val="left" w:pos="360"/>
-          <w:tab w:val="left" w:pos="630"/>
-          <w:tab w:val="left" w:pos="900"/>
-          <w:tab w:val="right" w:pos="10800"/>
-        </w:tabs>
-        <w:ind w:right="1620"/>
-        <w:outlineLvl w:val="0"/>
-        <w:rPr>
-          <w:sz w:val="24"/>
-          <w:szCs w:val="24"/>
-        </w:rPr>
-      </w:pPr>
-    </w:p>
-    <w:p>
-      <w:pPr>
-        <w:tabs>
           <w:tab w:val="left" w:pos="360"/>
           <w:tab w:val="left" w:pos="540"/>
           <w:tab w:val="left" w:pos="3240"/>
@@ -1237,6 +1236,86 @@
           <w:szCs w:val="28"/>
         </w:rPr>
         <w:t>Projects</w:t>
+      </w:r>
+    </w:p>
+    <w:p>
+      <w:pPr>
+        <w:numPr>
+          <w:ilvl w:val="0"/>
+          <w:numId w:val="4"/>
+        </w:numPr>
+        <w:ind w:left="540" w:right="-360" w:hanging="270"/>
+        <w:outlineLvl w:val="0"/>
+        <w:rPr>
+          <w:sz w:val="24"/>
+          <w:szCs w:val="24"/>
+        </w:rPr>
+      </w:pPr>
+      <w:r>
+        <w:rPr>
+          <w:b/>
+          <w:sz w:val="24"/>
+          <w:szCs w:val="24"/>
+        </w:rPr>
+        <w:t>In Progress</w:t>
+      </w:r>
+      <w:r>
+        <w:rPr>
+          <w:b/>
+          <w:sz w:val="24"/>
+          <w:szCs w:val="24"/>
+        </w:rPr>
+        <w:t>:</w:t>
+      </w:r>
+      <w:r>
+        <w:rPr>
+          <w:sz w:val="24"/>
+          <w:szCs w:val="24"/>
+        </w:rPr>
+        <w:t xml:space="preserve"> a project planning system using Angular front end with Python back end</w:t>
+      </w:r>
+    </w:p>
+    <w:p>
+      <w:pPr>
+        <w:numPr>
+          <w:ilvl w:val="0"/>
+          <w:numId w:val="4"/>
+        </w:numPr>
+        <w:ind w:left="540" w:right="-360" w:hanging="270"/>
+        <w:outlineLvl w:val="0"/>
+        <w:rPr>
+          <w:sz w:val="24"/>
+          <w:szCs w:val="24"/>
+        </w:rPr>
+      </w:pPr>
+      <w:r>
+        <w:rPr>
+          <w:b/>
+          <w:sz w:val="24"/>
+          <w:szCs w:val="24"/>
+        </w:rPr>
+        <w:t xml:space="preserve">In Progress: </w:t>
+      </w:r>
+      <w:r>
+        <w:rPr>
+          <w:sz w:val="24"/>
+          <w:szCs w:val="24"/>
+        </w:rPr>
+        <w:t xml:space="preserve">web app using Angular, Node.js, Express.js, and MongoDB to hit restful </w:t>
+      </w:r>
+      <w:r>
+        <w:rPr>
+          <w:sz w:val="24"/>
+          <w:szCs w:val="24"/>
+        </w:rPr>
+        <w:t>APIs</w:t>
+      </w:r>
+      <w:r>
+        <w:rPr>
+          <w:sz w:val="24"/>
+          <w:szCs w:val="24"/>
+        </w:rPr>
+        <w:t xml:space="preserve"> for details on hobbies like anime and books, then to centralize personal ratings and watchlists for them.</w:t>
       </w:r>
     </w:p>
     <w:p>
@@ -1335,7 +1414,23 @@
           <w:sz w:val="24"/>
           <w:szCs w:val="24"/>
         </w:rPr>
-        <w:t xml:space="preserve">Texas Hold’em web game using HTML, </w:t>
+        <w:t xml:space="preserve">Texas </w:t>
+      </w:r>
+      <w:proofErr w:type="spellStart"/>
+      <w:r>
+        <w:rPr>
+          <w:sz w:val="24"/>
+          <w:szCs w:val="24"/>
+        </w:rPr>
+        <w:t>Hold’em</w:t>
+      </w:r>
+      <w:proofErr w:type="spellEnd"/>
+      <w:r>
+        <w:rPr>
+          <w:sz w:val="24"/>
+          <w:szCs w:val="24"/>
+        </w:rPr>
+        <w:t xml:space="preserve"> web game using HTML, </w:t>
       </w:r>
       <w:r>
         <w:rPr>
@@ -1391,7 +1486,23 @@
           <w:sz w:val="24"/>
           <w:szCs w:val="24"/>
         </w:rPr>
-        <w:t>API project using TheMovieDB to sort and compare movies selected by the user</w:t>
+        <w:t xml:space="preserve">API project using </w:t>
+      </w:r>
+      <w:proofErr w:type="spellStart"/>
+      <w:r>
+        <w:rPr>
+          <w:sz w:val="24"/>
+          <w:szCs w:val="24"/>
+        </w:rPr>
+        <w:t>TheMovieDB</w:t>
+      </w:r>
+      <w:proofErr w:type="spellEnd"/>
+      <w:r>
+        <w:rPr>
+          <w:sz w:val="24"/>
+          <w:szCs w:val="24"/>
+        </w:rPr>
+        <w:t xml:space="preserve"> to sort and compare movies selected by the user</w:t>
       </w:r>
     </w:p>
     <w:p>
@@ -1413,48 +1524,6 @@
           <w:szCs w:val="24"/>
         </w:rPr>
         <w:t xml:space="preserve">Database design for a website for the Appalachian Ultimate Frisbee Club </w:t>
-      </w:r>
-    </w:p>
-    <w:p>
-      <w:pPr>
-        <w:numPr>
-          <w:ilvl w:val="0"/>
-          <w:numId w:val="4"/>
-        </w:numPr>
-        <w:ind w:left="540" w:right="-360" w:hanging="270"/>
-        <w:outlineLvl w:val="0"/>
-        <w:rPr>
-          <w:sz w:val="24"/>
-          <w:szCs w:val="24"/>
-        </w:rPr>
-      </w:pPr>
-      <w:r>
-        <w:rPr>
-          <w:sz w:val="24"/>
-          <w:szCs w:val="24"/>
-        </w:rPr>
-        <w:t>Currently working on a project planning system using Angular front end with Python back end</w:t>
-      </w:r>
-    </w:p>
-    <w:p>
-      <w:pPr>
-        <w:numPr>
-          <w:ilvl w:val="0"/>
-          <w:numId w:val="4"/>
-        </w:numPr>
-        <w:ind w:left="540" w:right="-360" w:hanging="270"/>
-        <w:outlineLvl w:val="0"/>
-        <w:rPr>
-          <w:sz w:val="24"/>
-          <w:szCs w:val="24"/>
-        </w:rPr>
-      </w:pPr>
-      <w:r>
-        <w:rPr>
-          <w:sz w:val="24"/>
-          <w:szCs w:val="24"/>
-        </w:rPr>
-        <w:t>Currently working on an android app to track time between breaking personal goals like a diet for example</w:t>
       </w:r>
     </w:p>
     <w:sectPr>
@@ -1470,7 +1539,7 @@
 </file>
 
 <file path=word/endnotes.xml><?xml version="1.0" encoding="utf-8"?>
-<w:endnotes xmlns:wpc="http://schemas.microsoft.com/office/word/2010/wordprocessingCanvas" xmlns:mc="http://schemas.openxmlformats.org/markup-compatibility/2006" xmlns:o="urn:schemas-microsoft-com:office:office" xmlns:r="http://schemas.openxmlformats.org/officeDocument/2006/relationships" xmlns:m="http://schemas.openxmlformats.org/officeDocument/2006/math" xmlns:v="urn:schemas-microsoft-com:vml" xmlns:wp14="http://schemas.microsoft.com/office/word/2010/wordprocessingDrawing" xmlns:wp="http://schemas.openxmlformats.org/drawingml/2006/wordprocessingDrawing" xmlns:w10="urn:schemas-microsoft-com:office:word" xmlns:w="http://schemas.openxmlformats.org/wordprocessingml/2006/main" xmlns:w14="http://schemas.microsoft.com/office/word/2010/wordml" xmlns:w15="http://schemas.microsoft.com/office/word/2012/wordml" xmlns:wpg="http://schemas.microsoft.com/office/word/2010/wordprocessingGroup" xmlns:wpi="http://schemas.microsoft.com/office/word/2010/wordprocessingInk" xmlns:wne="http://schemas.microsoft.com/office/word/2006/wordml" xmlns:wps="http://schemas.microsoft.com/office/word/2010/wordprocessingShape" mc:Ignorable="w14 w15 wp14">
+<w:endnotes xmlns:wpc="http://schemas.microsoft.com/office/word/2010/wordprocessingCanvas" xmlns:cx="http://schemas.microsoft.com/office/drawing/2014/chartex" xmlns:cx1="http://schemas.microsoft.com/office/drawing/2015/9/8/chartex" xmlns:cx2="http://schemas.microsoft.com/office/drawing/2015/10/21/chartex" xmlns:cx3="http://schemas.microsoft.com/office/drawing/2016/5/9/chartex" xmlns:cx4="http://schemas.microsoft.com/office/drawing/2016/5/10/chartex" xmlns:cx5="http://schemas.microsoft.com/office/drawing/2016/5/11/chartex" xmlns:cx6="http://schemas.microsoft.com/office/drawing/2016/5/12/chartex" xmlns:cx7="http://schemas.microsoft.com/office/drawing/2016/5/13/chartex" xmlns:cx8="http://schemas.microsoft.com/office/drawing/2016/5/14/chartex" xmlns:mc="http://schemas.openxmlformats.org/markup-compatibility/2006" xmlns:aink="http://schemas.microsoft.com/office/drawing/2016/ink" xmlns:am3d="http://schemas.microsoft.com/office/drawing/2017/model3d" xmlns:o="urn:schemas-microsoft-com:office:office" xmlns:r="http://schemas.openxmlformats.org/officeDocument/2006/relationships" xmlns:m="http://schemas.openxmlformats.org/officeDocument/2006/math" xmlns:v="urn:schemas-microsoft-com:vml" xmlns:wp14="http://schemas.microsoft.com/office/word/2010/wordprocessingDrawing" xmlns:wp="http://schemas.openxmlformats.org/drawingml/2006/wordprocessingDrawing" xmlns:w10="urn:schemas-microsoft-com:office:word" xmlns:w="http://schemas.openxmlformats.org/wordprocessingml/2006/main" xmlns:w14="http://schemas.microsoft.com/office/word/2010/wordml" xmlns:w15="http://schemas.microsoft.com/office/word/2012/wordml" xmlns:w16cid="http://schemas.microsoft.com/office/word/2016/wordml/cid" xmlns:w16se="http://schemas.microsoft.com/office/word/2015/wordml/symex" xmlns:wpg="http://schemas.microsoft.com/office/word/2010/wordprocessingGroup" xmlns:wpi="http://schemas.microsoft.com/office/word/2010/wordprocessingInk" xmlns:wne="http://schemas.microsoft.com/office/word/2006/wordml" xmlns:wps="http://schemas.microsoft.com/office/word/2010/wordprocessingShape" mc:Ignorable="w14 w15 w16se w16cid wp14">
   <w:endnote w:type="separator" w:id="-1">
     <w:p>
       <w:r>
@@ -1489,7 +1558,7 @@
 </file>
 
 <file path=word/footnotes.xml><?xml version="1.0" encoding="utf-8"?>
-<w:footnotes xmlns:wpc="http://schemas.microsoft.com/office/word/2010/wordprocessingCanvas" xmlns:mc="http://schemas.openxmlformats.org/markup-compatibility/2006" xmlns:o="urn:schemas-microsoft-com:office:office" xmlns:r="http://schemas.openxmlformats.org/officeDocument/2006/relationships" xmlns:m="http://schemas.openxmlformats.org/officeDocument/2006/math" xmlns:v="urn:schemas-microsoft-com:vml" xmlns:wp14="http://schemas.microsoft.com/office/word/2010/wordprocessingDrawing" xmlns:wp="http://schemas.openxmlformats.org/drawingml/2006/wordprocessingDrawing" xmlns:w10="urn:schemas-microsoft-com:office:word" xmlns:w="http://schemas.openxmlformats.org/wordprocessingml/2006/main" xmlns:w14="http://schemas.microsoft.com/office/word/2010/wordml" xmlns:w15="http://schemas.microsoft.com/office/word/2012/wordml" xmlns:wpg="http://schemas.microsoft.com/office/word/2010/wordprocessingGroup" xmlns:wpi="http://schemas.microsoft.com/office/word/2010/wordprocessingInk" xmlns:wne="http://schemas.microsoft.com/office/word/2006/wordml" xmlns:wps="http://schemas.microsoft.com/office/word/2010/wordprocessingShape" mc:Ignorable="w14 w15 wp14">
+<w:footnotes xmlns:wpc="http://schemas.microsoft.com/office/word/2010/wordprocessingCanvas" xmlns:cx="http://schemas.microsoft.com/office/drawing/2014/chartex" xmlns:cx1="http://schemas.microsoft.com/office/drawing/2015/9/8/chartex" xmlns:cx2="http://schemas.microsoft.com/office/drawing/2015/10/21/chartex" xmlns:cx3="http://schemas.microsoft.com/office/drawing/2016/5/9/chartex" xmlns:cx4="http://schemas.microsoft.com/office/drawing/2016/5/10/chartex" xmlns:cx5="http://schemas.microsoft.com/office/drawing/2016/5/11/chartex" xmlns:cx6="http://schemas.microsoft.com/office/drawing/2016/5/12/chartex" xmlns:cx7="http://schemas.microsoft.com/office/drawing/2016/5/13/chartex" xmlns:cx8="http://schemas.microsoft.com/office/drawing/2016/5/14/chartex" xmlns:mc="http://schemas.openxmlformats.org/markup-compatibility/2006" xmlns:aink="http://schemas.microsoft.com/office/drawing/2016/ink" xmlns:am3d="http://schemas.microsoft.com/office/drawing/2017/model3d" xmlns:o="urn:schemas-microsoft-com:office:office" xmlns:r="http://schemas.openxmlformats.org/officeDocument/2006/relationships" xmlns:m="http://schemas.openxmlformats.org/officeDocument/2006/math" xmlns:v="urn:schemas-microsoft-com:vml" xmlns:wp14="http://schemas.microsoft.com/office/word/2010/wordprocessingDrawing" xmlns:wp="http://schemas.openxmlformats.org/drawingml/2006/wordprocessingDrawing" xmlns:w10="urn:schemas-microsoft-com:office:word" xmlns:w="http://schemas.openxmlformats.org/wordprocessingml/2006/main" xmlns:w14="http://schemas.microsoft.com/office/word/2010/wordml" xmlns:w15="http://schemas.microsoft.com/office/word/2012/wordml" xmlns:w16cid="http://schemas.microsoft.com/office/word/2016/wordml/cid" xmlns:w16se="http://schemas.microsoft.com/office/word/2015/wordml/symex" xmlns:wpg="http://schemas.microsoft.com/office/word/2010/wordprocessingGroup" xmlns:wpi="http://schemas.microsoft.com/office/word/2010/wordprocessingInk" xmlns:wne="http://schemas.microsoft.com/office/word/2006/wordml" xmlns:wps="http://schemas.microsoft.com/office/word/2010/wordprocessingShape" mc:Ignorable="w14 w15 w16se w16cid wp14">
   <w:footnote w:type="separator" w:id="-1">
     <w:p>
       <w:r>
@@ -1508,7 +1577,7 @@
 </file>
 
 <file path=word/numbering.xml><?xml version="1.0" encoding="utf-8"?>
-<w:numbering xmlns:wpc="http://schemas.microsoft.com/office/word/2010/wordprocessingCanvas" xmlns:mc="http://schemas.openxmlformats.org/markup-compatibility/2006" xmlns:o="urn:schemas-microsoft-com:office:office" xmlns:r="http://schemas.openxmlformats.org/officeDocument/2006/relationships" xmlns:m="http://schemas.openxmlformats.org/officeDocument/2006/math" xmlns:v="urn:schemas-microsoft-com:vml" xmlns:wp14="http://schemas.microsoft.com/office/word/2010/wordprocessingDrawing" xmlns:wp="http://schemas.openxmlformats.org/drawingml/2006/wordprocessingDrawing" xmlns:w10="urn:schemas-microsoft-com:office:word" xmlns:w="http://schemas.openxmlformats.org/wordprocessingml/2006/main" xmlns:w14="http://schemas.microsoft.com/office/word/2010/wordml" xmlns:w15="http://schemas.microsoft.com/office/word/2012/wordml" xmlns:wpg="http://schemas.microsoft.com/office/word/2010/wordprocessingGroup" xmlns:wpi="http://schemas.microsoft.com/office/word/2010/wordprocessingInk" xmlns:wne="http://schemas.microsoft.com/office/word/2006/wordml" xmlns:wps="http://schemas.microsoft.com/office/word/2010/wordprocessingShape" mc:Ignorable="w14 w15 wp14">
+<w:numbering xmlns:wpc="http://schemas.microsoft.com/office/word/2010/wordprocessingCanvas" xmlns:cx="http://schemas.microsoft.com/office/drawing/2014/chartex" xmlns:cx1="http://schemas.microsoft.com/office/drawing/2015/9/8/chartex" xmlns:cx2="http://schemas.microsoft.com/office/drawing/2015/10/21/chartex" xmlns:cx3="http://schemas.microsoft.com/office/drawing/2016/5/9/chartex" xmlns:cx4="http://schemas.microsoft.com/office/drawing/2016/5/10/chartex" xmlns:cx5="http://schemas.microsoft.com/office/drawing/2016/5/11/chartex" xmlns:cx6="http://schemas.microsoft.com/office/drawing/2016/5/12/chartex" xmlns:cx7="http://schemas.microsoft.com/office/drawing/2016/5/13/chartex" xmlns:cx8="http://schemas.microsoft.com/office/drawing/2016/5/14/chartex" xmlns:mc="http://schemas.openxmlformats.org/markup-compatibility/2006" xmlns:aink="http://schemas.microsoft.com/office/drawing/2016/ink" xmlns:am3d="http://schemas.microsoft.com/office/drawing/2017/model3d" xmlns:o="urn:schemas-microsoft-com:office:office" xmlns:r="http://schemas.openxmlformats.org/officeDocument/2006/relationships" xmlns:m="http://schemas.openxmlformats.org/officeDocument/2006/math" xmlns:v="urn:schemas-microsoft-com:vml" xmlns:wp14="http://schemas.microsoft.com/office/word/2010/wordprocessingDrawing" xmlns:wp="http://schemas.openxmlformats.org/drawingml/2006/wordprocessingDrawing" xmlns:w10="urn:schemas-microsoft-com:office:word" xmlns:w="http://schemas.openxmlformats.org/wordprocessingml/2006/main" xmlns:w14="http://schemas.microsoft.com/office/word/2010/wordml" xmlns:w15="http://schemas.microsoft.com/office/word/2012/wordml" xmlns:w16cid="http://schemas.microsoft.com/office/word/2016/wordml/cid" xmlns:w16se="http://schemas.microsoft.com/office/word/2015/wordml/symex" xmlns:wpg="http://schemas.microsoft.com/office/word/2010/wordprocessingGroup" xmlns:wpi="http://schemas.microsoft.com/office/word/2010/wordprocessingInk" xmlns:wne="http://schemas.microsoft.com/office/word/2006/wordml" xmlns:wps="http://schemas.microsoft.com/office/word/2010/wordprocessingShape" mc:Ignorable="w14 w15 w16se w16cid wp14">
   <w:abstractNum w:abstractNumId="0" w15:restartNumberingAfterBreak="0">
     <w:nsid w:val="19FC7CBC"/>
     <w:multiLevelType w:val="hybridMultilevel"/>
@@ -2093,7 +2162,7 @@
 </file>
 
 <file path=word/styles.xml><?xml version="1.0" encoding="utf-8"?>
-<w:styles xmlns:mc="http://schemas.openxmlformats.org/markup-compatibility/2006" xmlns:r="http://schemas.openxmlformats.org/officeDocument/2006/relationships" xmlns:w="http://schemas.openxmlformats.org/wordprocessingml/2006/main" xmlns:w14="http://schemas.microsoft.com/office/word/2010/wordml" xmlns:w15="http://schemas.microsoft.com/office/word/2012/wordml" mc:Ignorable="w14 w15">
+<w:styles xmlns:mc="http://schemas.openxmlformats.org/markup-compatibility/2006" xmlns:r="http://schemas.openxmlformats.org/officeDocument/2006/relationships" xmlns:w="http://schemas.openxmlformats.org/wordprocessingml/2006/main" xmlns:w14="http://schemas.microsoft.com/office/word/2010/wordml" xmlns:w15="http://schemas.microsoft.com/office/word/2012/wordml" xmlns:w16cid="http://schemas.microsoft.com/office/word/2016/wordml/cid" xmlns:w16se="http://schemas.microsoft.com/office/word/2015/wordml/symex" mc:Ignorable="w14 w15 w16se w16cid">
   <w:docDefaults>
     <w:rPrDefault>
       <w:rPr>
@@ -2103,7 +2172,7 @@
     </w:rPrDefault>
     <w:pPrDefault/>
   </w:docDefaults>
-  <w:latentStyles w:defLockedState="0" w:defUIPriority="99" w:defSemiHidden="0" w:defUnhideWhenUsed="0" w:defQFormat="0" w:count="371">
+  <w:latentStyles w:defLockedState="0" w:defUIPriority="99" w:defSemiHidden="0" w:defUnhideWhenUsed="0" w:defQFormat="0" w:count="376">
     <w:lsdException w:name="Normal" w:uiPriority="0" w:qFormat="1"/>
     <w:lsdException w:name="heading 1" w:uiPriority="9" w:qFormat="1"/>
     <w:lsdException w:name="heading 2" w:semiHidden="1" w:uiPriority="9" w:unhideWhenUsed="1" w:qFormat="1"/>
@@ -2209,7 +2278,6 @@
     <w:lsdException w:name="HTML Sample" w:semiHidden="1" w:unhideWhenUsed="1"/>
     <w:lsdException w:name="HTML Typewriter" w:semiHidden="1" w:unhideWhenUsed="1"/>
     <w:lsdException w:name="HTML Variable" w:semiHidden="1" w:unhideWhenUsed="1"/>
-    <w:lsdException w:name="Normal Table" w:semiHidden="1" w:unhideWhenUsed="1"/>
     <w:lsdException w:name="annotation subject" w:semiHidden="1" w:unhideWhenUsed="1"/>
     <w:lsdException w:name="No List" w:semiHidden="1" w:unhideWhenUsed="1"/>
     <w:lsdException w:name="Outline List 1" w:semiHidden="1" w:unhideWhenUsed="1"/>
@@ -2252,11 +2320,8 @@
     <w:lsdException w:name="Table Contemporary" w:semiHidden="1" w:unhideWhenUsed="1"/>
     <w:lsdException w:name="Table Elegant" w:semiHidden="1" w:unhideWhenUsed="1"/>
     <w:lsdException w:name="Table Professional" w:semiHidden="1" w:unhideWhenUsed="1"/>
-    <w:lsdException w:name="Table Subtle 1" w:semiHidden="1" w:unhideWhenUsed="1"/>
     <w:lsdException w:name="Table Subtle 2" w:semiHidden="1" w:unhideWhenUsed="1"/>
     <w:lsdException w:name="Table Web 1" w:semiHidden="1" w:unhideWhenUsed="1"/>
-    <w:lsdException w:name="Table Web 2" w:semiHidden="1" w:unhideWhenUsed="1"/>
-    <w:lsdException w:name="Table Web 3" w:semiHidden="1" w:unhideWhenUsed="1"/>
     <w:lsdException w:name="Balloon Text" w:semiHidden="1" w:unhideWhenUsed="1"/>
     <w:lsdException w:name="Table Grid" w:uiPriority="59"/>
     <w:lsdException w:name="Table Theme" w:semiHidden="1" w:unhideWhenUsed="1"/>
@@ -2475,6 +2540,11 @@
     <w:lsdException w:name="List Table 5 Dark Accent 6" w:uiPriority="50"/>
     <w:lsdException w:name="List Table 6 Colorful Accent 6" w:uiPriority="51"/>
     <w:lsdException w:name="List Table 7 Colorful Accent 6" w:uiPriority="52"/>
+    <w:lsdException w:name="Mention" w:semiHidden="1" w:unhideWhenUsed="1"/>
+    <w:lsdException w:name="Smart Hyperlink" w:semiHidden="1" w:unhideWhenUsed="1"/>
+    <w:lsdException w:name="Hashtag" w:semiHidden="1" w:unhideWhenUsed="1"/>
+    <w:lsdException w:name="Unresolved Mention" w:semiHidden="1" w:unhideWhenUsed="1"/>
+    <w:lsdException w:name="Smart Link" w:semiHidden="1" w:unhideWhenUsed="1"/>
   </w:latentStyles>
   <w:style w:type="paragraph" w:default="1" w:styleId="Normal">
     <w:name w:val="Normal"/>

</xml_diff>